<commit_message>
MAJ Gantt et Ajout au Git
</commit_message>
<xml_diff>
--- a/03_Optimus/03_Documents Projet/01_Documents Organisation/Organisation_EPSA.docx
+++ b/03_Optimus/03_Documents Projet/01_Documents Organisation/Organisation_EPSA.docx
@@ -171,10 +171,11 @@
     </w:p>
     <w:p>
       <w:r>
-        <w:t>Ce document résumer les différents livrables qui doivent être réalisé lors du projet et leur chronologie :</w:t>
-      </w:r>
-      <w:bookmarkStart w:id="0" w:name="_GoBack"/>
-      <w:bookmarkEnd w:id="0"/>
+        <w:t>Ce document résume</w:t>
+      </w:r>
+      <w:r>
+        <w:t xml:space="preserve"> les différents livrables qui doivent être réalisé lors du projet et leur chronologie :</w:t>
+      </w:r>
     </w:p>
     <w:p>
       <w:r>
@@ -233,6 +234,17 @@
       <w:r>
         <w:t xml:space="preserve">Volume enveloppe de l’ensemble des pièces </w:t>
       </w:r>
+      <w:r>
+        <w:t xml:space="preserve">avec justification (la question peut sembler bête pour certains système mais elle peut </w:t>
+      </w:r>
+      <w:proofErr w:type="spellStart"/>
+      <w:r>
+        <w:t>etre</w:t>
+      </w:r>
+      <w:proofErr w:type="spellEnd"/>
+      <w:r>
+        <w:t xml:space="preserve"> hyper importante et éviter des positionnements stupide pour certains systèmes)</w:t>
+      </w:r>
     </w:p>
     <w:p>
       <w:r>
@@ -262,15 +274,7 @@
         <w:t xml:space="preserve"> de dépense du budget ISYRUN et Bron</w:t>
       </w:r>
       <w:r>
-        <w:t xml:space="preserve"> </w:t>
-      </w:r>
-      <w:proofErr w:type="spellStart"/>
-      <w:r>
-        <w:t>et</w:t>
-      </w:r>
-      <w:proofErr w:type="spellEnd"/>
-      <w:r>
-        <w:t xml:space="preserve"> page Tableau chrono créée </w:t>
+        <w:t xml:space="preserve"> et page Tableau chrono créée </w:t>
       </w:r>
     </w:p>
     <w:p>
@@ -297,8 +301,26 @@
         <w:t xml:space="preserve"> </w:t>
       </w:r>
       <w:r>
-        <w:t xml:space="preserve">Gantt de phase remontante, Dossier de lancement en production (de Max), Bilan massique complet </w:t>
-      </w:r>
+        <w:t>Gantt de phase remontante, Dossier de lancement en production (</w:t>
+      </w:r>
+      <w:r>
+        <w:t>de Max), Bilan massique complet, kit de montage actualisé</w:t>
+      </w:r>
+    </w:p>
+    <w:p>
+      <w:pPr>
+        <w:rPr>
+          <w:b/>
+        </w:rPr>
+      </w:pPr>
+      <w:r>
+        <w:rPr>
+          <w:b/>
+        </w:rPr>
+        <w:t xml:space="preserve">TOP Organe : </w:t>
+      </w:r>
+      <w:bookmarkStart w:id="0" w:name="_GoBack"/>
+      <w:bookmarkEnd w:id="0"/>
     </w:p>
     <w:p>
       <w:pPr>

</xml_diff>

<commit_message>
MAJ et ajout de documents
</commit_message>
<xml_diff>
--- a/03_Optimus/03_Documents Projet/01_Documents Organisation/Organisation_EPSA.docx
+++ b/03_Optimus/03_Documents Projet/01_Documents Organisation/Organisation_EPSA.docx
@@ -319,8 +319,6 @@
         </w:rPr>
         <w:t xml:space="preserve">TOP Organe : </w:t>
       </w:r>
-      <w:bookmarkStart w:id="0" w:name="_GoBack"/>
-      <w:bookmarkEnd w:id="0"/>
     </w:p>
     <w:p>
       <w:pPr>
@@ -361,6 +359,2935 @@
       <w:r>
         <w:t xml:space="preserve">Relire avant chaque TOP le CRR du TOP de l’année précédente et avant si possible. Il y a pas mal d’informations intéressantes et de petites astuces qui sont rapides à éviter par une simple relecture rapide du CRR. </w:t>
       </w:r>
+    </w:p>
+    <w:p/>
+    <w:p/>
+    <w:p/>
+    <w:p>
+      <w:pPr>
+        <w:rPr>
+          <w:b/>
+          <w:color w:val="FF0000"/>
+        </w:rPr>
+      </w:pPr>
+      <w:r>
+        <w:rPr>
+          <w:b/>
+          <w:color w:val="FF0000"/>
+        </w:rPr>
+        <w:lastRenderedPageBreak/>
+        <w:t xml:space="preserve">MAIL POST TOP COPEAU : </w:t>
+      </w:r>
+    </w:p>
+    <w:p>
+      <w:pPr>
+        <w:spacing w:after="0" w:line="240" w:lineRule="auto"/>
+        <w:rPr>
+          <w:rFonts w:eastAsia="Times New Roman" w:cstheme="minorHAnsi"/>
+          <w:color w:val="454545"/>
+          <w:sz w:val="20"/>
+          <w:szCs w:val="20"/>
+          <w:lang w:eastAsia="fr-FR"/>
+        </w:rPr>
+      </w:pPr>
+      <w:r>
+        <w:rPr>
+          <w:rFonts w:eastAsia="Times New Roman" w:cstheme="minorHAnsi"/>
+          <w:color w:val="454545"/>
+          <w:sz w:val="20"/>
+          <w:szCs w:val="20"/>
+          <w:lang w:eastAsia="fr-FR"/>
+        </w:rPr>
+        <w:t>Salut, </w:t>
+      </w:r>
+    </w:p>
+    <w:p>
+      <w:pPr>
+        <w:spacing w:after="0" w:line="240" w:lineRule="auto"/>
+        <w:rPr>
+          <w:rFonts w:eastAsia="Times New Roman" w:cstheme="minorHAnsi"/>
+          <w:color w:val="454545"/>
+          <w:sz w:val="20"/>
+          <w:szCs w:val="20"/>
+          <w:lang w:eastAsia="fr-FR"/>
+        </w:rPr>
+      </w:pPr>
+    </w:p>
+    <w:p>
+      <w:pPr>
+        <w:spacing w:after="0" w:line="240" w:lineRule="auto"/>
+        <w:rPr>
+          <w:rFonts w:eastAsia="Times New Roman" w:cstheme="minorHAnsi"/>
+          <w:color w:val="000000"/>
+          <w:sz w:val="20"/>
+          <w:szCs w:val="20"/>
+          <w:lang w:eastAsia="fr-FR"/>
+        </w:rPr>
+      </w:pPr>
+      <w:r>
+        <w:rPr>
+          <w:rFonts w:eastAsia="Times New Roman" w:cstheme="minorHAnsi"/>
+          <w:color w:val="000000"/>
+          <w:sz w:val="20"/>
+          <w:szCs w:val="20"/>
+          <w:lang w:eastAsia="fr-FR"/>
+        </w:rPr>
+        <w:t xml:space="preserve">Bravo à tout le monde pour le travail fourni avant ce TOP Copeau aux 3A, au 2As et aux 0As qui se sont beaucoup investis. Grâce à la participation de toute l'équipe on a pu </w:t>
+      </w:r>
+      <w:r>
+        <w:rPr>
+          <w:rFonts w:eastAsia="Times New Roman" w:cstheme="minorHAnsi"/>
+          <w:color w:val="000000"/>
+          <w:sz w:val="20"/>
+          <w:szCs w:val="20"/>
+          <w:lang w:eastAsia="fr-FR"/>
+        </w:rPr>
+        <w:t>réaliser</w:t>
+      </w:r>
+      <w:r>
+        <w:rPr>
+          <w:rFonts w:eastAsia="Times New Roman" w:cstheme="minorHAnsi"/>
+          <w:color w:val="000000"/>
+          <w:sz w:val="20"/>
+          <w:szCs w:val="20"/>
+          <w:lang w:eastAsia="fr-FR"/>
+        </w:rPr>
+        <w:t xml:space="preserve"> un bilan massique de qualité et des livrables qui plaisent à PSO. </w:t>
+      </w:r>
+    </w:p>
+    <w:p>
+      <w:pPr>
+        <w:spacing w:after="0" w:line="240" w:lineRule="auto"/>
+        <w:rPr>
+          <w:rFonts w:eastAsia="Times New Roman" w:cstheme="minorHAnsi"/>
+          <w:color w:val="000000"/>
+          <w:sz w:val="20"/>
+          <w:szCs w:val="20"/>
+          <w:lang w:eastAsia="fr-FR"/>
+        </w:rPr>
+      </w:pPr>
+    </w:p>
+    <w:p>
+      <w:pPr>
+        <w:spacing w:after="0" w:line="240" w:lineRule="auto"/>
+        <w:rPr>
+          <w:rFonts w:eastAsia="Times New Roman" w:cstheme="minorHAnsi"/>
+          <w:color w:val="000000"/>
+          <w:sz w:val="20"/>
+          <w:szCs w:val="20"/>
+          <w:lang w:eastAsia="fr-FR"/>
+        </w:rPr>
+      </w:pPr>
+      <w:r>
+        <w:rPr>
+          <w:rFonts w:eastAsia="Times New Roman" w:cstheme="minorHAnsi"/>
+          <w:color w:val="000000"/>
+          <w:sz w:val="20"/>
+          <w:szCs w:val="20"/>
+          <w:lang w:eastAsia="fr-FR"/>
+        </w:rPr>
+        <w:t>Maintenant, il ne faut pas pour autant se relâcher, co</w:t>
+      </w:r>
+      <w:r>
+        <w:rPr>
+          <w:rFonts w:eastAsia="Times New Roman" w:cstheme="minorHAnsi"/>
+          <w:color w:val="000000"/>
+          <w:sz w:val="20"/>
+          <w:szCs w:val="20"/>
+          <w:lang w:eastAsia="fr-FR"/>
+        </w:rPr>
+        <w:t>mmence la phase de production.</w:t>
+      </w:r>
+      <w:r>
+        <w:rPr>
+          <w:rFonts w:eastAsia="Times New Roman" w:cstheme="minorHAnsi"/>
+          <w:color w:val="000000"/>
+          <w:sz w:val="20"/>
+          <w:szCs w:val="20"/>
+          <w:lang w:eastAsia="fr-FR"/>
+        </w:rPr>
+        <w:t xml:space="preserve"> </w:t>
+      </w:r>
+    </w:p>
+    <w:p>
+      <w:pPr>
+        <w:spacing w:after="0" w:line="240" w:lineRule="auto"/>
+        <w:rPr>
+          <w:rFonts w:eastAsia="Times New Roman" w:cstheme="minorHAnsi"/>
+          <w:color w:val="000000"/>
+          <w:sz w:val="20"/>
+          <w:szCs w:val="20"/>
+          <w:lang w:eastAsia="fr-FR"/>
+        </w:rPr>
+      </w:pPr>
+      <w:r>
+        <w:rPr>
+          <w:rFonts w:eastAsia="Times New Roman" w:cstheme="minorHAnsi"/>
+          <w:color w:val="000000"/>
+          <w:sz w:val="20"/>
+          <w:szCs w:val="20"/>
+          <w:lang w:eastAsia="fr-FR"/>
+        </w:rPr>
+        <w:t xml:space="preserve">De plus afin de bien se coordonner sur le RSP (référentiel Standard de production) : </w:t>
+      </w:r>
+      <w:hyperlink r:id="rId6" w:history="1">
+        <w:r>
+          <w:rPr>
+            <w:rStyle w:val="Lienhypertexte"/>
+            <w:rFonts w:eastAsia="Times New Roman" w:cstheme="minorHAnsi"/>
+            <w:sz w:val="20"/>
+            <w:szCs w:val="20"/>
+            <w:lang w:eastAsia="fr-FR"/>
+          </w:rPr>
+          <w:t>https://docs.google.com/spreadsheets/d/1-Z5H6ungS4OEcnISqBbaZJFYOOCttJqDN1wQh1spwdU/edit?usp=sharing</w:t>
+        </w:r>
+      </w:hyperlink>
+      <w:r>
+        <w:rPr>
+          <w:rFonts w:eastAsia="Times New Roman" w:cstheme="minorHAnsi"/>
+          <w:color w:val="000000"/>
+          <w:sz w:val="20"/>
+          <w:szCs w:val="20"/>
+          <w:lang w:eastAsia="fr-FR"/>
+        </w:rPr>
+        <w:t xml:space="preserve"> </w:t>
+      </w:r>
+    </w:p>
+    <w:p>
+      <w:pPr>
+        <w:spacing w:after="0" w:line="240" w:lineRule="auto"/>
+        <w:rPr>
+          <w:rFonts w:eastAsia="Times New Roman" w:cstheme="minorHAnsi"/>
+          <w:b/>
+          <w:color w:val="FF0000"/>
+          <w:sz w:val="20"/>
+          <w:szCs w:val="20"/>
+          <w:lang w:eastAsia="fr-FR"/>
+        </w:rPr>
+      </w:pPr>
+      <w:r>
+        <w:rPr>
+          <w:rFonts w:eastAsia="Times New Roman" w:cstheme="minorHAnsi"/>
+          <w:color w:val="000000"/>
+          <w:sz w:val="20"/>
+          <w:szCs w:val="20"/>
+          <w:lang w:eastAsia="fr-FR"/>
+        </w:rPr>
+        <w:t xml:space="preserve">Y sont notés les noms des responsables des mises en plan et ligne que </w:t>
+      </w:r>
+      <w:r>
+        <w:rPr>
+          <w:rFonts w:eastAsia="Times New Roman" w:cstheme="minorHAnsi"/>
+          <w:b/>
+          <w:color w:val="FF0000"/>
+          <w:sz w:val="20"/>
+          <w:szCs w:val="20"/>
+          <w:lang w:eastAsia="fr-FR"/>
+        </w:rPr>
+        <w:t>vous devez remplir pour tenir au courant de l’avancée pour</w:t>
+      </w:r>
+      <w:r>
+        <w:rPr>
+          <w:rFonts w:eastAsia="Times New Roman" w:cstheme="minorHAnsi"/>
+          <w:b/>
+          <w:color w:val="FF0000"/>
+          <w:sz w:val="20"/>
+          <w:szCs w:val="20"/>
+          <w:lang w:eastAsia="fr-FR"/>
+        </w:rPr>
+        <w:t xml:space="preserve"> pouvoir gérer ça efficacement ! </w:t>
+      </w:r>
+    </w:p>
+    <w:p>
+      <w:pPr>
+        <w:spacing w:after="0" w:line="240" w:lineRule="auto"/>
+        <w:rPr>
+          <w:rFonts w:eastAsia="Times New Roman" w:cstheme="minorHAnsi"/>
+          <w:b/>
+          <w:color w:val="FF0000"/>
+          <w:sz w:val="20"/>
+          <w:szCs w:val="20"/>
+          <w:lang w:eastAsia="fr-FR"/>
+        </w:rPr>
+      </w:pPr>
+    </w:p>
+    <w:p>
+      <w:pPr>
+        <w:spacing w:after="0" w:line="240" w:lineRule="auto"/>
+        <w:rPr>
+          <w:rFonts w:eastAsia="Times New Roman" w:cstheme="minorHAnsi"/>
+          <w:sz w:val="20"/>
+          <w:szCs w:val="20"/>
+          <w:lang w:eastAsia="fr-FR"/>
+        </w:rPr>
+      </w:pPr>
+      <w:r>
+        <w:rPr>
+          <w:rFonts w:eastAsia="Times New Roman" w:cstheme="minorHAnsi"/>
+          <w:sz w:val="20"/>
+          <w:szCs w:val="20"/>
+          <w:lang w:eastAsia="fr-FR"/>
+        </w:rPr>
+        <w:t>Et les 2As commencez à préparer les formations que vous ferez aux 0As pour présenter les étapes de conception de vos systèmes</w:t>
+      </w:r>
+      <w:r>
+        <w:rPr>
+          <w:rFonts w:eastAsia="Times New Roman" w:cstheme="minorHAnsi"/>
+          <w:sz w:val="20"/>
+          <w:szCs w:val="20"/>
+          <w:lang w:eastAsia="fr-FR"/>
+        </w:rPr>
+        <w:t xml:space="preserve">. Il faut mettre en avant les étapes et tâches importantes et les éventuelles erreurs à ne pas faire ou refaire l’année prochaine, accompagnez ça de </w:t>
+      </w:r>
+      <w:proofErr w:type="spellStart"/>
+      <w:r>
+        <w:rPr>
+          <w:rFonts w:eastAsia="Times New Roman" w:cstheme="minorHAnsi"/>
+          <w:sz w:val="20"/>
+          <w:szCs w:val="20"/>
+          <w:lang w:eastAsia="fr-FR"/>
+        </w:rPr>
+        <w:t>screens</w:t>
+      </w:r>
+      <w:proofErr w:type="spellEnd"/>
+      <w:r>
+        <w:rPr>
+          <w:rFonts w:eastAsia="Times New Roman" w:cstheme="minorHAnsi"/>
+          <w:sz w:val="20"/>
+          <w:szCs w:val="20"/>
+          <w:lang w:eastAsia="fr-FR"/>
+        </w:rPr>
+        <w:t xml:space="preserve"> et autres.</w:t>
+      </w:r>
+      <w:r>
+        <w:rPr>
+          <w:rFonts w:eastAsia="Times New Roman" w:cstheme="minorHAnsi"/>
+          <w:sz w:val="20"/>
+          <w:szCs w:val="20"/>
+          <w:lang w:eastAsia="fr-FR"/>
+        </w:rPr>
+        <w:t xml:space="preserve"> (Certains sont déjà au courant si les attendus ne sont pas clairs demande</w:t>
+      </w:r>
+      <w:r>
+        <w:rPr>
+          <w:rFonts w:eastAsia="Times New Roman" w:cstheme="minorHAnsi"/>
+          <w:sz w:val="20"/>
+          <w:szCs w:val="20"/>
+          <w:lang w:eastAsia="fr-FR"/>
+        </w:rPr>
+        <w:t>z moi).</w:t>
+      </w:r>
+    </w:p>
+    <w:p>
+      <w:pPr>
+        <w:spacing w:after="0" w:line="240" w:lineRule="auto"/>
+        <w:rPr>
+          <w:rFonts w:eastAsia="Times New Roman" w:cstheme="minorHAnsi"/>
+          <w:color w:val="454545"/>
+          <w:sz w:val="20"/>
+          <w:szCs w:val="20"/>
+          <w:lang w:eastAsia="fr-FR"/>
+        </w:rPr>
+      </w:pPr>
+    </w:p>
+    <w:p>
+      <w:pPr>
+        <w:spacing w:after="0" w:line="240" w:lineRule="auto"/>
+        <w:rPr>
+          <w:rFonts w:eastAsia="Times New Roman" w:cstheme="minorHAnsi"/>
+          <w:color w:val="454545"/>
+          <w:sz w:val="20"/>
+          <w:szCs w:val="20"/>
+          <w:lang w:eastAsia="fr-FR"/>
+        </w:rPr>
+      </w:pPr>
+      <w:r>
+        <w:rPr>
+          <w:rFonts w:eastAsia="Times New Roman" w:cstheme="minorHAnsi"/>
+          <w:color w:val="454545"/>
+          <w:sz w:val="20"/>
+          <w:szCs w:val="20"/>
+          <w:lang w:eastAsia="fr-FR"/>
+        </w:rPr>
+        <w:t xml:space="preserve">Rappel : afin de s'entrainer aux </w:t>
+      </w:r>
+      <w:r>
+        <w:rPr>
+          <w:rFonts w:eastAsia="Times New Roman" w:cstheme="minorHAnsi"/>
+          <w:b/>
+          <w:color w:val="454545"/>
+          <w:sz w:val="20"/>
+          <w:szCs w:val="20"/>
+          <w:lang w:eastAsia="fr-FR"/>
+        </w:rPr>
+        <w:t>quizz des compétitions</w:t>
+      </w:r>
+      <w:r>
+        <w:rPr>
+          <w:rFonts w:eastAsia="Times New Roman" w:cstheme="minorHAnsi"/>
+          <w:color w:val="454545"/>
+          <w:sz w:val="20"/>
+          <w:szCs w:val="20"/>
+          <w:lang w:eastAsia="fr-FR"/>
+        </w:rPr>
+        <w:t xml:space="preserve"> seront organisé </w:t>
+      </w:r>
+      <w:r>
+        <w:rPr>
+          <w:rFonts w:eastAsia="Times New Roman" w:cstheme="minorHAnsi"/>
+          <w:b/>
+          <w:color w:val="454545"/>
+          <w:sz w:val="20"/>
+          <w:szCs w:val="20"/>
+          <w:lang w:eastAsia="fr-FR"/>
+        </w:rPr>
+        <w:t>chaque semaine</w:t>
+      </w:r>
+      <w:r>
+        <w:rPr>
+          <w:rFonts w:eastAsia="Times New Roman" w:cstheme="minorHAnsi"/>
+          <w:color w:val="454545"/>
+          <w:sz w:val="20"/>
+          <w:szCs w:val="20"/>
+          <w:lang w:eastAsia="fr-FR"/>
+        </w:rPr>
+        <w:t xml:space="preserve"> en début de séances des 2As et 0As dont relisez (ou plutôt lisez le règlement pour certains ^^) et apprenez le règlement FSG dès maintenant ! </w:t>
+      </w:r>
+    </w:p>
+    <w:p>
+      <w:pPr>
+        <w:spacing w:after="0" w:line="240" w:lineRule="auto"/>
+        <w:rPr>
+          <w:rFonts w:eastAsia="Times New Roman" w:cstheme="minorHAnsi"/>
+          <w:color w:val="454545"/>
+          <w:sz w:val="20"/>
+          <w:szCs w:val="20"/>
+          <w:lang w:eastAsia="fr-FR"/>
+        </w:rPr>
+      </w:pPr>
+    </w:p>
+    <w:p>
+      <w:pPr>
+        <w:spacing w:after="0" w:line="240" w:lineRule="auto"/>
+        <w:rPr>
+          <w:rFonts w:eastAsia="Times New Roman" w:cstheme="minorHAnsi"/>
+          <w:b/>
+          <w:bCs/>
+          <w:color w:val="454545"/>
+          <w:sz w:val="20"/>
+          <w:szCs w:val="20"/>
+          <w:lang w:eastAsia="fr-FR"/>
+        </w:rPr>
+      </w:pPr>
+      <w:r>
+        <w:rPr>
+          <w:rFonts w:eastAsia="Times New Roman" w:cstheme="minorHAnsi"/>
+          <w:b/>
+          <w:bCs/>
+          <w:color w:val="454545"/>
+          <w:sz w:val="20"/>
+          <w:szCs w:val="20"/>
+          <w:lang w:eastAsia="fr-FR"/>
+        </w:rPr>
+        <w:t xml:space="preserve">Planning de la semaine : </w:t>
+      </w:r>
+    </w:p>
+    <w:p>
+      <w:pPr>
+        <w:spacing w:after="0" w:line="240" w:lineRule="auto"/>
+        <w:rPr>
+          <w:rFonts w:eastAsia="Times New Roman" w:cstheme="minorHAnsi"/>
+          <w:color w:val="454545"/>
+          <w:sz w:val="20"/>
+          <w:szCs w:val="20"/>
+          <w:lang w:eastAsia="fr-FR"/>
+        </w:rPr>
+      </w:pPr>
+    </w:p>
+    <w:tbl>
+      <w:tblPr>
+        <w:tblW w:w="0" w:type="auto"/>
+        <w:tblBorders>
+          <w:top w:val="outset" w:sz="6" w:space="0" w:color="auto"/>
+          <w:left w:val="outset" w:sz="6" w:space="0" w:color="auto"/>
+          <w:bottom w:val="outset" w:sz="6" w:space="0" w:color="auto"/>
+          <w:right w:val="outset" w:sz="6" w:space="0" w:color="auto"/>
+        </w:tblBorders>
+        <w:tblCellMar>
+          <w:left w:w="0" w:type="dxa"/>
+          <w:right w:w="0" w:type="dxa"/>
+        </w:tblCellMar>
+        <w:tblLook w:val="04A0" w:firstRow="1" w:lastRow="0" w:firstColumn="1" w:lastColumn="0" w:noHBand="0" w:noVBand="1"/>
+      </w:tblPr>
+      <w:tblGrid>
+        <w:gridCol w:w="2445"/>
+        <w:gridCol w:w="939"/>
+        <w:gridCol w:w="4426"/>
+      </w:tblGrid>
+      <w:tr>
+        <w:tc>
+          <w:tcPr>
+            <w:tcW w:w="0" w:type="auto"/>
+            <w:tcBorders>
+              <w:top w:val="single" w:sz="6" w:space="0" w:color="AAAAAA"/>
+              <w:left w:val="single" w:sz="6" w:space="0" w:color="AAAAAA"/>
+              <w:bottom w:val="single" w:sz="6" w:space="0" w:color="AAAAAA"/>
+              <w:right w:val="single" w:sz="6" w:space="0" w:color="AAAAAA"/>
+            </w:tcBorders>
+            <w:tcMar>
+              <w:top w:w="15" w:type="dxa"/>
+              <w:left w:w="75" w:type="dxa"/>
+              <w:bottom w:w="15" w:type="dxa"/>
+              <w:right w:w="75" w:type="dxa"/>
+            </w:tcMar>
+            <w:hideMark/>
+          </w:tcPr>
+          <w:p>
+            <w:pPr>
+              <w:spacing w:after="0" w:line="240" w:lineRule="auto"/>
+              <w:rPr>
+                <w:rFonts w:eastAsia="Times New Roman" w:cstheme="minorHAnsi"/>
+                <w:color w:val="454545"/>
+                <w:sz w:val="20"/>
+                <w:szCs w:val="20"/>
+                <w:lang w:eastAsia="fr-FR"/>
+              </w:rPr>
+            </w:pPr>
+            <w:r>
+              <w:rPr>
+                <w:rFonts w:eastAsia="Times New Roman" w:cstheme="minorHAnsi"/>
+                <w:b/>
+                <w:bCs/>
+                <w:color w:val="454545"/>
+                <w:sz w:val="20"/>
+                <w:szCs w:val="20"/>
+                <w:lang w:eastAsia="fr-FR"/>
+              </w:rPr>
+              <w:t>Date : horaire</w:t>
+            </w:r>
+          </w:p>
+        </w:tc>
+        <w:tc>
+          <w:tcPr>
+            <w:tcW w:w="0" w:type="auto"/>
+            <w:tcBorders>
+              <w:top w:val="single" w:sz="6" w:space="0" w:color="AAAAAA"/>
+              <w:left w:val="single" w:sz="6" w:space="0" w:color="AAAAAA"/>
+              <w:bottom w:val="single" w:sz="6" w:space="0" w:color="AAAAAA"/>
+              <w:right w:val="single" w:sz="6" w:space="0" w:color="AAAAAA"/>
+            </w:tcBorders>
+            <w:tcMar>
+              <w:top w:w="15" w:type="dxa"/>
+              <w:left w:w="75" w:type="dxa"/>
+              <w:bottom w:w="15" w:type="dxa"/>
+              <w:right w:w="75" w:type="dxa"/>
+            </w:tcMar>
+            <w:hideMark/>
+          </w:tcPr>
+          <w:p>
+            <w:pPr>
+              <w:spacing w:after="0" w:line="240" w:lineRule="auto"/>
+              <w:rPr>
+                <w:rFonts w:eastAsia="Times New Roman" w:cstheme="minorHAnsi"/>
+                <w:color w:val="454545"/>
+                <w:sz w:val="20"/>
+                <w:szCs w:val="20"/>
+                <w:lang w:eastAsia="fr-FR"/>
+              </w:rPr>
+            </w:pPr>
+            <w:r>
+              <w:rPr>
+                <w:rFonts w:eastAsia="Times New Roman" w:cstheme="minorHAnsi"/>
+                <w:b/>
+                <w:bCs/>
+                <w:color w:val="454545"/>
+                <w:sz w:val="20"/>
+                <w:szCs w:val="20"/>
+                <w:lang w:eastAsia="fr-FR"/>
+              </w:rPr>
+              <w:t>Salle</w:t>
+            </w:r>
+          </w:p>
+        </w:tc>
+        <w:tc>
+          <w:tcPr>
+            <w:tcW w:w="0" w:type="auto"/>
+            <w:tcBorders>
+              <w:top w:val="single" w:sz="6" w:space="0" w:color="AAAAAA"/>
+              <w:left w:val="single" w:sz="6" w:space="0" w:color="AAAAAA"/>
+              <w:bottom w:val="single" w:sz="6" w:space="0" w:color="AAAAAA"/>
+              <w:right w:val="single" w:sz="6" w:space="0" w:color="AAAAAA"/>
+            </w:tcBorders>
+            <w:tcMar>
+              <w:top w:w="15" w:type="dxa"/>
+              <w:left w:w="75" w:type="dxa"/>
+              <w:bottom w:w="15" w:type="dxa"/>
+              <w:right w:w="75" w:type="dxa"/>
+            </w:tcMar>
+            <w:hideMark/>
+          </w:tcPr>
+          <w:p>
+            <w:pPr>
+              <w:spacing w:after="0" w:line="240" w:lineRule="auto"/>
+              <w:rPr>
+                <w:rFonts w:eastAsia="Times New Roman" w:cstheme="minorHAnsi"/>
+                <w:color w:val="454545"/>
+                <w:sz w:val="20"/>
+                <w:szCs w:val="20"/>
+                <w:lang w:eastAsia="fr-FR"/>
+              </w:rPr>
+            </w:pPr>
+            <w:r>
+              <w:rPr>
+                <w:rFonts w:eastAsia="Times New Roman" w:cstheme="minorHAnsi"/>
+                <w:b/>
+                <w:bCs/>
+                <w:color w:val="454545"/>
+                <w:sz w:val="20"/>
+                <w:szCs w:val="20"/>
+                <w:lang w:eastAsia="fr-FR"/>
+              </w:rPr>
+              <w:t>Description</w:t>
+            </w:r>
+          </w:p>
+        </w:tc>
+      </w:tr>
+      <w:tr>
+        <w:tc>
+          <w:tcPr>
+            <w:tcW w:w="0" w:type="auto"/>
+            <w:tcBorders>
+              <w:top w:val="single" w:sz="6" w:space="0" w:color="AAAAAA"/>
+              <w:left w:val="single" w:sz="6" w:space="0" w:color="AAAAAA"/>
+              <w:bottom w:val="single" w:sz="6" w:space="0" w:color="AAAAAA"/>
+              <w:right w:val="single" w:sz="6" w:space="0" w:color="AAAAAA"/>
+            </w:tcBorders>
+            <w:tcMar>
+              <w:top w:w="15" w:type="dxa"/>
+              <w:left w:w="75" w:type="dxa"/>
+              <w:bottom w:w="15" w:type="dxa"/>
+              <w:right w:w="75" w:type="dxa"/>
+            </w:tcMar>
+            <w:hideMark/>
+          </w:tcPr>
+          <w:p>
+            <w:pPr>
+              <w:spacing w:after="0" w:line="240" w:lineRule="auto"/>
+              <w:rPr>
+                <w:rFonts w:eastAsia="Times New Roman" w:cstheme="minorHAnsi"/>
+                <w:color w:val="454545"/>
+                <w:sz w:val="20"/>
+                <w:szCs w:val="20"/>
+                <w:lang w:eastAsia="fr-FR"/>
+              </w:rPr>
+            </w:pPr>
+            <w:r>
+              <w:rPr>
+                <w:rFonts w:eastAsia="Times New Roman" w:cstheme="minorHAnsi"/>
+                <w:color w:val="454545"/>
+                <w:sz w:val="20"/>
+                <w:szCs w:val="20"/>
+                <w:lang w:eastAsia="fr-FR"/>
+              </w:rPr>
+              <w:t>Lundi 26/11 : 18h-2</w:t>
+            </w:r>
+            <w:r>
+              <w:rPr>
+                <w:rFonts w:eastAsia="Times New Roman" w:cstheme="minorHAnsi"/>
+                <w:color w:val="454545"/>
+                <w:sz w:val="20"/>
+                <w:szCs w:val="20"/>
+                <w:lang w:eastAsia="fr-FR"/>
+              </w:rPr>
+              <w:t>0</w:t>
+            </w:r>
+            <w:r>
+              <w:rPr>
+                <w:rFonts w:eastAsia="Times New Roman" w:cstheme="minorHAnsi"/>
+                <w:color w:val="454545"/>
+                <w:sz w:val="20"/>
+                <w:szCs w:val="20"/>
+                <w:lang w:eastAsia="fr-FR"/>
+              </w:rPr>
+              <w:t>h</w:t>
+            </w:r>
+          </w:p>
+        </w:tc>
+        <w:tc>
+          <w:tcPr>
+            <w:tcW w:w="0" w:type="auto"/>
+            <w:tcBorders>
+              <w:top w:val="single" w:sz="6" w:space="0" w:color="AAAAAA"/>
+              <w:left w:val="single" w:sz="6" w:space="0" w:color="AAAAAA"/>
+              <w:bottom w:val="single" w:sz="6" w:space="0" w:color="AAAAAA"/>
+              <w:right w:val="single" w:sz="6" w:space="0" w:color="AAAAAA"/>
+            </w:tcBorders>
+            <w:tcMar>
+              <w:top w:w="15" w:type="dxa"/>
+              <w:left w:w="75" w:type="dxa"/>
+              <w:bottom w:w="15" w:type="dxa"/>
+              <w:right w:w="75" w:type="dxa"/>
+            </w:tcMar>
+            <w:hideMark/>
+          </w:tcPr>
+          <w:p>
+            <w:pPr>
+              <w:spacing w:after="0" w:line="240" w:lineRule="auto"/>
+              <w:rPr>
+                <w:rFonts w:eastAsia="Times New Roman" w:cstheme="minorHAnsi"/>
+                <w:color w:val="454545"/>
+                <w:sz w:val="20"/>
+                <w:szCs w:val="20"/>
+                <w:lang w:eastAsia="fr-FR"/>
+              </w:rPr>
+            </w:pPr>
+            <w:r>
+              <w:rPr>
+                <w:rFonts w:eastAsia="Times New Roman" w:cstheme="minorHAnsi"/>
+                <w:color w:val="454545"/>
+                <w:sz w:val="20"/>
+                <w:szCs w:val="20"/>
+                <w:lang w:eastAsia="fr-FR"/>
+              </w:rPr>
+              <w:t>local H10</w:t>
+            </w:r>
+          </w:p>
+        </w:tc>
+        <w:tc>
+          <w:tcPr>
+            <w:tcW w:w="0" w:type="auto"/>
+            <w:tcBorders>
+              <w:top w:val="single" w:sz="6" w:space="0" w:color="AAAAAA"/>
+              <w:left w:val="single" w:sz="6" w:space="0" w:color="AAAAAA"/>
+              <w:bottom w:val="single" w:sz="6" w:space="0" w:color="AAAAAA"/>
+              <w:right w:val="single" w:sz="6" w:space="0" w:color="AAAAAA"/>
+            </w:tcBorders>
+            <w:tcMar>
+              <w:top w:w="15" w:type="dxa"/>
+              <w:left w:w="75" w:type="dxa"/>
+              <w:bottom w:w="15" w:type="dxa"/>
+              <w:right w:w="75" w:type="dxa"/>
+            </w:tcMar>
+            <w:hideMark/>
+          </w:tcPr>
+          <w:p>
+            <w:pPr>
+              <w:spacing w:after="0" w:line="240" w:lineRule="auto"/>
+              <w:rPr>
+                <w:rFonts w:eastAsia="Times New Roman" w:cstheme="minorHAnsi"/>
+                <w:color w:val="454545"/>
+                <w:sz w:val="20"/>
+                <w:szCs w:val="20"/>
+                <w:lang w:eastAsia="fr-FR"/>
+              </w:rPr>
+            </w:pPr>
+            <w:r>
+              <w:rPr>
+                <w:rFonts w:eastAsia="Times New Roman" w:cstheme="minorHAnsi"/>
+                <w:color w:val="454545"/>
+                <w:sz w:val="20"/>
+                <w:szCs w:val="20"/>
+                <w:lang w:eastAsia="fr-FR"/>
+              </w:rPr>
+              <w:t xml:space="preserve">Séance de travail </w:t>
+            </w:r>
+            <w:r>
+              <w:rPr>
+                <w:rFonts w:eastAsia="Times New Roman" w:cstheme="minorHAnsi"/>
+                <w:color w:val="454545"/>
+                <w:sz w:val="20"/>
+                <w:szCs w:val="20"/>
+                <w:lang w:eastAsia="fr-FR"/>
+              </w:rPr>
+              <w:t xml:space="preserve">intergénérationnel </w:t>
+            </w:r>
+            <w:r>
+              <w:rPr>
+                <w:rFonts w:eastAsia="Times New Roman" w:cstheme="minorHAnsi"/>
+                <w:color w:val="454545"/>
+                <w:sz w:val="20"/>
+                <w:szCs w:val="20"/>
+                <w:lang w:eastAsia="fr-FR"/>
+              </w:rPr>
+              <w:t>pour 0As et 2As</w:t>
+            </w:r>
+          </w:p>
+        </w:tc>
+      </w:tr>
+      <w:tr>
+        <w:tc>
+          <w:tcPr>
+            <w:tcW w:w="0" w:type="auto"/>
+            <w:tcBorders>
+              <w:top w:val="single" w:sz="6" w:space="0" w:color="AAAAAA"/>
+              <w:left w:val="single" w:sz="6" w:space="0" w:color="AAAAAA"/>
+              <w:bottom w:val="single" w:sz="6" w:space="0" w:color="AAAAAA"/>
+              <w:right w:val="single" w:sz="6" w:space="0" w:color="AAAAAA"/>
+            </w:tcBorders>
+            <w:tcMar>
+              <w:top w:w="15" w:type="dxa"/>
+              <w:left w:w="75" w:type="dxa"/>
+              <w:bottom w:w="15" w:type="dxa"/>
+              <w:right w:w="75" w:type="dxa"/>
+            </w:tcMar>
+            <w:hideMark/>
+          </w:tcPr>
+          <w:p>
+            <w:pPr>
+              <w:spacing w:after="0" w:line="240" w:lineRule="auto"/>
+              <w:rPr>
+                <w:rFonts w:eastAsia="Times New Roman" w:cstheme="minorHAnsi"/>
+                <w:color w:val="454545"/>
+                <w:sz w:val="20"/>
+                <w:szCs w:val="20"/>
+                <w:lang w:eastAsia="fr-FR"/>
+              </w:rPr>
+            </w:pPr>
+            <w:r>
+              <w:rPr>
+                <w:rFonts w:eastAsia="Times New Roman" w:cstheme="minorHAnsi"/>
+                <w:color w:val="454545"/>
+                <w:sz w:val="20"/>
+                <w:szCs w:val="20"/>
+                <w:lang w:eastAsia="fr-FR"/>
+              </w:rPr>
+              <w:t>Mardi 27/11 : 14h-16h</w:t>
+            </w:r>
+          </w:p>
+        </w:tc>
+        <w:tc>
+          <w:tcPr>
+            <w:tcW w:w="0" w:type="auto"/>
+            <w:tcBorders>
+              <w:top w:val="single" w:sz="6" w:space="0" w:color="AAAAAA"/>
+              <w:left w:val="single" w:sz="6" w:space="0" w:color="AAAAAA"/>
+              <w:bottom w:val="single" w:sz="6" w:space="0" w:color="AAAAAA"/>
+              <w:right w:val="single" w:sz="6" w:space="0" w:color="AAAAAA"/>
+            </w:tcBorders>
+            <w:tcMar>
+              <w:top w:w="15" w:type="dxa"/>
+              <w:left w:w="75" w:type="dxa"/>
+              <w:bottom w:w="15" w:type="dxa"/>
+              <w:right w:w="75" w:type="dxa"/>
+            </w:tcMar>
+            <w:hideMark/>
+          </w:tcPr>
+          <w:p>
+            <w:pPr>
+              <w:spacing w:after="0" w:line="240" w:lineRule="auto"/>
+              <w:rPr>
+                <w:rFonts w:eastAsia="Times New Roman" w:cstheme="minorHAnsi"/>
+                <w:color w:val="454545"/>
+                <w:sz w:val="20"/>
+                <w:szCs w:val="20"/>
+                <w:lang w:eastAsia="fr-FR"/>
+              </w:rPr>
+            </w:pPr>
+            <w:r>
+              <w:rPr>
+                <w:rFonts w:eastAsia="Times New Roman" w:cstheme="minorHAnsi"/>
+                <w:color w:val="454545"/>
+                <w:sz w:val="20"/>
+                <w:szCs w:val="20"/>
+                <w:lang w:eastAsia="fr-FR"/>
+              </w:rPr>
+              <w:t>YSIDE</w:t>
+            </w:r>
+            <w:bookmarkStart w:id="0" w:name="_GoBack"/>
+            <w:bookmarkEnd w:id="0"/>
+            <w:r>
+              <w:rPr>
+                <w:rFonts w:eastAsia="Times New Roman" w:cstheme="minorHAnsi"/>
+                <w:color w:val="454545"/>
+                <w:sz w:val="20"/>
+                <w:szCs w:val="20"/>
+                <w:lang w:eastAsia="fr-FR"/>
+              </w:rPr>
+              <w:t>S</w:t>
+            </w:r>
+          </w:p>
+        </w:tc>
+        <w:tc>
+          <w:tcPr>
+            <w:tcW w:w="0" w:type="auto"/>
+            <w:tcBorders>
+              <w:top w:val="single" w:sz="6" w:space="0" w:color="AAAAAA"/>
+              <w:left w:val="single" w:sz="6" w:space="0" w:color="AAAAAA"/>
+              <w:bottom w:val="single" w:sz="6" w:space="0" w:color="AAAAAA"/>
+              <w:right w:val="single" w:sz="6" w:space="0" w:color="AAAAAA"/>
+            </w:tcBorders>
+            <w:tcMar>
+              <w:top w:w="15" w:type="dxa"/>
+              <w:left w:w="75" w:type="dxa"/>
+              <w:bottom w:w="15" w:type="dxa"/>
+              <w:right w:w="75" w:type="dxa"/>
+            </w:tcMar>
+            <w:hideMark/>
+          </w:tcPr>
+          <w:p>
+            <w:pPr>
+              <w:spacing w:after="0" w:line="240" w:lineRule="auto"/>
+              <w:rPr>
+                <w:rFonts w:eastAsia="Times New Roman" w:cstheme="minorHAnsi"/>
+                <w:color w:val="454545"/>
+                <w:sz w:val="20"/>
+                <w:szCs w:val="20"/>
+                <w:lang w:eastAsia="fr-FR"/>
+              </w:rPr>
+            </w:pPr>
+            <w:r>
+              <w:rPr>
+                <w:rFonts w:eastAsia="Times New Roman" w:cstheme="minorHAnsi"/>
+                <w:color w:val="454545"/>
+                <w:sz w:val="20"/>
+                <w:szCs w:val="20"/>
+                <w:lang w:eastAsia="fr-FR"/>
+              </w:rPr>
+              <w:t xml:space="preserve">Réunion avec PSO </w:t>
+            </w:r>
+            <w:proofErr w:type="spellStart"/>
+            <w:r>
+              <w:rPr>
+                <w:rFonts w:eastAsia="Times New Roman" w:cstheme="minorHAnsi"/>
+                <w:color w:val="454545"/>
+                <w:sz w:val="20"/>
+                <w:szCs w:val="20"/>
+                <w:lang w:eastAsia="fr-FR"/>
+              </w:rPr>
+              <w:t>déso</w:t>
+            </w:r>
+            <w:proofErr w:type="spellEnd"/>
+            <w:r>
+              <w:rPr>
+                <w:rFonts w:eastAsia="Times New Roman" w:cstheme="minorHAnsi"/>
+                <w:color w:val="454545"/>
+                <w:sz w:val="20"/>
+                <w:szCs w:val="20"/>
+                <w:lang w:eastAsia="fr-FR"/>
+              </w:rPr>
+              <w:t xml:space="preserve"> c’est obligé</w:t>
+            </w:r>
+            <w:r>
+              <w:rPr>
+                <w:rFonts w:eastAsia="Times New Roman" w:cstheme="minorHAnsi"/>
+                <w:color w:val="454545"/>
+                <w:sz w:val="20"/>
+                <w:szCs w:val="20"/>
+                <w:lang w:eastAsia="fr-FR"/>
+              </w:rPr>
+              <w:t> </w:t>
+            </w:r>
+          </w:p>
+        </w:tc>
+      </w:tr>
+      <w:tr>
+        <w:tc>
+          <w:tcPr>
+            <w:tcW w:w="0" w:type="auto"/>
+            <w:tcBorders>
+              <w:top w:val="single" w:sz="6" w:space="0" w:color="AAAAAA"/>
+              <w:left w:val="single" w:sz="6" w:space="0" w:color="AAAAAA"/>
+              <w:bottom w:val="single" w:sz="6" w:space="0" w:color="AAAAAA"/>
+              <w:right w:val="single" w:sz="6" w:space="0" w:color="AAAAAA"/>
+            </w:tcBorders>
+            <w:tcMar>
+              <w:top w:w="15" w:type="dxa"/>
+              <w:left w:w="75" w:type="dxa"/>
+              <w:bottom w:w="15" w:type="dxa"/>
+              <w:right w:w="75" w:type="dxa"/>
+            </w:tcMar>
+            <w:hideMark/>
+          </w:tcPr>
+          <w:p>
+            <w:pPr>
+              <w:spacing w:after="0" w:line="240" w:lineRule="auto"/>
+              <w:rPr>
+                <w:rFonts w:eastAsia="Times New Roman" w:cstheme="minorHAnsi"/>
+                <w:color w:val="454545"/>
+                <w:sz w:val="20"/>
+                <w:szCs w:val="20"/>
+                <w:lang w:eastAsia="fr-FR"/>
+              </w:rPr>
+            </w:pPr>
+            <w:r>
+              <w:rPr>
+                <w:rFonts w:eastAsia="Times New Roman" w:cstheme="minorHAnsi"/>
+                <w:color w:val="454545"/>
+                <w:sz w:val="20"/>
+                <w:szCs w:val="20"/>
+                <w:lang w:eastAsia="fr-FR"/>
+              </w:rPr>
+              <w:t>Mardi 27/11 : 16h-18h</w:t>
+            </w:r>
+          </w:p>
+        </w:tc>
+        <w:tc>
+          <w:tcPr>
+            <w:tcW w:w="0" w:type="auto"/>
+            <w:tcBorders>
+              <w:top w:val="single" w:sz="6" w:space="0" w:color="AAAAAA"/>
+              <w:left w:val="single" w:sz="6" w:space="0" w:color="AAAAAA"/>
+              <w:bottom w:val="single" w:sz="6" w:space="0" w:color="AAAAAA"/>
+              <w:right w:val="single" w:sz="6" w:space="0" w:color="AAAAAA"/>
+            </w:tcBorders>
+            <w:tcMar>
+              <w:top w:w="15" w:type="dxa"/>
+              <w:left w:w="75" w:type="dxa"/>
+              <w:bottom w:w="15" w:type="dxa"/>
+              <w:right w:w="75" w:type="dxa"/>
+            </w:tcMar>
+            <w:hideMark/>
+          </w:tcPr>
+          <w:p>
+            <w:pPr>
+              <w:spacing w:after="0" w:line="240" w:lineRule="auto"/>
+              <w:rPr>
+                <w:rFonts w:eastAsia="Times New Roman" w:cstheme="minorHAnsi"/>
+                <w:color w:val="454545"/>
+                <w:sz w:val="20"/>
+                <w:szCs w:val="20"/>
+                <w:lang w:eastAsia="fr-FR"/>
+              </w:rPr>
+            </w:pPr>
+            <w:r>
+              <w:rPr>
+                <w:rFonts w:eastAsia="Times New Roman" w:cstheme="minorHAnsi"/>
+                <w:color w:val="454545"/>
+                <w:sz w:val="20"/>
+                <w:szCs w:val="20"/>
+                <w:lang w:eastAsia="fr-FR"/>
+              </w:rPr>
+              <w:t>YSIDES</w:t>
+            </w:r>
+          </w:p>
+        </w:tc>
+        <w:tc>
+          <w:tcPr>
+            <w:tcW w:w="0" w:type="auto"/>
+            <w:tcBorders>
+              <w:top w:val="single" w:sz="6" w:space="0" w:color="AAAAAA"/>
+              <w:left w:val="single" w:sz="6" w:space="0" w:color="AAAAAA"/>
+              <w:bottom w:val="single" w:sz="6" w:space="0" w:color="AAAAAA"/>
+              <w:right w:val="single" w:sz="6" w:space="0" w:color="AAAAAA"/>
+            </w:tcBorders>
+            <w:tcMar>
+              <w:top w:w="15" w:type="dxa"/>
+              <w:left w:w="75" w:type="dxa"/>
+              <w:bottom w:w="15" w:type="dxa"/>
+              <w:right w:w="75" w:type="dxa"/>
+            </w:tcMar>
+            <w:hideMark/>
+          </w:tcPr>
+          <w:p>
+            <w:pPr>
+              <w:spacing w:after="0" w:line="240" w:lineRule="auto"/>
+              <w:rPr>
+                <w:rFonts w:eastAsia="Times New Roman" w:cstheme="minorHAnsi"/>
+                <w:color w:val="454545"/>
+                <w:sz w:val="20"/>
+                <w:szCs w:val="20"/>
+                <w:lang w:eastAsia="fr-FR"/>
+              </w:rPr>
+            </w:pPr>
+            <w:r>
+              <w:rPr>
+                <w:rFonts w:eastAsia="Times New Roman" w:cstheme="minorHAnsi"/>
+                <w:color w:val="454545"/>
+                <w:sz w:val="20"/>
+                <w:szCs w:val="20"/>
+                <w:lang w:eastAsia="fr-FR"/>
+              </w:rPr>
+              <w:t>Séance de travail des 2As </w:t>
+            </w:r>
+          </w:p>
+        </w:tc>
+      </w:tr>
+      <w:tr>
+        <w:tc>
+          <w:tcPr>
+            <w:tcW w:w="0" w:type="auto"/>
+            <w:tcBorders>
+              <w:top w:val="single" w:sz="6" w:space="0" w:color="AAAAAA"/>
+              <w:left w:val="single" w:sz="6" w:space="0" w:color="AAAAAA"/>
+              <w:bottom w:val="single" w:sz="6" w:space="0" w:color="AAAAAA"/>
+              <w:right w:val="single" w:sz="6" w:space="0" w:color="AAAAAA"/>
+            </w:tcBorders>
+            <w:tcMar>
+              <w:top w:w="15" w:type="dxa"/>
+              <w:left w:w="75" w:type="dxa"/>
+              <w:bottom w:w="15" w:type="dxa"/>
+              <w:right w:w="75" w:type="dxa"/>
+            </w:tcMar>
+            <w:hideMark/>
+          </w:tcPr>
+          <w:p>
+            <w:pPr>
+              <w:spacing w:after="0" w:line="240" w:lineRule="auto"/>
+              <w:rPr>
+                <w:rFonts w:eastAsia="Times New Roman" w:cstheme="minorHAnsi"/>
+                <w:color w:val="454545"/>
+                <w:sz w:val="20"/>
+                <w:szCs w:val="20"/>
+                <w:lang w:eastAsia="fr-FR"/>
+              </w:rPr>
+            </w:pPr>
+            <w:r>
+              <w:rPr>
+                <w:rFonts w:eastAsia="Times New Roman" w:cstheme="minorHAnsi"/>
+                <w:color w:val="454545"/>
+                <w:sz w:val="20"/>
+                <w:szCs w:val="20"/>
+                <w:lang w:eastAsia="fr-FR"/>
+              </w:rPr>
+              <w:t>Mercredi 28/11 : 14h-16h</w:t>
+            </w:r>
+          </w:p>
+        </w:tc>
+        <w:tc>
+          <w:tcPr>
+            <w:tcW w:w="0" w:type="auto"/>
+            <w:tcBorders>
+              <w:top w:val="single" w:sz="6" w:space="0" w:color="AAAAAA"/>
+              <w:left w:val="single" w:sz="6" w:space="0" w:color="AAAAAA"/>
+              <w:bottom w:val="single" w:sz="6" w:space="0" w:color="AAAAAA"/>
+              <w:right w:val="single" w:sz="6" w:space="0" w:color="AAAAAA"/>
+            </w:tcBorders>
+            <w:tcMar>
+              <w:top w:w="15" w:type="dxa"/>
+              <w:left w:w="75" w:type="dxa"/>
+              <w:bottom w:w="15" w:type="dxa"/>
+              <w:right w:w="75" w:type="dxa"/>
+            </w:tcMar>
+            <w:hideMark/>
+          </w:tcPr>
+          <w:p>
+            <w:pPr>
+              <w:spacing w:after="0" w:line="240" w:lineRule="auto"/>
+              <w:rPr>
+                <w:rFonts w:eastAsia="Times New Roman" w:cstheme="minorHAnsi"/>
+                <w:color w:val="454545"/>
+                <w:sz w:val="20"/>
+                <w:szCs w:val="20"/>
+                <w:lang w:eastAsia="fr-FR"/>
+              </w:rPr>
+            </w:pPr>
+            <w:r>
+              <w:rPr>
+                <w:rFonts w:eastAsia="Times New Roman" w:cstheme="minorHAnsi"/>
+                <w:color w:val="454545"/>
+                <w:sz w:val="20"/>
+                <w:szCs w:val="20"/>
+                <w:lang w:eastAsia="fr-FR"/>
+              </w:rPr>
+              <w:t>YSIDES</w:t>
+            </w:r>
+          </w:p>
+        </w:tc>
+        <w:tc>
+          <w:tcPr>
+            <w:tcW w:w="0" w:type="auto"/>
+            <w:tcBorders>
+              <w:top w:val="single" w:sz="6" w:space="0" w:color="AAAAAA"/>
+              <w:left w:val="single" w:sz="6" w:space="0" w:color="AAAAAA"/>
+              <w:bottom w:val="single" w:sz="6" w:space="0" w:color="AAAAAA"/>
+              <w:right w:val="single" w:sz="6" w:space="0" w:color="AAAAAA"/>
+            </w:tcBorders>
+            <w:tcMar>
+              <w:top w:w="15" w:type="dxa"/>
+              <w:left w:w="75" w:type="dxa"/>
+              <w:bottom w:w="15" w:type="dxa"/>
+              <w:right w:w="75" w:type="dxa"/>
+            </w:tcMar>
+            <w:hideMark/>
+          </w:tcPr>
+          <w:p>
+            <w:pPr>
+              <w:spacing w:after="0" w:line="240" w:lineRule="auto"/>
+              <w:rPr>
+                <w:rFonts w:eastAsia="Times New Roman" w:cstheme="minorHAnsi"/>
+                <w:color w:val="454545"/>
+                <w:sz w:val="20"/>
+                <w:szCs w:val="20"/>
+                <w:lang w:eastAsia="fr-FR"/>
+              </w:rPr>
+            </w:pPr>
+            <w:r>
+              <w:rPr>
+                <w:rFonts w:eastAsia="Times New Roman" w:cstheme="minorHAnsi"/>
+                <w:color w:val="454545"/>
+                <w:sz w:val="20"/>
+                <w:szCs w:val="20"/>
+                <w:lang w:eastAsia="fr-FR"/>
+              </w:rPr>
+              <w:t>Séance de PE</w:t>
+            </w:r>
+            <w:r>
+              <w:rPr>
+                <w:rFonts w:eastAsia="Times New Roman" w:cstheme="minorHAnsi"/>
+                <w:color w:val="454545"/>
+                <w:sz w:val="20"/>
+                <w:szCs w:val="20"/>
+                <w:lang w:eastAsia="fr-FR"/>
+              </w:rPr>
+              <w:t xml:space="preserve"> avec PSO</w:t>
+            </w:r>
+            <w:r>
+              <w:rPr>
+                <w:rFonts w:eastAsia="Times New Roman" w:cstheme="minorHAnsi"/>
+                <w:color w:val="454545"/>
+                <w:sz w:val="20"/>
+                <w:szCs w:val="20"/>
+                <w:lang w:eastAsia="fr-FR"/>
+              </w:rPr>
+              <w:t xml:space="preserve"> la même </w:t>
+            </w:r>
+            <w:proofErr w:type="spellStart"/>
+            <w:r>
+              <w:rPr>
+                <w:rFonts w:eastAsia="Times New Roman" w:cstheme="minorHAnsi"/>
+                <w:color w:val="454545"/>
+                <w:sz w:val="20"/>
+                <w:szCs w:val="20"/>
+                <w:lang w:eastAsia="fr-FR"/>
+              </w:rPr>
+              <w:t>déso</w:t>
+            </w:r>
+            <w:proofErr w:type="spellEnd"/>
+            <w:r>
+              <w:rPr>
+                <w:rFonts w:eastAsia="Times New Roman" w:cstheme="minorHAnsi"/>
+                <w:color w:val="454545"/>
+                <w:sz w:val="20"/>
+                <w:szCs w:val="20"/>
+                <w:lang w:eastAsia="fr-FR"/>
+              </w:rPr>
+              <w:t xml:space="preserve"> </w:t>
+            </w:r>
+          </w:p>
+        </w:tc>
+      </w:tr>
+      <w:tr>
+        <w:tc>
+          <w:tcPr>
+            <w:tcW w:w="0" w:type="auto"/>
+            <w:tcBorders>
+              <w:top w:val="single" w:sz="6" w:space="0" w:color="AAAAAA"/>
+              <w:left w:val="single" w:sz="6" w:space="0" w:color="AAAAAA"/>
+              <w:bottom w:val="single" w:sz="6" w:space="0" w:color="AAAAAA"/>
+              <w:right w:val="single" w:sz="6" w:space="0" w:color="AAAAAA"/>
+            </w:tcBorders>
+            <w:tcMar>
+              <w:top w:w="15" w:type="dxa"/>
+              <w:left w:w="75" w:type="dxa"/>
+              <w:bottom w:w="15" w:type="dxa"/>
+              <w:right w:w="75" w:type="dxa"/>
+            </w:tcMar>
+            <w:hideMark/>
+          </w:tcPr>
+          <w:p>
+            <w:pPr>
+              <w:spacing w:after="0" w:line="240" w:lineRule="auto"/>
+              <w:rPr>
+                <w:rFonts w:eastAsia="Times New Roman" w:cstheme="minorHAnsi"/>
+                <w:color w:val="454545"/>
+                <w:sz w:val="20"/>
+                <w:szCs w:val="20"/>
+                <w:lang w:eastAsia="fr-FR"/>
+              </w:rPr>
+            </w:pPr>
+            <w:r>
+              <w:rPr>
+                <w:rFonts w:eastAsia="Times New Roman" w:cstheme="minorHAnsi"/>
+                <w:color w:val="454545"/>
+                <w:sz w:val="20"/>
+                <w:szCs w:val="20"/>
+                <w:lang w:eastAsia="fr-FR"/>
+              </w:rPr>
+              <w:t>Mercredi 05/12 : 16h-18h </w:t>
+            </w:r>
+          </w:p>
+        </w:tc>
+        <w:tc>
+          <w:tcPr>
+            <w:tcW w:w="0" w:type="auto"/>
+            <w:tcBorders>
+              <w:top w:val="single" w:sz="6" w:space="0" w:color="AAAAAA"/>
+              <w:left w:val="single" w:sz="6" w:space="0" w:color="AAAAAA"/>
+              <w:bottom w:val="single" w:sz="6" w:space="0" w:color="AAAAAA"/>
+              <w:right w:val="single" w:sz="6" w:space="0" w:color="AAAAAA"/>
+            </w:tcBorders>
+            <w:tcMar>
+              <w:top w:w="15" w:type="dxa"/>
+              <w:left w:w="75" w:type="dxa"/>
+              <w:bottom w:w="15" w:type="dxa"/>
+              <w:right w:w="75" w:type="dxa"/>
+            </w:tcMar>
+            <w:hideMark/>
+          </w:tcPr>
+          <w:p>
+            <w:pPr>
+              <w:spacing w:after="0" w:line="240" w:lineRule="auto"/>
+              <w:rPr>
+                <w:rFonts w:eastAsia="Times New Roman" w:cstheme="minorHAnsi"/>
+                <w:color w:val="454545"/>
+                <w:sz w:val="20"/>
+                <w:szCs w:val="20"/>
+                <w:lang w:eastAsia="fr-FR"/>
+              </w:rPr>
+            </w:pPr>
+            <w:r>
+              <w:rPr>
+                <w:rFonts w:eastAsia="Times New Roman" w:cstheme="minorHAnsi"/>
+                <w:color w:val="454545"/>
+                <w:sz w:val="20"/>
+                <w:szCs w:val="20"/>
+                <w:lang w:eastAsia="fr-FR"/>
+              </w:rPr>
+              <w:t>YSIDES</w:t>
+            </w:r>
+          </w:p>
+        </w:tc>
+        <w:tc>
+          <w:tcPr>
+            <w:tcW w:w="0" w:type="auto"/>
+            <w:tcBorders>
+              <w:top w:val="single" w:sz="6" w:space="0" w:color="AAAAAA"/>
+              <w:left w:val="single" w:sz="6" w:space="0" w:color="AAAAAA"/>
+              <w:bottom w:val="single" w:sz="6" w:space="0" w:color="AAAAAA"/>
+              <w:right w:val="single" w:sz="6" w:space="0" w:color="AAAAAA"/>
+            </w:tcBorders>
+            <w:tcMar>
+              <w:top w:w="15" w:type="dxa"/>
+              <w:left w:w="75" w:type="dxa"/>
+              <w:bottom w:w="15" w:type="dxa"/>
+              <w:right w:w="75" w:type="dxa"/>
+            </w:tcMar>
+            <w:hideMark/>
+          </w:tcPr>
+          <w:p>
+            <w:pPr>
+              <w:spacing w:after="0" w:line="240" w:lineRule="auto"/>
+              <w:rPr>
+                <w:rFonts w:eastAsia="Times New Roman" w:cstheme="minorHAnsi"/>
+                <w:color w:val="454545"/>
+                <w:sz w:val="20"/>
+                <w:szCs w:val="20"/>
+                <w:lang w:eastAsia="fr-FR"/>
+              </w:rPr>
+            </w:pPr>
+            <w:r>
+              <w:rPr>
+                <w:rFonts w:eastAsia="Times New Roman" w:cstheme="minorHAnsi"/>
+                <w:color w:val="454545"/>
+                <w:sz w:val="20"/>
+                <w:szCs w:val="20"/>
+                <w:lang w:eastAsia="fr-FR"/>
+              </w:rPr>
+              <w:t xml:space="preserve">Séance de PE </w:t>
+            </w:r>
+          </w:p>
+        </w:tc>
+      </w:tr>
+      <w:tr>
+        <w:tc>
+          <w:tcPr>
+            <w:tcW w:w="0" w:type="auto"/>
+            <w:tcBorders>
+              <w:top w:val="single" w:sz="6" w:space="0" w:color="AAAAAA"/>
+              <w:left w:val="single" w:sz="6" w:space="0" w:color="AAAAAA"/>
+              <w:bottom w:val="single" w:sz="6" w:space="0" w:color="AAAAAA"/>
+              <w:right w:val="single" w:sz="6" w:space="0" w:color="AAAAAA"/>
+            </w:tcBorders>
+            <w:tcMar>
+              <w:top w:w="15" w:type="dxa"/>
+              <w:left w:w="75" w:type="dxa"/>
+              <w:bottom w:w="15" w:type="dxa"/>
+              <w:right w:w="75" w:type="dxa"/>
+            </w:tcMar>
+            <w:hideMark/>
+          </w:tcPr>
+          <w:p>
+            <w:pPr>
+              <w:spacing w:after="0" w:line="240" w:lineRule="auto"/>
+              <w:rPr>
+                <w:rFonts w:eastAsia="Times New Roman" w:cstheme="minorHAnsi"/>
+                <w:color w:val="454545"/>
+                <w:sz w:val="20"/>
+                <w:szCs w:val="20"/>
+                <w:lang w:eastAsia="fr-FR"/>
+              </w:rPr>
+            </w:pPr>
+            <w:r>
+              <w:rPr>
+                <w:rFonts w:eastAsia="Times New Roman" w:cstheme="minorHAnsi"/>
+                <w:color w:val="454545"/>
+                <w:sz w:val="20"/>
+                <w:szCs w:val="20"/>
+                <w:lang w:eastAsia="fr-FR"/>
+              </w:rPr>
+              <w:t>Vendredi 30/11 : 15h30-20h</w:t>
+            </w:r>
+          </w:p>
+        </w:tc>
+        <w:tc>
+          <w:tcPr>
+            <w:tcW w:w="0" w:type="auto"/>
+            <w:tcBorders>
+              <w:top w:val="single" w:sz="6" w:space="0" w:color="AAAAAA"/>
+              <w:left w:val="single" w:sz="6" w:space="0" w:color="AAAAAA"/>
+              <w:bottom w:val="single" w:sz="6" w:space="0" w:color="AAAAAA"/>
+              <w:right w:val="single" w:sz="6" w:space="0" w:color="AAAAAA"/>
+            </w:tcBorders>
+            <w:tcMar>
+              <w:top w:w="15" w:type="dxa"/>
+              <w:left w:w="75" w:type="dxa"/>
+              <w:bottom w:w="15" w:type="dxa"/>
+              <w:right w:w="75" w:type="dxa"/>
+            </w:tcMar>
+            <w:hideMark/>
+          </w:tcPr>
+          <w:p>
+            <w:pPr>
+              <w:spacing w:after="0" w:line="240" w:lineRule="auto"/>
+              <w:rPr>
+                <w:rFonts w:eastAsia="Times New Roman" w:cstheme="minorHAnsi"/>
+                <w:color w:val="454545"/>
+                <w:sz w:val="20"/>
+                <w:szCs w:val="20"/>
+                <w:lang w:eastAsia="fr-FR"/>
+              </w:rPr>
+            </w:pPr>
+            <w:r>
+              <w:rPr>
+                <w:rFonts w:eastAsia="Times New Roman" w:cstheme="minorHAnsi"/>
+                <w:color w:val="454545"/>
+                <w:sz w:val="20"/>
+                <w:szCs w:val="20"/>
+                <w:lang w:eastAsia="fr-FR"/>
+              </w:rPr>
+              <w:t>Local H10</w:t>
+            </w:r>
+          </w:p>
+        </w:tc>
+        <w:tc>
+          <w:tcPr>
+            <w:tcW w:w="0" w:type="auto"/>
+            <w:tcBorders>
+              <w:top w:val="single" w:sz="6" w:space="0" w:color="AAAAAA"/>
+              <w:left w:val="single" w:sz="6" w:space="0" w:color="AAAAAA"/>
+              <w:bottom w:val="single" w:sz="6" w:space="0" w:color="AAAAAA"/>
+              <w:right w:val="single" w:sz="6" w:space="0" w:color="AAAAAA"/>
+            </w:tcBorders>
+            <w:tcMar>
+              <w:top w:w="15" w:type="dxa"/>
+              <w:left w:w="75" w:type="dxa"/>
+              <w:bottom w:w="15" w:type="dxa"/>
+              <w:right w:w="75" w:type="dxa"/>
+            </w:tcMar>
+            <w:hideMark/>
+          </w:tcPr>
+          <w:p>
+            <w:pPr>
+              <w:spacing w:after="0" w:line="240" w:lineRule="auto"/>
+              <w:rPr>
+                <w:rFonts w:eastAsia="Times New Roman" w:cstheme="minorHAnsi"/>
+                <w:color w:val="454545"/>
+                <w:sz w:val="20"/>
+                <w:szCs w:val="20"/>
+                <w:lang w:eastAsia="fr-FR"/>
+              </w:rPr>
+            </w:pPr>
+            <w:r>
+              <w:rPr>
+                <w:rFonts w:eastAsia="Times New Roman" w:cstheme="minorHAnsi"/>
+                <w:color w:val="454545"/>
+                <w:sz w:val="20"/>
+                <w:szCs w:val="20"/>
+                <w:lang w:eastAsia="fr-FR"/>
+              </w:rPr>
+              <w:t>Séance de travail pour 0As et 2As</w:t>
+            </w:r>
+          </w:p>
+        </w:tc>
+      </w:tr>
+    </w:tbl>
+    <w:p>
+      <w:pPr>
+        <w:spacing w:after="0" w:line="240" w:lineRule="auto"/>
+        <w:rPr>
+          <w:rFonts w:eastAsia="Times New Roman" w:cstheme="minorHAnsi"/>
+          <w:color w:val="454545"/>
+          <w:sz w:val="20"/>
+          <w:szCs w:val="20"/>
+          <w:lang w:eastAsia="fr-FR"/>
+        </w:rPr>
+      </w:pPr>
+    </w:p>
+    <w:p>
+      <w:pPr>
+        <w:spacing w:after="0" w:line="240" w:lineRule="auto"/>
+        <w:rPr>
+          <w:rFonts w:eastAsia="Times New Roman" w:cstheme="minorHAnsi"/>
+          <w:bCs/>
+          <w:color w:val="454545"/>
+          <w:sz w:val="20"/>
+          <w:szCs w:val="20"/>
+          <w:lang w:eastAsia="fr-FR"/>
+        </w:rPr>
+      </w:pPr>
+      <w:r>
+        <w:rPr>
+          <w:rFonts w:eastAsia="Times New Roman" w:cstheme="minorHAnsi"/>
+          <w:b/>
+          <w:bCs/>
+          <w:color w:val="454545"/>
+          <w:sz w:val="20"/>
+          <w:szCs w:val="20"/>
+          <w:lang w:eastAsia="fr-FR"/>
+        </w:rPr>
+        <w:t>Ordre du jour de la séance de Mardi (pour les  2As) : </w:t>
+      </w:r>
+      <w:r>
+        <w:rPr>
+          <w:rFonts w:eastAsia="Times New Roman" w:cstheme="minorHAnsi"/>
+          <w:bCs/>
+          <w:color w:val="454545"/>
+          <w:sz w:val="20"/>
+          <w:szCs w:val="20"/>
+          <w:lang w:eastAsia="fr-FR"/>
+        </w:rPr>
+        <w:t xml:space="preserve">Prenez vos polos les 2As c’est pour faire des vidéos de </w:t>
+      </w:r>
+      <w:proofErr w:type="spellStart"/>
+      <w:r>
+        <w:rPr>
+          <w:rFonts w:eastAsia="Times New Roman" w:cstheme="minorHAnsi"/>
+          <w:bCs/>
+          <w:color w:val="454545"/>
+          <w:sz w:val="20"/>
+          <w:szCs w:val="20"/>
+          <w:lang w:eastAsia="fr-FR"/>
+        </w:rPr>
+        <w:t>com</w:t>
+      </w:r>
+      <w:proofErr w:type="spellEnd"/>
+      <w:r>
+        <w:rPr>
+          <w:rFonts w:eastAsia="Times New Roman" w:cstheme="minorHAnsi"/>
+          <w:bCs/>
+          <w:color w:val="454545"/>
+          <w:sz w:val="20"/>
+          <w:szCs w:val="20"/>
+          <w:lang w:eastAsia="fr-FR"/>
+        </w:rPr>
+        <w:t>’ et photos !</w:t>
+      </w:r>
+    </w:p>
+    <w:p>
+      <w:pPr>
+        <w:spacing w:after="0" w:line="240" w:lineRule="auto"/>
+        <w:rPr>
+          <w:rFonts w:eastAsia="Times New Roman" w:cstheme="minorHAnsi"/>
+          <w:bCs/>
+          <w:color w:val="454545"/>
+          <w:sz w:val="20"/>
+          <w:szCs w:val="20"/>
+          <w:lang w:eastAsia="fr-FR"/>
+        </w:rPr>
+      </w:pPr>
+    </w:p>
+    <w:p>
+      <w:pPr>
+        <w:spacing w:after="0" w:line="240" w:lineRule="auto"/>
+        <w:rPr>
+          <w:rFonts w:eastAsia="Times New Roman" w:cstheme="minorHAnsi"/>
+          <w:color w:val="454545"/>
+          <w:sz w:val="20"/>
+          <w:szCs w:val="20"/>
+          <w:lang w:eastAsia="fr-FR"/>
+        </w:rPr>
+      </w:pPr>
+      <w:r>
+        <w:rPr>
+          <w:rFonts w:eastAsia="Times New Roman" w:cstheme="minorHAnsi"/>
+          <w:b/>
+          <w:bCs/>
+          <w:color w:val="454545"/>
+          <w:sz w:val="20"/>
+          <w:szCs w:val="20"/>
+          <w:lang w:eastAsia="fr-FR"/>
+        </w:rPr>
+        <w:t>Ordre du jour de la séance de Mercredi (pour les  0As) :</w:t>
+      </w:r>
+      <w:r>
+        <w:rPr>
+          <w:rFonts w:eastAsia="Times New Roman" w:cstheme="minorHAnsi"/>
+          <w:b/>
+          <w:bCs/>
+          <w:color w:val="454545"/>
+          <w:sz w:val="20"/>
+          <w:szCs w:val="20"/>
+          <w:lang w:eastAsia="fr-FR"/>
+        </w:rPr>
+        <w:t> </w:t>
+      </w:r>
+      <w:r>
+        <w:rPr>
+          <w:rFonts w:eastAsia="Times New Roman" w:cstheme="minorHAnsi"/>
+          <w:color w:val="454545"/>
+          <w:sz w:val="20"/>
+          <w:szCs w:val="20"/>
+          <w:lang w:eastAsia="fr-FR"/>
+        </w:rPr>
+        <w:t>Vous</w:t>
+      </w:r>
+      <w:r>
+        <w:rPr>
+          <w:rFonts w:eastAsia="Times New Roman" w:cstheme="minorHAnsi"/>
+          <w:color w:val="454545"/>
+          <w:sz w:val="20"/>
+          <w:szCs w:val="20"/>
+          <w:lang w:eastAsia="fr-FR"/>
+        </w:rPr>
+        <w:t xml:space="preserve"> allez réaliser des vérifications du règlement et des mises en plan. </w:t>
+      </w:r>
+    </w:p>
+    <w:p>
+      <w:pPr>
+        <w:spacing w:after="0" w:line="240" w:lineRule="auto"/>
+        <w:rPr>
+          <w:rFonts w:eastAsia="Times New Roman" w:cstheme="minorHAnsi"/>
+          <w:color w:val="454545"/>
+          <w:sz w:val="20"/>
+          <w:szCs w:val="20"/>
+          <w:lang w:eastAsia="fr-FR"/>
+        </w:rPr>
+      </w:pPr>
+    </w:p>
+    <w:p>
+      <w:pPr>
+        <w:spacing w:after="0" w:line="240" w:lineRule="auto"/>
+        <w:rPr>
+          <w:rFonts w:eastAsia="Times New Roman" w:cstheme="minorHAnsi"/>
+          <w:color w:val="454545"/>
+          <w:sz w:val="20"/>
+          <w:szCs w:val="20"/>
+          <w:lang w:eastAsia="fr-FR"/>
+        </w:rPr>
+      </w:pPr>
+      <w:r>
+        <w:rPr>
+          <w:rFonts w:eastAsia="Times New Roman" w:cstheme="minorHAnsi"/>
+          <w:b/>
+          <w:bCs/>
+          <w:color w:val="454545"/>
+          <w:sz w:val="20"/>
+          <w:szCs w:val="20"/>
+          <w:lang w:eastAsia="fr-FR"/>
+        </w:rPr>
+        <w:t>Département Motorisation : </w:t>
+      </w:r>
+    </w:p>
+    <w:p>
+      <w:pPr>
+        <w:numPr>
+          <w:ilvl w:val="0"/>
+          <w:numId w:val="3"/>
+        </w:numPr>
+        <w:spacing w:after="0" w:line="240" w:lineRule="auto"/>
+        <w:rPr>
+          <w:rFonts w:eastAsia="Times New Roman" w:cstheme="minorHAnsi"/>
+          <w:color w:val="454545"/>
+          <w:sz w:val="20"/>
+          <w:szCs w:val="20"/>
+          <w:lang w:eastAsia="fr-FR"/>
+        </w:rPr>
+      </w:pPr>
+      <w:r>
+        <w:rPr>
+          <w:rFonts w:eastAsia="Times New Roman" w:cstheme="minorHAnsi"/>
+          <w:color w:val="454545"/>
+          <w:sz w:val="20"/>
+          <w:szCs w:val="20"/>
+          <w:lang w:eastAsia="fr-FR"/>
+        </w:rPr>
+        <w:t>Faire mise en plan [Tous]</w:t>
+      </w:r>
+    </w:p>
+    <w:p>
+      <w:pPr>
+        <w:numPr>
+          <w:ilvl w:val="0"/>
+          <w:numId w:val="3"/>
+        </w:numPr>
+        <w:spacing w:after="0" w:line="240" w:lineRule="auto"/>
+        <w:rPr>
+          <w:rFonts w:eastAsia="Times New Roman" w:cstheme="minorHAnsi"/>
+          <w:color w:val="454545"/>
+          <w:sz w:val="20"/>
+          <w:szCs w:val="20"/>
+          <w:lang w:eastAsia="fr-FR"/>
+        </w:rPr>
+      </w:pPr>
+      <w:r>
+        <w:rPr>
+          <w:rFonts w:eastAsia="Times New Roman" w:cstheme="minorHAnsi"/>
+          <w:color w:val="454545"/>
+          <w:sz w:val="20"/>
+          <w:szCs w:val="20"/>
+          <w:lang w:eastAsia="fr-FR"/>
+        </w:rPr>
+        <w:t xml:space="preserve">Valider le Gantt de phase remontante sur </w:t>
+      </w:r>
+      <w:proofErr w:type="spellStart"/>
+      <w:r>
+        <w:rPr>
+          <w:rFonts w:eastAsia="Times New Roman" w:cstheme="minorHAnsi"/>
+          <w:color w:val="454545"/>
+          <w:sz w:val="20"/>
+          <w:szCs w:val="20"/>
+          <w:lang w:eastAsia="fr-FR"/>
+        </w:rPr>
+        <w:t>Intergen</w:t>
+      </w:r>
+      <w:proofErr w:type="spellEnd"/>
+      <w:r>
+        <w:rPr>
+          <w:rFonts w:eastAsia="Times New Roman" w:cstheme="minorHAnsi"/>
+          <w:color w:val="454545"/>
+          <w:sz w:val="20"/>
+          <w:szCs w:val="20"/>
+          <w:lang w:eastAsia="fr-FR"/>
+        </w:rPr>
+        <w:t xml:space="preserve"> [Clément] </w:t>
+      </w:r>
+    </w:p>
+    <w:p>
+      <w:pPr>
+        <w:numPr>
+          <w:ilvl w:val="0"/>
+          <w:numId w:val="3"/>
+        </w:numPr>
+        <w:spacing w:after="0" w:line="240" w:lineRule="auto"/>
+        <w:rPr>
+          <w:rFonts w:eastAsia="Times New Roman" w:cstheme="minorHAnsi"/>
+          <w:color w:val="454545"/>
+          <w:sz w:val="20"/>
+          <w:szCs w:val="20"/>
+          <w:lang w:eastAsia="fr-FR"/>
+        </w:rPr>
+      </w:pPr>
+      <w:r>
+        <w:rPr>
+          <w:rFonts w:eastAsia="Times New Roman" w:cstheme="minorHAnsi"/>
+          <w:color w:val="454545"/>
+          <w:sz w:val="20"/>
+          <w:szCs w:val="20"/>
+          <w:lang w:eastAsia="fr-FR"/>
+        </w:rPr>
+        <w:t>Finaliser chapes Transmissions secondaires [Matthieu]</w:t>
+      </w:r>
+    </w:p>
+    <w:p>
+      <w:pPr>
+        <w:numPr>
+          <w:ilvl w:val="0"/>
+          <w:numId w:val="3"/>
+        </w:numPr>
+        <w:spacing w:after="0" w:line="240" w:lineRule="auto"/>
+        <w:rPr>
+          <w:rFonts w:eastAsia="Times New Roman" w:cstheme="minorHAnsi"/>
+          <w:color w:val="454545"/>
+          <w:sz w:val="20"/>
+          <w:szCs w:val="20"/>
+          <w:lang w:eastAsia="fr-FR"/>
+        </w:rPr>
+      </w:pPr>
+      <w:r>
+        <w:rPr>
+          <w:rFonts w:cstheme="minorHAnsi"/>
+          <w:color w:val="454545"/>
+          <w:sz w:val="20"/>
+          <w:szCs w:val="20"/>
+        </w:rPr>
+        <w:t>Préparez les commandes pour janvier [Tous]</w:t>
+      </w:r>
+    </w:p>
+    <w:p>
+      <w:pPr>
+        <w:spacing w:after="0" w:line="240" w:lineRule="auto"/>
+        <w:rPr>
+          <w:rFonts w:eastAsia="Times New Roman" w:cstheme="minorHAnsi"/>
+          <w:color w:val="454545"/>
+          <w:sz w:val="20"/>
+          <w:szCs w:val="20"/>
+          <w:lang w:eastAsia="fr-FR"/>
+        </w:rPr>
+      </w:pPr>
+    </w:p>
+    <w:p>
+      <w:pPr>
+        <w:spacing w:after="0" w:line="240" w:lineRule="auto"/>
+        <w:rPr>
+          <w:rFonts w:eastAsia="Times New Roman" w:cstheme="minorHAnsi"/>
+          <w:b/>
+          <w:bCs/>
+          <w:color w:val="454545"/>
+          <w:sz w:val="20"/>
+          <w:szCs w:val="20"/>
+          <w:lang w:eastAsia="fr-FR"/>
+        </w:rPr>
+      </w:pPr>
+      <w:r>
+        <w:rPr>
+          <w:rFonts w:eastAsia="Times New Roman" w:cstheme="minorHAnsi"/>
+          <w:b/>
+          <w:bCs/>
+          <w:color w:val="454545"/>
+          <w:sz w:val="20"/>
+          <w:szCs w:val="20"/>
+          <w:lang w:eastAsia="fr-FR"/>
+        </w:rPr>
+        <w:t>Département châssis : </w:t>
+      </w:r>
+    </w:p>
+    <w:p>
+      <w:pPr>
+        <w:numPr>
+          <w:ilvl w:val="0"/>
+          <w:numId w:val="4"/>
+        </w:numPr>
+        <w:spacing w:after="0" w:line="240" w:lineRule="auto"/>
+        <w:rPr>
+          <w:rFonts w:eastAsia="Times New Roman" w:cstheme="minorHAnsi"/>
+          <w:color w:val="454545"/>
+          <w:sz w:val="20"/>
+          <w:szCs w:val="20"/>
+          <w:lang w:eastAsia="fr-FR"/>
+        </w:rPr>
+      </w:pPr>
+      <w:r>
+        <w:rPr>
+          <w:rFonts w:eastAsia="Times New Roman" w:cstheme="minorHAnsi"/>
+          <w:color w:val="454545"/>
+          <w:sz w:val="20"/>
+          <w:szCs w:val="20"/>
+          <w:lang w:eastAsia="fr-FR"/>
+        </w:rPr>
+        <w:t>Faire mise en plan [Tous]</w:t>
+      </w:r>
+    </w:p>
+    <w:p>
+      <w:pPr>
+        <w:numPr>
+          <w:ilvl w:val="0"/>
+          <w:numId w:val="4"/>
+        </w:numPr>
+        <w:spacing w:after="0" w:line="240" w:lineRule="auto"/>
+        <w:rPr>
+          <w:rFonts w:eastAsia="Times New Roman" w:cstheme="minorHAnsi"/>
+          <w:color w:val="454545"/>
+          <w:sz w:val="20"/>
+          <w:szCs w:val="20"/>
+          <w:lang w:eastAsia="fr-FR"/>
+        </w:rPr>
+      </w:pPr>
+      <w:r>
+        <w:rPr>
+          <w:rFonts w:eastAsia="Times New Roman" w:cstheme="minorHAnsi"/>
+          <w:color w:val="454545"/>
+          <w:sz w:val="20"/>
+          <w:szCs w:val="20"/>
+          <w:lang w:eastAsia="fr-FR"/>
+        </w:rPr>
+        <w:t xml:space="preserve">Valider le Gantt de phase remontante sur </w:t>
+      </w:r>
+      <w:proofErr w:type="spellStart"/>
+      <w:r>
+        <w:rPr>
+          <w:rFonts w:eastAsia="Times New Roman" w:cstheme="minorHAnsi"/>
+          <w:color w:val="454545"/>
+          <w:sz w:val="20"/>
+          <w:szCs w:val="20"/>
+          <w:lang w:eastAsia="fr-FR"/>
+        </w:rPr>
+        <w:t>Intergen</w:t>
+      </w:r>
+      <w:proofErr w:type="spellEnd"/>
+      <w:r>
+        <w:rPr>
+          <w:rFonts w:eastAsia="Times New Roman" w:cstheme="minorHAnsi"/>
+          <w:color w:val="454545"/>
+          <w:sz w:val="20"/>
+          <w:szCs w:val="20"/>
+          <w:lang w:eastAsia="fr-FR"/>
+        </w:rPr>
+        <w:t xml:space="preserve"> [</w:t>
+      </w:r>
+      <w:r>
+        <w:rPr>
+          <w:rFonts w:eastAsia="Times New Roman" w:cstheme="minorHAnsi"/>
+          <w:color w:val="454545"/>
+          <w:sz w:val="20"/>
+          <w:szCs w:val="20"/>
+          <w:lang w:eastAsia="fr-FR"/>
+        </w:rPr>
+        <w:t>Robin</w:t>
+      </w:r>
+      <w:r>
+        <w:rPr>
+          <w:rFonts w:eastAsia="Times New Roman" w:cstheme="minorHAnsi"/>
+          <w:color w:val="454545"/>
+          <w:sz w:val="20"/>
+          <w:szCs w:val="20"/>
+          <w:lang w:eastAsia="fr-FR"/>
+        </w:rPr>
+        <w:t xml:space="preserve">] </w:t>
+      </w:r>
+    </w:p>
+    <w:p>
+      <w:pPr>
+        <w:numPr>
+          <w:ilvl w:val="0"/>
+          <w:numId w:val="4"/>
+        </w:numPr>
+        <w:spacing w:after="0" w:line="240" w:lineRule="auto"/>
+        <w:rPr>
+          <w:rFonts w:eastAsia="Times New Roman" w:cstheme="minorHAnsi"/>
+          <w:color w:val="454545"/>
+          <w:sz w:val="20"/>
+          <w:szCs w:val="20"/>
+          <w:lang w:eastAsia="fr-FR"/>
+        </w:rPr>
+      </w:pPr>
+      <w:r>
+        <w:rPr>
+          <w:rFonts w:eastAsia="Times New Roman" w:cstheme="minorHAnsi"/>
+          <w:color w:val="454545"/>
+          <w:sz w:val="20"/>
+          <w:szCs w:val="20"/>
+          <w:lang w:eastAsia="fr-FR"/>
+        </w:rPr>
+        <w:t>Réaliser des devis de moules et carross</w:t>
+      </w:r>
+      <w:r>
+        <w:rPr>
+          <w:rFonts w:eastAsia="Times New Roman" w:cstheme="minorHAnsi"/>
+          <w:color w:val="454545"/>
+          <w:sz w:val="20"/>
+          <w:szCs w:val="20"/>
+          <w:lang w:eastAsia="fr-FR"/>
+        </w:rPr>
+        <w:t xml:space="preserve">erie </w:t>
+      </w:r>
+      <w:r>
+        <w:rPr>
+          <w:rFonts w:eastAsia="Times New Roman" w:cstheme="minorHAnsi"/>
+          <w:color w:val="454545"/>
+          <w:sz w:val="20"/>
+          <w:szCs w:val="20"/>
+          <w:lang w:eastAsia="fr-FR"/>
+        </w:rPr>
+        <w:t>[Josselin]</w:t>
+      </w:r>
+    </w:p>
+    <w:p>
+      <w:pPr>
+        <w:numPr>
+          <w:ilvl w:val="0"/>
+          <w:numId w:val="4"/>
+        </w:numPr>
+        <w:spacing w:after="0" w:line="240" w:lineRule="auto"/>
+        <w:rPr>
+          <w:rFonts w:eastAsia="Times New Roman" w:cstheme="minorHAnsi"/>
+          <w:color w:val="454545"/>
+          <w:sz w:val="20"/>
+          <w:szCs w:val="20"/>
+          <w:lang w:eastAsia="fr-FR"/>
+        </w:rPr>
+      </w:pPr>
+      <w:r>
+        <w:rPr>
+          <w:rFonts w:eastAsia="Times New Roman" w:cstheme="minorHAnsi"/>
+          <w:color w:val="454545"/>
+          <w:sz w:val="20"/>
+          <w:szCs w:val="20"/>
+          <w:lang w:eastAsia="fr-FR"/>
+        </w:rPr>
+        <w:t xml:space="preserve">Finir </w:t>
+      </w:r>
+      <w:proofErr w:type="gramStart"/>
+      <w:r>
+        <w:rPr>
+          <w:rFonts w:eastAsia="Times New Roman" w:cstheme="minorHAnsi"/>
+          <w:color w:val="454545"/>
+          <w:sz w:val="20"/>
+          <w:szCs w:val="20"/>
+          <w:lang w:eastAsia="fr-FR"/>
+        </w:rPr>
+        <w:t>la</w:t>
+      </w:r>
+      <w:proofErr w:type="gramEnd"/>
+      <w:r>
+        <w:rPr>
+          <w:rFonts w:eastAsia="Times New Roman" w:cstheme="minorHAnsi"/>
+          <w:color w:val="454545"/>
+          <w:sz w:val="20"/>
+          <w:szCs w:val="20"/>
+          <w:lang w:eastAsia="fr-FR"/>
+        </w:rPr>
+        <w:t xml:space="preserve"> pare-feu [</w:t>
+      </w:r>
+      <w:proofErr w:type="spellStart"/>
+      <w:r>
+        <w:rPr>
+          <w:rFonts w:eastAsia="Times New Roman" w:cstheme="minorHAnsi"/>
+          <w:color w:val="454545"/>
+          <w:sz w:val="20"/>
+          <w:szCs w:val="20"/>
+          <w:lang w:eastAsia="fr-FR"/>
+        </w:rPr>
+        <w:t>Calixthe</w:t>
+      </w:r>
+      <w:proofErr w:type="spellEnd"/>
+      <w:r>
+        <w:rPr>
+          <w:rFonts w:eastAsia="Times New Roman" w:cstheme="minorHAnsi"/>
+          <w:color w:val="454545"/>
+          <w:sz w:val="20"/>
+          <w:szCs w:val="20"/>
+          <w:lang w:eastAsia="fr-FR"/>
+        </w:rPr>
+        <w:t>]</w:t>
+      </w:r>
+    </w:p>
+    <w:p>
+      <w:pPr>
+        <w:numPr>
+          <w:ilvl w:val="0"/>
+          <w:numId w:val="4"/>
+        </w:numPr>
+        <w:spacing w:after="0" w:line="240" w:lineRule="auto"/>
+        <w:rPr>
+          <w:rFonts w:eastAsia="Times New Roman" w:cstheme="minorHAnsi"/>
+          <w:color w:val="454545"/>
+          <w:sz w:val="20"/>
+          <w:szCs w:val="20"/>
+          <w:lang w:eastAsia="fr-FR"/>
+        </w:rPr>
+      </w:pPr>
+      <w:r>
+        <w:rPr>
+          <w:rFonts w:eastAsia="Times New Roman" w:cstheme="minorHAnsi"/>
+          <w:color w:val="454545"/>
+          <w:sz w:val="20"/>
+          <w:szCs w:val="20"/>
+          <w:lang w:eastAsia="fr-FR"/>
+        </w:rPr>
+        <w:t xml:space="preserve">Finir la </w:t>
+      </w:r>
+      <w:proofErr w:type="spellStart"/>
+      <w:r>
+        <w:rPr>
+          <w:rFonts w:eastAsia="Times New Roman" w:cstheme="minorHAnsi"/>
+          <w:color w:val="454545"/>
+          <w:sz w:val="20"/>
+          <w:szCs w:val="20"/>
+          <w:lang w:eastAsia="fr-FR"/>
+        </w:rPr>
+        <w:t>pushbar</w:t>
+      </w:r>
+      <w:proofErr w:type="spellEnd"/>
+      <w:r>
+        <w:rPr>
+          <w:rFonts w:eastAsia="Times New Roman" w:cstheme="minorHAnsi"/>
+          <w:color w:val="454545"/>
+          <w:sz w:val="20"/>
+          <w:szCs w:val="20"/>
+          <w:lang w:eastAsia="fr-FR"/>
+        </w:rPr>
+        <w:t xml:space="preserve"> </w:t>
+      </w:r>
+      <w:r>
+        <w:rPr>
+          <w:rFonts w:eastAsia="Times New Roman" w:cstheme="minorHAnsi"/>
+          <w:color w:val="454545"/>
+          <w:sz w:val="20"/>
+          <w:szCs w:val="20"/>
+          <w:lang w:eastAsia="fr-FR"/>
+        </w:rPr>
+        <w:t xml:space="preserve">prise en compte des remarques du TOP </w:t>
+      </w:r>
+      <w:r>
+        <w:rPr>
+          <w:rFonts w:eastAsia="Times New Roman" w:cstheme="minorHAnsi"/>
+          <w:color w:val="454545"/>
+          <w:sz w:val="20"/>
+          <w:szCs w:val="20"/>
+          <w:lang w:eastAsia="fr-FR"/>
+        </w:rPr>
+        <w:t>[Come]</w:t>
+      </w:r>
+    </w:p>
+    <w:p>
+      <w:pPr>
+        <w:spacing w:after="0" w:line="240" w:lineRule="auto"/>
+        <w:rPr>
+          <w:rFonts w:eastAsia="Times New Roman" w:cstheme="minorHAnsi"/>
+          <w:color w:val="454545"/>
+          <w:sz w:val="20"/>
+          <w:szCs w:val="20"/>
+          <w:lang w:eastAsia="fr-FR"/>
+        </w:rPr>
+      </w:pPr>
+    </w:p>
+    <w:p>
+      <w:pPr>
+        <w:spacing w:after="0" w:line="240" w:lineRule="auto"/>
+        <w:rPr>
+          <w:rFonts w:eastAsia="Times New Roman" w:cstheme="minorHAnsi"/>
+          <w:color w:val="454545"/>
+          <w:sz w:val="20"/>
+          <w:szCs w:val="20"/>
+          <w:lang w:eastAsia="fr-FR"/>
+        </w:rPr>
+      </w:pPr>
+      <w:r>
+        <w:rPr>
+          <w:rFonts w:eastAsia="Times New Roman" w:cstheme="minorHAnsi"/>
+          <w:b/>
+          <w:bCs/>
+          <w:color w:val="454545"/>
+          <w:sz w:val="20"/>
+          <w:szCs w:val="20"/>
+          <w:lang w:eastAsia="fr-FR"/>
+        </w:rPr>
+        <w:t>Département Liaison au sol : </w:t>
+      </w:r>
+    </w:p>
+    <w:p>
+      <w:pPr>
+        <w:numPr>
+          <w:ilvl w:val="0"/>
+          <w:numId w:val="5"/>
+        </w:numPr>
+        <w:spacing w:after="0" w:line="240" w:lineRule="auto"/>
+        <w:rPr>
+          <w:rFonts w:eastAsia="Times New Roman" w:cstheme="minorHAnsi"/>
+          <w:color w:val="454545"/>
+          <w:sz w:val="20"/>
+          <w:szCs w:val="20"/>
+          <w:lang w:eastAsia="fr-FR"/>
+        </w:rPr>
+      </w:pPr>
+      <w:r>
+        <w:rPr>
+          <w:rFonts w:eastAsia="Times New Roman" w:cstheme="minorHAnsi"/>
+          <w:color w:val="454545"/>
+          <w:sz w:val="20"/>
+          <w:szCs w:val="20"/>
+          <w:lang w:eastAsia="fr-FR"/>
+        </w:rPr>
+        <w:t>Faire mise en plan [Tous]</w:t>
+      </w:r>
+    </w:p>
+    <w:p>
+      <w:pPr>
+        <w:numPr>
+          <w:ilvl w:val="0"/>
+          <w:numId w:val="5"/>
+        </w:numPr>
+        <w:spacing w:after="0" w:line="240" w:lineRule="auto"/>
+        <w:rPr>
+          <w:rFonts w:eastAsia="Times New Roman" w:cstheme="minorHAnsi"/>
+          <w:color w:val="454545"/>
+          <w:sz w:val="20"/>
+          <w:szCs w:val="20"/>
+          <w:lang w:eastAsia="fr-FR"/>
+        </w:rPr>
+      </w:pPr>
+      <w:r>
+        <w:rPr>
+          <w:rFonts w:eastAsia="Times New Roman" w:cstheme="minorHAnsi"/>
+          <w:color w:val="454545"/>
+          <w:sz w:val="20"/>
+          <w:szCs w:val="20"/>
+          <w:lang w:eastAsia="fr-FR"/>
+        </w:rPr>
+        <w:lastRenderedPageBreak/>
+        <w:t xml:space="preserve">Valider le Gantt de phase remontante sur </w:t>
+      </w:r>
+      <w:proofErr w:type="spellStart"/>
+      <w:r>
+        <w:rPr>
+          <w:rFonts w:eastAsia="Times New Roman" w:cstheme="minorHAnsi"/>
+          <w:color w:val="454545"/>
+          <w:sz w:val="20"/>
+          <w:szCs w:val="20"/>
+          <w:lang w:eastAsia="fr-FR"/>
+        </w:rPr>
+        <w:t>Intergen</w:t>
+      </w:r>
+      <w:proofErr w:type="spellEnd"/>
+      <w:r>
+        <w:rPr>
+          <w:rFonts w:eastAsia="Times New Roman" w:cstheme="minorHAnsi"/>
+          <w:color w:val="454545"/>
+          <w:sz w:val="20"/>
+          <w:szCs w:val="20"/>
+          <w:lang w:eastAsia="fr-FR"/>
+        </w:rPr>
+        <w:t xml:space="preserve"> [Robin] </w:t>
+      </w:r>
+    </w:p>
+    <w:p>
+      <w:pPr>
+        <w:numPr>
+          <w:ilvl w:val="0"/>
+          <w:numId w:val="5"/>
+        </w:numPr>
+        <w:spacing w:after="0" w:line="240" w:lineRule="auto"/>
+        <w:rPr>
+          <w:rFonts w:eastAsia="Times New Roman" w:cstheme="minorHAnsi"/>
+          <w:color w:val="454545"/>
+          <w:sz w:val="20"/>
+          <w:szCs w:val="20"/>
+          <w:lang w:eastAsia="fr-FR"/>
+        </w:rPr>
+      </w:pPr>
+      <w:r>
+        <w:rPr>
+          <w:rFonts w:eastAsia="Times New Roman" w:cstheme="minorHAnsi"/>
+          <w:color w:val="454545"/>
+          <w:sz w:val="20"/>
+          <w:szCs w:val="20"/>
+          <w:lang w:eastAsia="fr-FR"/>
+        </w:rPr>
+        <w:t xml:space="preserve">Définir les volumes de brutes pour la roue équipée pour </w:t>
+      </w:r>
+      <w:proofErr w:type="spellStart"/>
+      <w:r>
+        <w:rPr>
+          <w:rFonts w:eastAsia="Times New Roman" w:cstheme="minorHAnsi"/>
+          <w:color w:val="454545"/>
+          <w:sz w:val="20"/>
+          <w:szCs w:val="20"/>
+          <w:lang w:eastAsia="fr-FR"/>
+        </w:rPr>
+        <w:t>fab</w:t>
+      </w:r>
+      <w:proofErr w:type="spellEnd"/>
+      <w:r>
+        <w:rPr>
+          <w:rFonts w:eastAsia="Times New Roman" w:cstheme="minorHAnsi"/>
+          <w:color w:val="454545"/>
+          <w:sz w:val="20"/>
+          <w:szCs w:val="20"/>
+          <w:lang w:eastAsia="fr-FR"/>
+        </w:rPr>
+        <w:t>' [Arthur]</w:t>
+      </w:r>
+    </w:p>
+    <w:p>
+      <w:pPr>
+        <w:numPr>
+          <w:ilvl w:val="0"/>
+          <w:numId w:val="5"/>
+        </w:numPr>
+        <w:spacing w:after="0" w:line="240" w:lineRule="auto"/>
+        <w:rPr>
+          <w:rFonts w:eastAsia="Times New Roman" w:cstheme="minorHAnsi"/>
+          <w:color w:val="454545"/>
+          <w:sz w:val="20"/>
+          <w:szCs w:val="20"/>
+          <w:lang w:eastAsia="fr-FR"/>
+        </w:rPr>
+      </w:pPr>
+      <w:r>
+        <w:rPr>
+          <w:rFonts w:eastAsia="Times New Roman" w:cstheme="minorHAnsi"/>
+          <w:color w:val="454545"/>
+          <w:sz w:val="20"/>
+          <w:szCs w:val="20"/>
+          <w:lang w:eastAsia="fr-FR"/>
+        </w:rPr>
+        <w:t xml:space="preserve">Définir les volumes de brutes pour </w:t>
+      </w:r>
+      <w:r>
+        <w:rPr>
+          <w:rFonts w:eastAsia="Times New Roman" w:cstheme="minorHAnsi"/>
+          <w:color w:val="454545"/>
+          <w:sz w:val="20"/>
+          <w:szCs w:val="20"/>
+          <w:lang w:eastAsia="fr-FR"/>
+        </w:rPr>
+        <w:t xml:space="preserve">les pièces </w:t>
+      </w:r>
+      <w:proofErr w:type="spellStart"/>
+      <w:r>
+        <w:rPr>
+          <w:rFonts w:eastAsia="Times New Roman" w:cstheme="minorHAnsi"/>
+          <w:color w:val="454545"/>
+          <w:sz w:val="20"/>
+          <w:szCs w:val="20"/>
+          <w:lang w:eastAsia="fr-FR"/>
+        </w:rPr>
+        <w:t>Alpen’Tech</w:t>
+      </w:r>
+      <w:proofErr w:type="spellEnd"/>
+      <w:r>
+        <w:rPr>
+          <w:rFonts w:eastAsia="Times New Roman" w:cstheme="minorHAnsi"/>
+          <w:color w:val="454545"/>
+          <w:sz w:val="20"/>
+          <w:szCs w:val="20"/>
+          <w:lang w:eastAsia="fr-FR"/>
+        </w:rPr>
+        <w:t xml:space="preserve"> pour </w:t>
+      </w:r>
+      <w:proofErr w:type="spellStart"/>
+      <w:r>
+        <w:rPr>
+          <w:rFonts w:eastAsia="Times New Roman" w:cstheme="minorHAnsi"/>
+          <w:color w:val="454545"/>
+          <w:sz w:val="20"/>
+          <w:szCs w:val="20"/>
+          <w:lang w:eastAsia="fr-FR"/>
+        </w:rPr>
+        <w:t>fab</w:t>
+      </w:r>
+      <w:proofErr w:type="spellEnd"/>
+      <w:r>
+        <w:rPr>
+          <w:rFonts w:eastAsia="Times New Roman" w:cstheme="minorHAnsi"/>
+          <w:color w:val="454545"/>
+          <w:sz w:val="20"/>
+          <w:szCs w:val="20"/>
+          <w:lang w:eastAsia="fr-FR"/>
+        </w:rPr>
+        <w:t>' [Aurélien</w:t>
+      </w:r>
+      <w:r>
+        <w:rPr>
+          <w:rFonts w:eastAsia="Times New Roman" w:cstheme="minorHAnsi"/>
+          <w:color w:val="454545"/>
+          <w:sz w:val="20"/>
+          <w:szCs w:val="20"/>
+          <w:lang w:eastAsia="fr-FR"/>
+        </w:rPr>
+        <w:t>]</w:t>
+      </w:r>
+    </w:p>
+    <w:p>
+      <w:pPr>
+        <w:numPr>
+          <w:ilvl w:val="0"/>
+          <w:numId w:val="5"/>
+        </w:numPr>
+        <w:spacing w:after="0" w:line="240" w:lineRule="auto"/>
+        <w:rPr>
+          <w:rFonts w:eastAsia="Times New Roman" w:cstheme="minorHAnsi"/>
+          <w:color w:val="454545"/>
+          <w:sz w:val="20"/>
+          <w:szCs w:val="20"/>
+          <w:lang w:eastAsia="fr-FR"/>
+        </w:rPr>
+      </w:pPr>
+      <w:r>
+        <w:rPr>
+          <w:rFonts w:eastAsia="Times New Roman" w:cstheme="minorHAnsi"/>
+          <w:color w:val="454545"/>
+          <w:sz w:val="20"/>
+          <w:szCs w:val="20"/>
+          <w:lang w:eastAsia="fr-FR"/>
+        </w:rPr>
+        <w:t>Finir chapes pour BAR [Martin</w:t>
+      </w:r>
+      <w:r>
+        <w:rPr>
+          <w:rFonts w:eastAsia="Times New Roman" w:cstheme="minorHAnsi"/>
+          <w:color w:val="454545"/>
+          <w:sz w:val="20"/>
+          <w:szCs w:val="20"/>
+          <w:lang w:eastAsia="fr-FR"/>
+        </w:rPr>
+        <w:t>]</w:t>
+      </w:r>
+    </w:p>
+    <w:p>
+      <w:pPr>
+        <w:spacing w:after="0" w:line="240" w:lineRule="auto"/>
+        <w:ind w:left="720"/>
+        <w:rPr>
+          <w:rFonts w:eastAsia="Times New Roman" w:cstheme="minorHAnsi"/>
+          <w:color w:val="454545"/>
+          <w:sz w:val="20"/>
+          <w:szCs w:val="20"/>
+          <w:lang w:eastAsia="fr-FR"/>
+        </w:rPr>
+      </w:pPr>
+    </w:p>
+    <w:p>
+      <w:pPr>
+        <w:spacing w:after="0" w:line="240" w:lineRule="auto"/>
+        <w:rPr>
+          <w:rFonts w:eastAsia="Times New Roman" w:cstheme="minorHAnsi"/>
+          <w:color w:val="454545"/>
+          <w:sz w:val="20"/>
+          <w:szCs w:val="20"/>
+          <w:lang w:eastAsia="fr-FR"/>
+        </w:rPr>
+      </w:pPr>
+    </w:p>
+    <w:p>
+      <w:pPr>
+        <w:spacing w:after="0" w:line="240" w:lineRule="auto"/>
+        <w:rPr>
+          <w:rFonts w:eastAsia="Times New Roman" w:cstheme="minorHAnsi"/>
+          <w:b/>
+          <w:color w:val="454545"/>
+          <w:sz w:val="20"/>
+          <w:szCs w:val="20"/>
+          <w:lang w:eastAsia="fr-FR"/>
+        </w:rPr>
+      </w:pPr>
+      <w:r>
+        <w:rPr>
+          <w:rFonts w:eastAsia="Times New Roman" w:cstheme="minorHAnsi"/>
+          <w:b/>
+          <w:color w:val="454545"/>
+          <w:sz w:val="20"/>
+          <w:szCs w:val="20"/>
+          <w:lang w:eastAsia="fr-FR"/>
+        </w:rPr>
+        <w:t xml:space="preserve">Département Electronique : </w:t>
+      </w:r>
+    </w:p>
+    <w:p>
+      <w:pPr>
+        <w:numPr>
+          <w:ilvl w:val="0"/>
+          <w:numId w:val="5"/>
+        </w:numPr>
+        <w:spacing w:after="0" w:line="240" w:lineRule="auto"/>
+        <w:rPr>
+          <w:rFonts w:eastAsia="Times New Roman" w:cstheme="minorHAnsi"/>
+          <w:color w:val="454545"/>
+          <w:sz w:val="20"/>
+          <w:szCs w:val="20"/>
+          <w:lang w:eastAsia="fr-FR"/>
+        </w:rPr>
+      </w:pPr>
+      <w:r>
+        <w:rPr>
+          <w:rFonts w:eastAsia="Times New Roman" w:cstheme="minorHAnsi"/>
+          <w:color w:val="454545"/>
+          <w:sz w:val="20"/>
+          <w:szCs w:val="20"/>
+          <w:lang w:eastAsia="fr-FR"/>
+        </w:rPr>
+        <w:t>Faire mise en plan [Tous]</w:t>
+      </w:r>
+    </w:p>
+    <w:p>
+      <w:pPr>
+        <w:numPr>
+          <w:ilvl w:val="0"/>
+          <w:numId w:val="5"/>
+        </w:numPr>
+        <w:spacing w:after="0" w:line="240" w:lineRule="auto"/>
+        <w:rPr>
+          <w:rFonts w:eastAsia="Times New Roman" w:cstheme="minorHAnsi"/>
+          <w:color w:val="454545"/>
+          <w:sz w:val="20"/>
+          <w:szCs w:val="20"/>
+          <w:lang w:eastAsia="fr-FR"/>
+        </w:rPr>
+      </w:pPr>
+      <w:r>
+        <w:rPr>
+          <w:rFonts w:eastAsia="Times New Roman" w:cstheme="minorHAnsi"/>
+          <w:color w:val="454545"/>
+          <w:sz w:val="20"/>
+          <w:szCs w:val="20"/>
+          <w:lang w:eastAsia="fr-FR"/>
+        </w:rPr>
+        <w:t xml:space="preserve">Valider le Gantt de phase remontante sur </w:t>
+      </w:r>
+      <w:proofErr w:type="spellStart"/>
+      <w:r>
+        <w:rPr>
+          <w:rFonts w:eastAsia="Times New Roman" w:cstheme="minorHAnsi"/>
+          <w:color w:val="454545"/>
+          <w:sz w:val="20"/>
+          <w:szCs w:val="20"/>
+          <w:lang w:eastAsia="fr-FR"/>
+        </w:rPr>
+        <w:t>Intergen</w:t>
+      </w:r>
+      <w:proofErr w:type="spellEnd"/>
+      <w:r>
+        <w:rPr>
+          <w:rFonts w:eastAsia="Times New Roman" w:cstheme="minorHAnsi"/>
+          <w:color w:val="454545"/>
+          <w:sz w:val="20"/>
+          <w:szCs w:val="20"/>
+          <w:lang w:eastAsia="fr-FR"/>
+        </w:rPr>
+        <w:t xml:space="preserve"> [</w:t>
+      </w:r>
+      <w:r>
+        <w:rPr>
+          <w:rFonts w:eastAsia="Times New Roman" w:cstheme="minorHAnsi"/>
+          <w:color w:val="454545"/>
+          <w:sz w:val="20"/>
+          <w:szCs w:val="20"/>
+          <w:lang w:eastAsia="fr-FR"/>
+        </w:rPr>
+        <w:t>Bob</w:t>
+      </w:r>
+      <w:r>
+        <w:rPr>
+          <w:rFonts w:eastAsia="Times New Roman" w:cstheme="minorHAnsi"/>
+          <w:color w:val="454545"/>
+          <w:sz w:val="20"/>
+          <w:szCs w:val="20"/>
+          <w:lang w:eastAsia="fr-FR"/>
+        </w:rPr>
+        <w:t xml:space="preserve">] </w:t>
+      </w:r>
+    </w:p>
+    <w:p>
+      <w:pPr>
+        <w:numPr>
+          <w:ilvl w:val="0"/>
+          <w:numId w:val="5"/>
+        </w:numPr>
+        <w:spacing w:after="0" w:line="240" w:lineRule="auto"/>
+        <w:rPr>
+          <w:rFonts w:eastAsia="Times New Roman" w:cstheme="minorHAnsi"/>
+          <w:color w:val="454545"/>
+          <w:sz w:val="20"/>
+          <w:szCs w:val="20"/>
+          <w:lang w:eastAsia="fr-FR"/>
+        </w:rPr>
+      </w:pPr>
+      <w:r>
+        <w:rPr>
+          <w:rFonts w:eastAsia="Times New Roman" w:cstheme="minorHAnsi"/>
+          <w:color w:val="454545"/>
+          <w:sz w:val="20"/>
+          <w:szCs w:val="20"/>
+          <w:lang w:eastAsia="fr-FR"/>
+        </w:rPr>
+        <w:t xml:space="preserve">Préparer commandes composants </w:t>
+      </w:r>
+      <w:proofErr w:type="spellStart"/>
+      <w:r>
+        <w:rPr>
+          <w:rFonts w:eastAsia="Times New Roman" w:cstheme="minorHAnsi"/>
+          <w:color w:val="454545"/>
+          <w:sz w:val="20"/>
+          <w:szCs w:val="20"/>
+          <w:lang w:eastAsia="fr-FR"/>
+        </w:rPr>
+        <w:t>TdB</w:t>
+      </w:r>
+      <w:proofErr w:type="spellEnd"/>
+      <w:r>
+        <w:rPr>
+          <w:rFonts w:eastAsia="Times New Roman" w:cstheme="minorHAnsi"/>
+          <w:color w:val="454545"/>
+          <w:sz w:val="20"/>
+          <w:szCs w:val="20"/>
+          <w:lang w:eastAsia="fr-FR"/>
+        </w:rPr>
+        <w:t xml:space="preserve"> [Romain]</w:t>
+      </w:r>
+    </w:p>
+    <w:p>
+      <w:pPr>
+        <w:numPr>
+          <w:ilvl w:val="0"/>
+          <w:numId w:val="5"/>
+        </w:numPr>
+        <w:spacing w:after="0" w:line="240" w:lineRule="auto"/>
+        <w:rPr>
+          <w:rFonts w:eastAsia="Times New Roman" w:cstheme="minorHAnsi"/>
+          <w:color w:val="454545"/>
+          <w:sz w:val="20"/>
+          <w:szCs w:val="20"/>
+          <w:lang w:eastAsia="fr-FR"/>
+        </w:rPr>
+      </w:pPr>
+      <w:r>
+        <w:rPr>
+          <w:rFonts w:eastAsia="Times New Roman" w:cstheme="minorHAnsi"/>
+          <w:color w:val="454545"/>
+          <w:sz w:val="20"/>
+          <w:szCs w:val="20"/>
+          <w:lang w:eastAsia="fr-FR"/>
+        </w:rPr>
+        <w:t>Avancer code carte avant et arrière</w:t>
+      </w:r>
+      <w:r>
+        <w:rPr>
+          <w:rFonts w:eastAsia="Times New Roman" w:cstheme="minorHAnsi"/>
+          <w:color w:val="454545"/>
+          <w:sz w:val="20"/>
+          <w:szCs w:val="20"/>
+          <w:lang w:eastAsia="fr-FR"/>
+        </w:rPr>
+        <w:t xml:space="preserve"> et préparer </w:t>
+      </w:r>
+      <w:proofErr w:type="spellStart"/>
+      <w:r>
+        <w:rPr>
+          <w:rFonts w:eastAsia="Times New Roman" w:cstheme="minorHAnsi"/>
+          <w:color w:val="454545"/>
+          <w:sz w:val="20"/>
+          <w:szCs w:val="20"/>
+          <w:lang w:eastAsia="fr-FR"/>
+        </w:rPr>
+        <w:t>prod</w:t>
+      </w:r>
+      <w:proofErr w:type="spellEnd"/>
+      <w:r>
+        <w:rPr>
+          <w:rFonts w:eastAsia="Times New Roman" w:cstheme="minorHAnsi"/>
+          <w:color w:val="454545"/>
+          <w:sz w:val="20"/>
+          <w:szCs w:val="20"/>
+          <w:lang w:eastAsia="fr-FR"/>
+        </w:rPr>
+        <w:t xml:space="preserve"> chez </w:t>
+      </w:r>
+      <w:proofErr w:type="spellStart"/>
+      <w:r>
+        <w:rPr>
+          <w:rFonts w:eastAsia="Times New Roman" w:cstheme="minorHAnsi"/>
+          <w:color w:val="454545"/>
+          <w:sz w:val="20"/>
+          <w:szCs w:val="20"/>
+          <w:lang w:eastAsia="fr-FR"/>
+        </w:rPr>
+        <w:t>cirly</w:t>
+      </w:r>
+      <w:proofErr w:type="spellEnd"/>
+      <w:r>
+        <w:rPr>
+          <w:rFonts w:eastAsia="Times New Roman" w:cstheme="minorHAnsi"/>
+          <w:color w:val="454545"/>
+          <w:sz w:val="20"/>
+          <w:szCs w:val="20"/>
+          <w:lang w:eastAsia="fr-FR"/>
+        </w:rPr>
+        <w:t xml:space="preserve"> </w:t>
+      </w:r>
+    </w:p>
+    <w:p>
+      <w:pPr>
+        <w:spacing w:after="0" w:line="240" w:lineRule="auto"/>
+        <w:rPr>
+          <w:rFonts w:eastAsia="Times New Roman" w:cstheme="minorHAnsi"/>
+          <w:b/>
+          <w:color w:val="454545"/>
+          <w:sz w:val="20"/>
+          <w:szCs w:val="20"/>
+          <w:lang w:eastAsia="fr-FR"/>
+        </w:rPr>
+      </w:pPr>
+    </w:p>
+    <w:p>
+      <w:pPr>
+        <w:spacing w:after="0" w:line="240" w:lineRule="auto"/>
+        <w:rPr>
+          <w:rFonts w:eastAsia="Times New Roman" w:cstheme="minorHAnsi"/>
+          <w:color w:val="454545"/>
+          <w:sz w:val="20"/>
+          <w:szCs w:val="20"/>
+          <w:lang w:eastAsia="fr-FR"/>
+        </w:rPr>
+      </w:pPr>
+      <w:r>
+        <w:rPr>
+          <w:rFonts w:eastAsia="Times New Roman" w:cstheme="minorHAnsi"/>
+          <w:b/>
+          <w:bCs/>
+          <w:color w:val="454545"/>
+          <w:sz w:val="20"/>
+          <w:szCs w:val="20"/>
+          <w:lang w:eastAsia="fr-FR"/>
+        </w:rPr>
+        <w:t>Commande</w:t>
+      </w:r>
+      <w:r>
+        <w:rPr>
+          <w:rFonts w:eastAsia="Times New Roman" w:cstheme="minorHAnsi"/>
+          <w:b/>
+          <w:bCs/>
+          <w:color w:val="454545"/>
+          <w:sz w:val="20"/>
+          <w:szCs w:val="20"/>
+          <w:lang w:eastAsia="fr-FR"/>
+        </w:rPr>
+        <w:t xml:space="preserve"> : </w:t>
+      </w:r>
+    </w:p>
+    <w:p>
+      <w:pPr>
+        <w:numPr>
+          <w:ilvl w:val="0"/>
+          <w:numId w:val="6"/>
+        </w:numPr>
+        <w:spacing w:after="0" w:line="240" w:lineRule="auto"/>
+        <w:rPr>
+          <w:rFonts w:eastAsia="Times New Roman" w:cstheme="minorHAnsi"/>
+          <w:color w:val="454545"/>
+          <w:sz w:val="20"/>
+          <w:szCs w:val="20"/>
+          <w:lang w:eastAsia="fr-FR"/>
+        </w:rPr>
+      </w:pPr>
+      <w:r>
+        <w:rPr>
+          <w:rFonts w:eastAsia="Times New Roman" w:cstheme="minorHAnsi"/>
+          <w:color w:val="454545"/>
+          <w:sz w:val="20"/>
+          <w:szCs w:val="20"/>
+          <w:lang w:eastAsia="fr-FR"/>
+        </w:rPr>
+        <w:t>Préparer</w:t>
+      </w:r>
+      <w:r>
+        <w:rPr>
+          <w:rFonts w:eastAsia="Times New Roman" w:cstheme="minorHAnsi"/>
+          <w:color w:val="454545"/>
+          <w:sz w:val="20"/>
+          <w:szCs w:val="20"/>
+          <w:lang w:eastAsia="fr-FR"/>
+        </w:rPr>
+        <w:t xml:space="preserve"> le budget de Bron [Direction financière &amp; Direction Technique &amp; Direction de projet]</w:t>
+      </w:r>
+      <w:r>
+        <w:rPr>
+          <w:rFonts w:eastAsia="Times New Roman" w:cstheme="minorHAnsi"/>
+          <w:color w:val="454545"/>
+          <w:sz w:val="20"/>
+          <w:szCs w:val="20"/>
+          <w:lang w:eastAsia="fr-FR"/>
+        </w:rPr>
+        <w:t xml:space="preserve"> </w:t>
+      </w:r>
+      <w:r>
+        <w:rPr>
+          <w:rFonts w:eastAsia="Times New Roman" w:cstheme="minorHAnsi"/>
+          <w:color w:val="FF0000"/>
+          <w:sz w:val="20"/>
+          <w:szCs w:val="20"/>
+          <w:lang w:eastAsia="fr-FR"/>
+        </w:rPr>
+        <w:t>Urgent !</w:t>
+      </w:r>
+    </w:p>
+    <w:p>
+      <w:pPr>
+        <w:spacing w:after="0" w:line="240" w:lineRule="auto"/>
+        <w:ind w:left="720"/>
+        <w:rPr>
+          <w:rFonts w:eastAsia="Times New Roman" w:cstheme="minorHAnsi"/>
+          <w:color w:val="454545"/>
+          <w:sz w:val="20"/>
+          <w:szCs w:val="20"/>
+          <w:lang w:eastAsia="fr-FR"/>
+        </w:rPr>
+      </w:pPr>
+    </w:p>
+    <w:p>
+      <w:pPr>
+        <w:spacing w:after="0" w:line="240" w:lineRule="auto"/>
+        <w:rPr>
+          <w:rFonts w:eastAsia="Times New Roman" w:cstheme="minorHAnsi"/>
+          <w:color w:val="454545"/>
+          <w:sz w:val="20"/>
+          <w:szCs w:val="20"/>
+          <w:lang w:eastAsia="fr-FR"/>
+        </w:rPr>
+      </w:pPr>
+      <w:r>
+        <w:rPr>
+          <w:rFonts w:eastAsia="Times New Roman" w:cstheme="minorHAnsi"/>
+          <w:b/>
+          <w:bCs/>
+          <w:color w:val="454545"/>
+          <w:sz w:val="20"/>
+          <w:szCs w:val="20"/>
+          <w:lang w:eastAsia="fr-FR"/>
+        </w:rPr>
+        <w:t>Direction association : </w:t>
+      </w:r>
+    </w:p>
+    <w:p>
+      <w:pPr>
+        <w:numPr>
+          <w:ilvl w:val="0"/>
+          <w:numId w:val="7"/>
+        </w:numPr>
+        <w:spacing w:after="0" w:line="240" w:lineRule="auto"/>
+        <w:rPr>
+          <w:rFonts w:eastAsia="Times New Roman" w:cstheme="minorHAnsi"/>
+          <w:color w:val="454545"/>
+          <w:sz w:val="20"/>
+          <w:szCs w:val="20"/>
+          <w:lang w:eastAsia="fr-FR"/>
+        </w:rPr>
+      </w:pPr>
+      <w:r>
+        <w:rPr>
+          <w:rFonts w:eastAsia="Times New Roman" w:cstheme="minorHAnsi"/>
+          <w:color w:val="454545"/>
+          <w:sz w:val="20"/>
+          <w:szCs w:val="20"/>
+          <w:lang w:eastAsia="fr-FR"/>
+        </w:rPr>
+        <w:t xml:space="preserve">Mise en place d’un </w:t>
+      </w:r>
+      <w:r>
+        <w:rPr>
+          <w:rFonts w:eastAsia="Times New Roman" w:cstheme="minorHAnsi"/>
+          <w:color w:val="454545"/>
+          <w:sz w:val="20"/>
+          <w:szCs w:val="20"/>
+          <w:lang w:eastAsia="fr-FR"/>
+        </w:rPr>
+        <w:t>démarchage et sponsoring </w:t>
+      </w:r>
+      <w:r>
+        <w:rPr>
+          <w:rFonts w:eastAsia="Times New Roman" w:cstheme="minorHAnsi"/>
+          <w:color w:val="454545"/>
+          <w:sz w:val="20"/>
+          <w:szCs w:val="20"/>
+          <w:lang w:eastAsia="fr-FR"/>
+        </w:rPr>
+        <w:t xml:space="preserve">agressif </w:t>
+      </w:r>
+      <w:r>
+        <w:rPr>
+          <w:rFonts w:eastAsia="Times New Roman" w:cstheme="minorHAnsi"/>
+          <w:color w:val="454545"/>
+          <w:sz w:val="20"/>
+          <w:szCs w:val="20"/>
+          <w:lang w:eastAsia="fr-FR"/>
+        </w:rPr>
+        <w:t>[Paco]</w:t>
+      </w:r>
+    </w:p>
+    <w:p>
+      <w:pPr>
+        <w:numPr>
+          <w:ilvl w:val="0"/>
+          <w:numId w:val="7"/>
+        </w:numPr>
+        <w:spacing w:after="0" w:line="240" w:lineRule="auto"/>
+        <w:rPr>
+          <w:rFonts w:eastAsia="Times New Roman" w:cstheme="minorHAnsi"/>
+          <w:color w:val="454545"/>
+          <w:sz w:val="20"/>
+          <w:szCs w:val="20"/>
+          <w:lang w:eastAsia="fr-FR"/>
+        </w:rPr>
+      </w:pPr>
+      <w:r>
+        <w:rPr>
+          <w:rFonts w:eastAsia="Times New Roman" w:cstheme="minorHAnsi"/>
+          <w:color w:val="454545"/>
+          <w:sz w:val="20"/>
+          <w:szCs w:val="20"/>
+          <w:lang w:eastAsia="fr-FR"/>
+        </w:rPr>
+        <w:t xml:space="preserve">Préparation de l’exposition de la bibliothèque </w:t>
+      </w:r>
+    </w:p>
+    <w:p>
+      <w:pPr>
+        <w:spacing w:after="0" w:line="240" w:lineRule="auto"/>
+        <w:rPr>
+          <w:rFonts w:eastAsia="Times New Roman" w:cstheme="minorHAnsi"/>
+          <w:color w:val="454545"/>
+          <w:sz w:val="20"/>
+          <w:szCs w:val="20"/>
+          <w:lang w:eastAsia="fr-FR"/>
+        </w:rPr>
+      </w:pPr>
+    </w:p>
+    <w:p>
+      <w:pPr>
+        <w:spacing w:after="0" w:line="240" w:lineRule="auto"/>
+        <w:rPr>
+          <w:rFonts w:eastAsia="Times New Roman" w:cstheme="minorHAnsi"/>
+          <w:color w:val="454545"/>
+          <w:sz w:val="20"/>
+          <w:szCs w:val="20"/>
+          <w:lang w:eastAsia="fr-FR"/>
+        </w:rPr>
+      </w:pPr>
+      <w:r>
+        <w:rPr>
+          <w:rFonts w:eastAsia="Times New Roman" w:cstheme="minorHAnsi"/>
+          <w:color w:val="454545"/>
+          <w:sz w:val="20"/>
+          <w:szCs w:val="20"/>
+          <w:lang w:eastAsia="fr-FR"/>
+        </w:rPr>
+        <w:t>Si vous avez des questions n'hésitez pas à me contacter.</w:t>
+      </w:r>
+    </w:p>
+    <w:p>
+      <w:pPr>
+        <w:spacing w:after="0" w:line="240" w:lineRule="auto"/>
+        <w:rPr>
+          <w:rFonts w:eastAsia="Times New Roman" w:cstheme="minorHAnsi"/>
+          <w:color w:val="454545"/>
+          <w:sz w:val="20"/>
+          <w:szCs w:val="20"/>
+          <w:lang w:eastAsia="fr-FR"/>
+        </w:rPr>
+      </w:pPr>
+    </w:p>
+    <w:p>
+      <w:pPr>
+        <w:spacing w:after="0" w:line="240" w:lineRule="auto"/>
+        <w:rPr>
+          <w:rFonts w:eastAsia="Times New Roman" w:cstheme="minorHAnsi"/>
+          <w:color w:val="454545"/>
+          <w:sz w:val="20"/>
+          <w:szCs w:val="20"/>
+          <w:lang w:eastAsia="fr-FR"/>
+        </w:rPr>
+      </w:pPr>
+      <w:r>
+        <w:rPr>
+          <w:rFonts w:eastAsia="Times New Roman" w:cstheme="minorHAnsi"/>
+          <w:color w:val="454545"/>
+          <w:sz w:val="20"/>
+          <w:szCs w:val="20"/>
+          <w:lang w:eastAsia="fr-FR"/>
+        </w:rPr>
+        <w:t>A+</w:t>
+      </w:r>
+    </w:p>
+    <w:p>
+      <w:pPr>
+        <w:spacing w:after="0" w:line="240" w:lineRule="auto"/>
+        <w:rPr>
+          <w:rFonts w:ascii="Arial" w:eastAsia="Times New Roman" w:hAnsi="Arial" w:cs="Arial"/>
+          <w:color w:val="000000"/>
+          <w:sz w:val="24"/>
+          <w:szCs w:val="24"/>
+          <w:lang w:eastAsia="fr-FR"/>
+        </w:rPr>
+      </w:pPr>
     </w:p>
     <w:p/>
     <w:sectPr>
@@ -376,6 +3303,155 @@
 <file path=word/numbering.xml><?xml version="1.0" encoding="utf-8"?>
 <w:numbering xmlns:wpc="http://schemas.microsoft.com/office/word/2010/wordprocessingCanvas" xmlns:mc="http://schemas.openxmlformats.org/markup-compatibility/2006" xmlns:o="urn:schemas-microsoft-com:office:office" xmlns:r="http://schemas.openxmlformats.org/officeDocument/2006/relationships" xmlns:m="http://schemas.openxmlformats.org/officeDocument/2006/math" xmlns:v="urn:schemas-microsoft-com:vml" xmlns:wp14="http://schemas.microsoft.com/office/word/2010/wordprocessingDrawing" xmlns:wp="http://schemas.openxmlformats.org/drawingml/2006/wordprocessingDrawing" xmlns:w10="urn:schemas-microsoft-com:office:word" xmlns:w="http://schemas.openxmlformats.org/wordprocessingml/2006/main" xmlns:w14="http://schemas.microsoft.com/office/word/2010/wordml" xmlns:w15="http://schemas.microsoft.com/office/word/2012/wordml" xmlns:wpg="http://schemas.microsoft.com/office/word/2010/wordprocessingGroup" xmlns:wpi="http://schemas.microsoft.com/office/word/2010/wordprocessingInk" xmlns:wne="http://schemas.microsoft.com/office/word/2006/wordml" xmlns:wps="http://schemas.microsoft.com/office/word/2010/wordprocessingShape" mc:Ignorable="w14 w15 wp14">
   <w:abstractNum w:abstractNumId="0" w15:restartNumberingAfterBreak="0">
+    <w:nsid w:val="12241618"/>
+    <w:multiLevelType w:val="multilevel"/>
+    <w:tmpl w:val="AE268460"/>
+    <w:lvl w:ilvl="0">
+      <w:start w:val="1"/>
+      <w:numFmt w:val="bullet"/>
+      <w:lvlText w:val=""/>
+      <w:lvlJc w:val="left"/>
+      <w:pPr>
+        <w:tabs>
+          <w:tab w:val="num" w:pos="720"/>
+        </w:tabs>
+        <w:ind w:left="720" w:hanging="360"/>
+      </w:pPr>
+      <w:rPr>
+        <w:rFonts w:ascii="Symbol" w:hAnsi="Symbol" w:hint="default"/>
+        <w:sz w:val="20"/>
+      </w:rPr>
+    </w:lvl>
+    <w:lvl w:ilvl="1" w:tentative="1">
+      <w:start w:val="1"/>
+      <w:numFmt w:val="bullet"/>
+      <w:lvlText w:val=""/>
+      <w:lvlJc w:val="left"/>
+      <w:pPr>
+        <w:tabs>
+          <w:tab w:val="num" w:pos="1440"/>
+        </w:tabs>
+        <w:ind w:left="1440" w:hanging="360"/>
+      </w:pPr>
+      <w:rPr>
+        <w:rFonts w:ascii="Symbol" w:hAnsi="Symbol" w:hint="default"/>
+        <w:sz w:val="20"/>
+      </w:rPr>
+    </w:lvl>
+    <w:lvl w:ilvl="2" w:tentative="1">
+      <w:start w:val="1"/>
+      <w:numFmt w:val="bullet"/>
+      <w:lvlText w:val=""/>
+      <w:lvlJc w:val="left"/>
+      <w:pPr>
+        <w:tabs>
+          <w:tab w:val="num" w:pos="2160"/>
+        </w:tabs>
+        <w:ind w:left="2160" w:hanging="360"/>
+      </w:pPr>
+      <w:rPr>
+        <w:rFonts w:ascii="Symbol" w:hAnsi="Symbol" w:hint="default"/>
+        <w:sz w:val="20"/>
+      </w:rPr>
+    </w:lvl>
+    <w:lvl w:ilvl="3" w:tentative="1">
+      <w:start w:val="1"/>
+      <w:numFmt w:val="bullet"/>
+      <w:lvlText w:val=""/>
+      <w:lvlJc w:val="left"/>
+      <w:pPr>
+        <w:tabs>
+          <w:tab w:val="num" w:pos="2880"/>
+        </w:tabs>
+        <w:ind w:left="2880" w:hanging="360"/>
+      </w:pPr>
+      <w:rPr>
+        <w:rFonts w:ascii="Symbol" w:hAnsi="Symbol" w:hint="default"/>
+        <w:sz w:val="20"/>
+      </w:rPr>
+    </w:lvl>
+    <w:lvl w:ilvl="4" w:tentative="1">
+      <w:start w:val="1"/>
+      <w:numFmt w:val="bullet"/>
+      <w:lvlText w:val=""/>
+      <w:lvlJc w:val="left"/>
+      <w:pPr>
+        <w:tabs>
+          <w:tab w:val="num" w:pos="3600"/>
+        </w:tabs>
+        <w:ind w:left="3600" w:hanging="360"/>
+      </w:pPr>
+      <w:rPr>
+        <w:rFonts w:ascii="Symbol" w:hAnsi="Symbol" w:hint="default"/>
+        <w:sz w:val="20"/>
+      </w:rPr>
+    </w:lvl>
+    <w:lvl w:ilvl="5" w:tentative="1">
+      <w:start w:val="1"/>
+      <w:numFmt w:val="bullet"/>
+      <w:lvlText w:val=""/>
+      <w:lvlJc w:val="left"/>
+      <w:pPr>
+        <w:tabs>
+          <w:tab w:val="num" w:pos="4320"/>
+        </w:tabs>
+        <w:ind w:left="4320" w:hanging="360"/>
+      </w:pPr>
+      <w:rPr>
+        <w:rFonts w:ascii="Symbol" w:hAnsi="Symbol" w:hint="default"/>
+        <w:sz w:val="20"/>
+      </w:rPr>
+    </w:lvl>
+    <w:lvl w:ilvl="6" w:tentative="1">
+      <w:start w:val="1"/>
+      <w:numFmt w:val="bullet"/>
+      <w:lvlText w:val=""/>
+      <w:lvlJc w:val="left"/>
+      <w:pPr>
+        <w:tabs>
+          <w:tab w:val="num" w:pos="5040"/>
+        </w:tabs>
+        <w:ind w:left="5040" w:hanging="360"/>
+      </w:pPr>
+      <w:rPr>
+        <w:rFonts w:ascii="Symbol" w:hAnsi="Symbol" w:hint="default"/>
+        <w:sz w:val="20"/>
+      </w:rPr>
+    </w:lvl>
+    <w:lvl w:ilvl="7" w:tentative="1">
+      <w:start w:val="1"/>
+      <w:numFmt w:val="bullet"/>
+      <w:lvlText w:val=""/>
+      <w:lvlJc w:val="left"/>
+      <w:pPr>
+        <w:tabs>
+          <w:tab w:val="num" w:pos="5760"/>
+        </w:tabs>
+        <w:ind w:left="5760" w:hanging="360"/>
+      </w:pPr>
+      <w:rPr>
+        <w:rFonts w:ascii="Symbol" w:hAnsi="Symbol" w:hint="default"/>
+        <w:sz w:val="20"/>
+      </w:rPr>
+    </w:lvl>
+    <w:lvl w:ilvl="8" w:tentative="1">
+      <w:start w:val="1"/>
+      <w:numFmt w:val="bullet"/>
+      <w:lvlText w:val=""/>
+      <w:lvlJc w:val="left"/>
+      <w:pPr>
+        <w:tabs>
+          <w:tab w:val="num" w:pos="6480"/>
+        </w:tabs>
+        <w:ind w:left="6480" w:hanging="360"/>
+      </w:pPr>
+      <w:rPr>
+        <w:rFonts w:ascii="Symbol" w:hAnsi="Symbol" w:hint="default"/>
+        <w:sz w:val="20"/>
+      </w:rPr>
+    </w:lvl>
+  </w:abstractNum>
+  <w:abstractNum w:abstractNumId="1" w15:restartNumberingAfterBreak="0">
     <w:nsid w:val="25EB74DE"/>
     <w:multiLevelType w:val="hybridMultilevel"/>
     <w:tmpl w:val="7CAC518A"/>
@@ -488,7 +3564,7 @@
       </w:rPr>
     </w:lvl>
   </w:abstractNum>
-  <w:abstractNum w:abstractNumId="1" w15:restartNumberingAfterBreak="0">
+  <w:abstractNum w:abstractNumId="2" w15:restartNumberingAfterBreak="0">
     <w:nsid w:val="2F0E5F84"/>
     <w:multiLevelType w:val="hybridMultilevel"/>
     <w:tmpl w:val="0D606B56"/>
@@ -601,11 +3677,1230 @@
       </w:rPr>
     </w:lvl>
   </w:abstractNum>
+  <w:abstractNum w:abstractNumId="3" w15:restartNumberingAfterBreak="0">
+    <w:nsid w:val="33087B2E"/>
+    <w:multiLevelType w:val="multilevel"/>
+    <w:tmpl w:val="AED6E124"/>
+    <w:lvl w:ilvl="0">
+      <w:start w:val="1"/>
+      <w:numFmt w:val="bullet"/>
+      <w:lvlText w:val=""/>
+      <w:lvlJc w:val="left"/>
+      <w:pPr>
+        <w:tabs>
+          <w:tab w:val="num" w:pos="720"/>
+        </w:tabs>
+        <w:ind w:left="720" w:hanging="360"/>
+      </w:pPr>
+      <w:rPr>
+        <w:rFonts w:ascii="Symbol" w:hAnsi="Symbol" w:hint="default"/>
+        <w:sz w:val="20"/>
+      </w:rPr>
+    </w:lvl>
+    <w:lvl w:ilvl="1" w:tentative="1">
+      <w:start w:val="1"/>
+      <w:numFmt w:val="bullet"/>
+      <w:lvlText w:val=""/>
+      <w:lvlJc w:val="left"/>
+      <w:pPr>
+        <w:tabs>
+          <w:tab w:val="num" w:pos="1440"/>
+        </w:tabs>
+        <w:ind w:left="1440" w:hanging="360"/>
+      </w:pPr>
+      <w:rPr>
+        <w:rFonts w:ascii="Symbol" w:hAnsi="Symbol" w:hint="default"/>
+        <w:sz w:val="20"/>
+      </w:rPr>
+    </w:lvl>
+    <w:lvl w:ilvl="2" w:tentative="1">
+      <w:start w:val="1"/>
+      <w:numFmt w:val="bullet"/>
+      <w:lvlText w:val=""/>
+      <w:lvlJc w:val="left"/>
+      <w:pPr>
+        <w:tabs>
+          <w:tab w:val="num" w:pos="2160"/>
+        </w:tabs>
+        <w:ind w:left="2160" w:hanging="360"/>
+      </w:pPr>
+      <w:rPr>
+        <w:rFonts w:ascii="Symbol" w:hAnsi="Symbol" w:hint="default"/>
+        <w:sz w:val="20"/>
+      </w:rPr>
+    </w:lvl>
+    <w:lvl w:ilvl="3" w:tentative="1">
+      <w:start w:val="1"/>
+      <w:numFmt w:val="bullet"/>
+      <w:lvlText w:val=""/>
+      <w:lvlJc w:val="left"/>
+      <w:pPr>
+        <w:tabs>
+          <w:tab w:val="num" w:pos="2880"/>
+        </w:tabs>
+        <w:ind w:left="2880" w:hanging="360"/>
+      </w:pPr>
+      <w:rPr>
+        <w:rFonts w:ascii="Symbol" w:hAnsi="Symbol" w:hint="default"/>
+        <w:sz w:val="20"/>
+      </w:rPr>
+    </w:lvl>
+    <w:lvl w:ilvl="4" w:tentative="1">
+      <w:start w:val="1"/>
+      <w:numFmt w:val="bullet"/>
+      <w:lvlText w:val=""/>
+      <w:lvlJc w:val="left"/>
+      <w:pPr>
+        <w:tabs>
+          <w:tab w:val="num" w:pos="3600"/>
+        </w:tabs>
+        <w:ind w:left="3600" w:hanging="360"/>
+      </w:pPr>
+      <w:rPr>
+        <w:rFonts w:ascii="Symbol" w:hAnsi="Symbol" w:hint="default"/>
+        <w:sz w:val="20"/>
+      </w:rPr>
+    </w:lvl>
+    <w:lvl w:ilvl="5" w:tentative="1">
+      <w:start w:val="1"/>
+      <w:numFmt w:val="bullet"/>
+      <w:lvlText w:val=""/>
+      <w:lvlJc w:val="left"/>
+      <w:pPr>
+        <w:tabs>
+          <w:tab w:val="num" w:pos="4320"/>
+        </w:tabs>
+        <w:ind w:left="4320" w:hanging="360"/>
+      </w:pPr>
+      <w:rPr>
+        <w:rFonts w:ascii="Symbol" w:hAnsi="Symbol" w:hint="default"/>
+        <w:sz w:val="20"/>
+      </w:rPr>
+    </w:lvl>
+    <w:lvl w:ilvl="6" w:tentative="1">
+      <w:start w:val="1"/>
+      <w:numFmt w:val="bullet"/>
+      <w:lvlText w:val=""/>
+      <w:lvlJc w:val="left"/>
+      <w:pPr>
+        <w:tabs>
+          <w:tab w:val="num" w:pos="5040"/>
+        </w:tabs>
+        <w:ind w:left="5040" w:hanging="360"/>
+      </w:pPr>
+      <w:rPr>
+        <w:rFonts w:ascii="Symbol" w:hAnsi="Symbol" w:hint="default"/>
+        <w:sz w:val="20"/>
+      </w:rPr>
+    </w:lvl>
+    <w:lvl w:ilvl="7" w:tentative="1">
+      <w:start w:val="1"/>
+      <w:numFmt w:val="bullet"/>
+      <w:lvlText w:val=""/>
+      <w:lvlJc w:val="left"/>
+      <w:pPr>
+        <w:tabs>
+          <w:tab w:val="num" w:pos="5760"/>
+        </w:tabs>
+        <w:ind w:left="5760" w:hanging="360"/>
+      </w:pPr>
+      <w:rPr>
+        <w:rFonts w:ascii="Symbol" w:hAnsi="Symbol" w:hint="default"/>
+        <w:sz w:val="20"/>
+      </w:rPr>
+    </w:lvl>
+    <w:lvl w:ilvl="8" w:tentative="1">
+      <w:start w:val="1"/>
+      <w:numFmt w:val="bullet"/>
+      <w:lvlText w:val=""/>
+      <w:lvlJc w:val="left"/>
+      <w:pPr>
+        <w:tabs>
+          <w:tab w:val="num" w:pos="6480"/>
+        </w:tabs>
+        <w:ind w:left="6480" w:hanging="360"/>
+      </w:pPr>
+      <w:rPr>
+        <w:rFonts w:ascii="Symbol" w:hAnsi="Symbol" w:hint="default"/>
+        <w:sz w:val="20"/>
+      </w:rPr>
+    </w:lvl>
+  </w:abstractNum>
+  <w:abstractNum w:abstractNumId="4" w15:restartNumberingAfterBreak="0">
+    <w:nsid w:val="4ABF34CC"/>
+    <w:multiLevelType w:val="multilevel"/>
+    <w:tmpl w:val="7DC8BE00"/>
+    <w:lvl w:ilvl="0">
+      <w:start w:val="1"/>
+      <w:numFmt w:val="bullet"/>
+      <w:lvlText w:val=""/>
+      <w:lvlJc w:val="left"/>
+      <w:pPr>
+        <w:tabs>
+          <w:tab w:val="num" w:pos="720"/>
+        </w:tabs>
+        <w:ind w:left="720" w:hanging="360"/>
+      </w:pPr>
+      <w:rPr>
+        <w:rFonts w:ascii="Symbol" w:hAnsi="Symbol" w:hint="default"/>
+        <w:sz w:val="20"/>
+      </w:rPr>
+    </w:lvl>
+    <w:lvl w:ilvl="1" w:tentative="1">
+      <w:start w:val="1"/>
+      <w:numFmt w:val="bullet"/>
+      <w:lvlText w:val=""/>
+      <w:lvlJc w:val="left"/>
+      <w:pPr>
+        <w:tabs>
+          <w:tab w:val="num" w:pos="1440"/>
+        </w:tabs>
+        <w:ind w:left="1440" w:hanging="360"/>
+      </w:pPr>
+      <w:rPr>
+        <w:rFonts w:ascii="Symbol" w:hAnsi="Symbol" w:hint="default"/>
+        <w:sz w:val="20"/>
+      </w:rPr>
+    </w:lvl>
+    <w:lvl w:ilvl="2" w:tentative="1">
+      <w:start w:val="1"/>
+      <w:numFmt w:val="bullet"/>
+      <w:lvlText w:val=""/>
+      <w:lvlJc w:val="left"/>
+      <w:pPr>
+        <w:tabs>
+          <w:tab w:val="num" w:pos="2160"/>
+        </w:tabs>
+        <w:ind w:left="2160" w:hanging="360"/>
+      </w:pPr>
+      <w:rPr>
+        <w:rFonts w:ascii="Symbol" w:hAnsi="Symbol" w:hint="default"/>
+        <w:sz w:val="20"/>
+      </w:rPr>
+    </w:lvl>
+    <w:lvl w:ilvl="3" w:tentative="1">
+      <w:start w:val="1"/>
+      <w:numFmt w:val="bullet"/>
+      <w:lvlText w:val=""/>
+      <w:lvlJc w:val="left"/>
+      <w:pPr>
+        <w:tabs>
+          <w:tab w:val="num" w:pos="2880"/>
+        </w:tabs>
+        <w:ind w:left="2880" w:hanging="360"/>
+      </w:pPr>
+      <w:rPr>
+        <w:rFonts w:ascii="Symbol" w:hAnsi="Symbol" w:hint="default"/>
+        <w:sz w:val="20"/>
+      </w:rPr>
+    </w:lvl>
+    <w:lvl w:ilvl="4" w:tentative="1">
+      <w:start w:val="1"/>
+      <w:numFmt w:val="bullet"/>
+      <w:lvlText w:val=""/>
+      <w:lvlJc w:val="left"/>
+      <w:pPr>
+        <w:tabs>
+          <w:tab w:val="num" w:pos="3600"/>
+        </w:tabs>
+        <w:ind w:left="3600" w:hanging="360"/>
+      </w:pPr>
+      <w:rPr>
+        <w:rFonts w:ascii="Symbol" w:hAnsi="Symbol" w:hint="default"/>
+        <w:sz w:val="20"/>
+      </w:rPr>
+    </w:lvl>
+    <w:lvl w:ilvl="5" w:tentative="1">
+      <w:start w:val="1"/>
+      <w:numFmt w:val="bullet"/>
+      <w:lvlText w:val=""/>
+      <w:lvlJc w:val="left"/>
+      <w:pPr>
+        <w:tabs>
+          <w:tab w:val="num" w:pos="4320"/>
+        </w:tabs>
+        <w:ind w:left="4320" w:hanging="360"/>
+      </w:pPr>
+      <w:rPr>
+        <w:rFonts w:ascii="Symbol" w:hAnsi="Symbol" w:hint="default"/>
+        <w:sz w:val="20"/>
+      </w:rPr>
+    </w:lvl>
+    <w:lvl w:ilvl="6" w:tentative="1">
+      <w:start w:val="1"/>
+      <w:numFmt w:val="bullet"/>
+      <w:lvlText w:val=""/>
+      <w:lvlJc w:val="left"/>
+      <w:pPr>
+        <w:tabs>
+          <w:tab w:val="num" w:pos="5040"/>
+        </w:tabs>
+        <w:ind w:left="5040" w:hanging="360"/>
+      </w:pPr>
+      <w:rPr>
+        <w:rFonts w:ascii="Symbol" w:hAnsi="Symbol" w:hint="default"/>
+        <w:sz w:val="20"/>
+      </w:rPr>
+    </w:lvl>
+    <w:lvl w:ilvl="7" w:tentative="1">
+      <w:start w:val="1"/>
+      <w:numFmt w:val="bullet"/>
+      <w:lvlText w:val=""/>
+      <w:lvlJc w:val="left"/>
+      <w:pPr>
+        <w:tabs>
+          <w:tab w:val="num" w:pos="5760"/>
+        </w:tabs>
+        <w:ind w:left="5760" w:hanging="360"/>
+      </w:pPr>
+      <w:rPr>
+        <w:rFonts w:ascii="Symbol" w:hAnsi="Symbol" w:hint="default"/>
+        <w:sz w:val="20"/>
+      </w:rPr>
+    </w:lvl>
+    <w:lvl w:ilvl="8" w:tentative="1">
+      <w:start w:val="1"/>
+      <w:numFmt w:val="bullet"/>
+      <w:lvlText w:val=""/>
+      <w:lvlJc w:val="left"/>
+      <w:pPr>
+        <w:tabs>
+          <w:tab w:val="num" w:pos="6480"/>
+        </w:tabs>
+        <w:ind w:left="6480" w:hanging="360"/>
+      </w:pPr>
+      <w:rPr>
+        <w:rFonts w:ascii="Symbol" w:hAnsi="Symbol" w:hint="default"/>
+        <w:sz w:val="20"/>
+      </w:rPr>
+    </w:lvl>
+  </w:abstractNum>
+  <w:abstractNum w:abstractNumId="5" w15:restartNumberingAfterBreak="0">
+    <w:nsid w:val="4B635249"/>
+    <w:multiLevelType w:val="multilevel"/>
+    <w:tmpl w:val="195416B6"/>
+    <w:lvl w:ilvl="0">
+      <w:start w:val="1"/>
+      <w:numFmt w:val="bullet"/>
+      <w:lvlText w:val=""/>
+      <w:lvlJc w:val="left"/>
+      <w:pPr>
+        <w:tabs>
+          <w:tab w:val="num" w:pos="720"/>
+        </w:tabs>
+        <w:ind w:left="720" w:hanging="360"/>
+      </w:pPr>
+      <w:rPr>
+        <w:rFonts w:ascii="Symbol" w:hAnsi="Symbol" w:hint="default"/>
+        <w:sz w:val="20"/>
+      </w:rPr>
+    </w:lvl>
+    <w:lvl w:ilvl="1" w:tentative="1">
+      <w:start w:val="1"/>
+      <w:numFmt w:val="bullet"/>
+      <w:lvlText w:val=""/>
+      <w:lvlJc w:val="left"/>
+      <w:pPr>
+        <w:tabs>
+          <w:tab w:val="num" w:pos="1440"/>
+        </w:tabs>
+        <w:ind w:left="1440" w:hanging="360"/>
+      </w:pPr>
+      <w:rPr>
+        <w:rFonts w:ascii="Symbol" w:hAnsi="Symbol" w:hint="default"/>
+        <w:sz w:val="20"/>
+      </w:rPr>
+    </w:lvl>
+    <w:lvl w:ilvl="2" w:tentative="1">
+      <w:start w:val="1"/>
+      <w:numFmt w:val="bullet"/>
+      <w:lvlText w:val=""/>
+      <w:lvlJc w:val="left"/>
+      <w:pPr>
+        <w:tabs>
+          <w:tab w:val="num" w:pos="2160"/>
+        </w:tabs>
+        <w:ind w:left="2160" w:hanging="360"/>
+      </w:pPr>
+      <w:rPr>
+        <w:rFonts w:ascii="Symbol" w:hAnsi="Symbol" w:hint="default"/>
+        <w:sz w:val="20"/>
+      </w:rPr>
+    </w:lvl>
+    <w:lvl w:ilvl="3" w:tentative="1">
+      <w:start w:val="1"/>
+      <w:numFmt w:val="bullet"/>
+      <w:lvlText w:val=""/>
+      <w:lvlJc w:val="left"/>
+      <w:pPr>
+        <w:tabs>
+          <w:tab w:val="num" w:pos="2880"/>
+        </w:tabs>
+        <w:ind w:left="2880" w:hanging="360"/>
+      </w:pPr>
+      <w:rPr>
+        <w:rFonts w:ascii="Symbol" w:hAnsi="Symbol" w:hint="default"/>
+        <w:sz w:val="20"/>
+      </w:rPr>
+    </w:lvl>
+    <w:lvl w:ilvl="4" w:tentative="1">
+      <w:start w:val="1"/>
+      <w:numFmt w:val="bullet"/>
+      <w:lvlText w:val=""/>
+      <w:lvlJc w:val="left"/>
+      <w:pPr>
+        <w:tabs>
+          <w:tab w:val="num" w:pos="3600"/>
+        </w:tabs>
+        <w:ind w:left="3600" w:hanging="360"/>
+      </w:pPr>
+      <w:rPr>
+        <w:rFonts w:ascii="Symbol" w:hAnsi="Symbol" w:hint="default"/>
+        <w:sz w:val="20"/>
+      </w:rPr>
+    </w:lvl>
+    <w:lvl w:ilvl="5" w:tentative="1">
+      <w:start w:val="1"/>
+      <w:numFmt w:val="bullet"/>
+      <w:lvlText w:val=""/>
+      <w:lvlJc w:val="left"/>
+      <w:pPr>
+        <w:tabs>
+          <w:tab w:val="num" w:pos="4320"/>
+        </w:tabs>
+        <w:ind w:left="4320" w:hanging="360"/>
+      </w:pPr>
+      <w:rPr>
+        <w:rFonts w:ascii="Symbol" w:hAnsi="Symbol" w:hint="default"/>
+        <w:sz w:val="20"/>
+      </w:rPr>
+    </w:lvl>
+    <w:lvl w:ilvl="6" w:tentative="1">
+      <w:start w:val="1"/>
+      <w:numFmt w:val="bullet"/>
+      <w:lvlText w:val=""/>
+      <w:lvlJc w:val="left"/>
+      <w:pPr>
+        <w:tabs>
+          <w:tab w:val="num" w:pos="5040"/>
+        </w:tabs>
+        <w:ind w:left="5040" w:hanging="360"/>
+      </w:pPr>
+      <w:rPr>
+        <w:rFonts w:ascii="Symbol" w:hAnsi="Symbol" w:hint="default"/>
+        <w:sz w:val="20"/>
+      </w:rPr>
+    </w:lvl>
+    <w:lvl w:ilvl="7" w:tentative="1">
+      <w:start w:val="1"/>
+      <w:numFmt w:val="bullet"/>
+      <w:lvlText w:val=""/>
+      <w:lvlJc w:val="left"/>
+      <w:pPr>
+        <w:tabs>
+          <w:tab w:val="num" w:pos="5760"/>
+        </w:tabs>
+        <w:ind w:left="5760" w:hanging="360"/>
+      </w:pPr>
+      <w:rPr>
+        <w:rFonts w:ascii="Symbol" w:hAnsi="Symbol" w:hint="default"/>
+        <w:sz w:val="20"/>
+      </w:rPr>
+    </w:lvl>
+    <w:lvl w:ilvl="8" w:tentative="1">
+      <w:start w:val="1"/>
+      <w:numFmt w:val="bullet"/>
+      <w:lvlText w:val=""/>
+      <w:lvlJc w:val="left"/>
+      <w:pPr>
+        <w:tabs>
+          <w:tab w:val="num" w:pos="6480"/>
+        </w:tabs>
+        <w:ind w:left="6480" w:hanging="360"/>
+      </w:pPr>
+      <w:rPr>
+        <w:rFonts w:ascii="Symbol" w:hAnsi="Symbol" w:hint="default"/>
+        <w:sz w:val="20"/>
+      </w:rPr>
+    </w:lvl>
+  </w:abstractNum>
+  <w:abstractNum w:abstractNumId="6" w15:restartNumberingAfterBreak="0">
+    <w:nsid w:val="53C3327A"/>
+    <w:multiLevelType w:val="multilevel"/>
+    <w:tmpl w:val="7E92397C"/>
+    <w:lvl w:ilvl="0">
+      <w:start w:val="1"/>
+      <w:numFmt w:val="bullet"/>
+      <w:lvlText w:val=""/>
+      <w:lvlJc w:val="left"/>
+      <w:pPr>
+        <w:tabs>
+          <w:tab w:val="num" w:pos="720"/>
+        </w:tabs>
+        <w:ind w:left="720" w:hanging="360"/>
+      </w:pPr>
+      <w:rPr>
+        <w:rFonts w:ascii="Symbol" w:hAnsi="Symbol" w:hint="default"/>
+        <w:sz w:val="20"/>
+      </w:rPr>
+    </w:lvl>
+    <w:lvl w:ilvl="1" w:tentative="1">
+      <w:start w:val="1"/>
+      <w:numFmt w:val="bullet"/>
+      <w:lvlText w:val=""/>
+      <w:lvlJc w:val="left"/>
+      <w:pPr>
+        <w:tabs>
+          <w:tab w:val="num" w:pos="1440"/>
+        </w:tabs>
+        <w:ind w:left="1440" w:hanging="360"/>
+      </w:pPr>
+      <w:rPr>
+        <w:rFonts w:ascii="Symbol" w:hAnsi="Symbol" w:hint="default"/>
+        <w:sz w:val="20"/>
+      </w:rPr>
+    </w:lvl>
+    <w:lvl w:ilvl="2" w:tentative="1">
+      <w:start w:val="1"/>
+      <w:numFmt w:val="bullet"/>
+      <w:lvlText w:val=""/>
+      <w:lvlJc w:val="left"/>
+      <w:pPr>
+        <w:tabs>
+          <w:tab w:val="num" w:pos="2160"/>
+        </w:tabs>
+        <w:ind w:left="2160" w:hanging="360"/>
+      </w:pPr>
+      <w:rPr>
+        <w:rFonts w:ascii="Symbol" w:hAnsi="Symbol" w:hint="default"/>
+        <w:sz w:val="20"/>
+      </w:rPr>
+    </w:lvl>
+    <w:lvl w:ilvl="3" w:tentative="1">
+      <w:start w:val="1"/>
+      <w:numFmt w:val="bullet"/>
+      <w:lvlText w:val=""/>
+      <w:lvlJc w:val="left"/>
+      <w:pPr>
+        <w:tabs>
+          <w:tab w:val="num" w:pos="2880"/>
+        </w:tabs>
+        <w:ind w:left="2880" w:hanging="360"/>
+      </w:pPr>
+      <w:rPr>
+        <w:rFonts w:ascii="Symbol" w:hAnsi="Symbol" w:hint="default"/>
+        <w:sz w:val="20"/>
+      </w:rPr>
+    </w:lvl>
+    <w:lvl w:ilvl="4" w:tentative="1">
+      <w:start w:val="1"/>
+      <w:numFmt w:val="bullet"/>
+      <w:lvlText w:val=""/>
+      <w:lvlJc w:val="left"/>
+      <w:pPr>
+        <w:tabs>
+          <w:tab w:val="num" w:pos="3600"/>
+        </w:tabs>
+        <w:ind w:left="3600" w:hanging="360"/>
+      </w:pPr>
+      <w:rPr>
+        <w:rFonts w:ascii="Symbol" w:hAnsi="Symbol" w:hint="default"/>
+        <w:sz w:val="20"/>
+      </w:rPr>
+    </w:lvl>
+    <w:lvl w:ilvl="5" w:tentative="1">
+      <w:start w:val="1"/>
+      <w:numFmt w:val="bullet"/>
+      <w:lvlText w:val=""/>
+      <w:lvlJc w:val="left"/>
+      <w:pPr>
+        <w:tabs>
+          <w:tab w:val="num" w:pos="4320"/>
+        </w:tabs>
+        <w:ind w:left="4320" w:hanging="360"/>
+      </w:pPr>
+      <w:rPr>
+        <w:rFonts w:ascii="Symbol" w:hAnsi="Symbol" w:hint="default"/>
+        <w:sz w:val="20"/>
+      </w:rPr>
+    </w:lvl>
+    <w:lvl w:ilvl="6" w:tentative="1">
+      <w:start w:val="1"/>
+      <w:numFmt w:val="bullet"/>
+      <w:lvlText w:val=""/>
+      <w:lvlJc w:val="left"/>
+      <w:pPr>
+        <w:tabs>
+          <w:tab w:val="num" w:pos="5040"/>
+        </w:tabs>
+        <w:ind w:left="5040" w:hanging="360"/>
+      </w:pPr>
+      <w:rPr>
+        <w:rFonts w:ascii="Symbol" w:hAnsi="Symbol" w:hint="default"/>
+        <w:sz w:val="20"/>
+      </w:rPr>
+    </w:lvl>
+    <w:lvl w:ilvl="7" w:tentative="1">
+      <w:start w:val="1"/>
+      <w:numFmt w:val="bullet"/>
+      <w:lvlText w:val=""/>
+      <w:lvlJc w:val="left"/>
+      <w:pPr>
+        <w:tabs>
+          <w:tab w:val="num" w:pos="5760"/>
+        </w:tabs>
+        <w:ind w:left="5760" w:hanging="360"/>
+      </w:pPr>
+      <w:rPr>
+        <w:rFonts w:ascii="Symbol" w:hAnsi="Symbol" w:hint="default"/>
+        <w:sz w:val="20"/>
+      </w:rPr>
+    </w:lvl>
+    <w:lvl w:ilvl="8" w:tentative="1">
+      <w:start w:val="1"/>
+      <w:numFmt w:val="bullet"/>
+      <w:lvlText w:val=""/>
+      <w:lvlJc w:val="left"/>
+      <w:pPr>
+        <w:tabs>
+          <w:tab w:val="num" w:pos="6480"/>
+        </w:tabs>
+        <w:ind w:left="6480" w:hanging="360"/>
+      </w:pPr>
+      <w:rPr>
+        <w:rFonts w:ascii="Symbol" w:hAnsi="Symbol" w:hint="default"/>
+        <w:sz w:val="20"/>
+      </w:rPr>
+    </w:lvl>
+  </w:abstractNum>
+  <w:abstractNum w:abstractNumId="7" w15:restartNumberingAfterBreak="0">
+    <w:nsid w:val="6E114CF1"/>
+    <w:multiLevelType w:val="multilevel"/>
+    <w:tmpl w:val="F8462F62"/>
+    <w:lvl w:ilvl="0">
+      <w:start w:val="1"/>
+      <w:numFmt w:val="bullet"/>
+      <w:lvlText w:val=""/>
+      <w:lvlJc w:val="left"/>
+      <w:pPr>
+        <w:tabs>
+          <w:tab w:val="num" w:pos="720"/>
+        </w:tabs>
+        <w:ind w:left="720" w:hanging="360"/>
+      </w:pPr>
+      <w:rPr>
+        <w:rFonts w:ascii="Symbol" w:hAnsi="Symbol" w:hint="default"/>
+        <w:sz w:val="20"/>
+      </w:rPr>
+    </w:lvl>
+    <w:lvl w:ilvl="1" w:tentative="1">
+      <w:start w:val="1"/>
+      <w:numFmt w:val="bullet"/>
+      <w:lvlText w:val=""/>
+      <w:lvlJc w:val="left"/>
+      <w:pPr>
+        <w:tabs>
+          <w:tab w:val="num" w:pos="1440"/>
+        </w:tabs>
+        <w:ind w:left="1440" w:hanging="360"/>
+      </w:pPr>
+      <w:rPr>
+        <w:rFonts w:ascii="Symbol" w:hAnsi="Symbol" w:hint="default"/>
+        <w:sz w:val="20"/>
+      </w:rPr>
+    </w:lvl>
+    <w:lvl w:ilvl="2" w:tentative="1">
+      <w:start w:val="1"/>
+      <w:numFmt w:val="bullet"/>
+      <w:lvlText w:val=""/>
+      <w:lvlJc w:val="left"/>
+      <w:pPr>
+        <w:tabs>
+          <w:tab w:val="num" w:pos="2160"/>
+        </w:tabs>
+        <w:ind w:left="2160" w:hanging="360"/>
+      </w:pPr>
+      <w:rPr>
+        <w:rFonts w:ascii="Symbol" w:hAnsi="Symbol" w:hint="default"/>
+        <w:sz w:val="20"/>
+      </w:rPr>
+    </w:lvl>
+    <w:lvl w:ilvl="3" w:tentative="1">
+      <w:start w:val="1"/>
+      <w:numFmt w:val="bullet"/>
+      <w:lvlText w:val=""/>
+      <w:lvlJc w:val="left"/>
+      <w:pPr>
+        <w:tabs>
+          <w:tab w:val="num" w:pos="2880"/>
+        </w:tabs>
+        <w:ind w:left="2880" w:hanging="360"/>
+      </w:pPr>
+      <w:rPr>
+        <w:rFonts w:ascii="Symbol" w:hAnsi="Symbol" w:hint="default"/>
+        <w:sz w:val="20"/>
+      </w:rPr>
+    </w:lvl>
+    <w:lvl w:ilvl="4" w:tentative="1">
+      <w:start w:val="1"/>
+      <w:numFmt w:val="bullet"/>
+      <w:lvlText w:val=""/>
+      <w:lvlJc w:val="left"/>
+      <w:pPr>
+        <w:tabs>
+          <w:tab w:val="num" w:pos="3600"/>
+        </w:tabs>
+        <w:ind w:left="3600" w:hanging="360"/>
+      </w:pPr>
+      <w:rPr>
+        <w:rFonts w:ascii="Symbol" w:hAnsi="Symbol" w:hint="default"/>
+        <w:sz w:val="20"/>
+      </w:rPr>
+    </w:lvl>
+    <w:lvl w:ilvl="5" w:tentative="1">
+      <w:start w:val="1"/>
+      <w:numFmt w:val="bullet"/>
+      <w:lvlText w:val=""/>
+      <w:lvlJc w:val="left"/>
+      <w:pPr>
+        <w:tabs>
+          <w:tab w:val="num" w:pos="4320"/>
+        </w:tabs>
+        <w:ind w:left="4320" w:hanging="360"/>
+      </w:pPr>
+      <w:rPr>
+        <w:rFonts w:ascii="Symbol" w:hAnsi="Symbol" w:hint="default"/>
+        <w:sz w:val="20"/>
+      </w:rPr>
+    </w:lvl>
+    <w:lvl w:ilvl="6" w:tentative="1">
+      <w:start w:val="1"/>
+      <w:numFmt w:val="bullet"/>
+      <w:lvlText w:val=""/>
+      <w:lvlJc w:val="left"/>
+      <w:pPr>
+        <w:tabs>
+          <w:tab w:val="num" w:pos="5040"/>
+        </w:tabs>
+        <w:ind w:left="5040" w:hanging="360"/>
+      </w:pPr>
+      <w:rPr>
+        <w:rFonts w:ascii="Symbol" w:hAnsi="Symbol" w:hint="default"/>
+        <w:sz w:val="20"/>
+      </w:rPr>
+    </w:lvl>
+    <w:lvl w:ilvl="7" w:tentative="1">
+      <w:start w:val="1"/>
+      <w:numFmt w:val="bullet"/>
+      <w:lvlText w:val=""/>
+      <w:lvlJc w:val="left"/>
+      <w:pPr>
+        <w:tabs>
+          <w:tab w:val="num" w:pos="5760"/>
+        </w:tabs>
+        <w:ind w:left="5760" w:hanging="360"/>
+      </w:pPr>
+      <w:rPr>
+        <w:rFonts w:ascii="Symbol" w:hAnsi="Symbol" w:hint="default"/>
+        <w:sz w:val="20"/>
+      </w:rPr>
+    </w:lvl>
+    <w:lvl w:ilvl="8" w:tentative="1">
+      <w:start w:val="1"/>
+      <w:numFmt w:val="bullet"/>
+      <w:lvlText w:val=""/>
+      <w:lvlJc w:val="left"/>
+      <w:pPr>
+        <w:tabs>
+          <w:tab w:val="num" w:pos="6480"/>
+        </w:tabs>
+        <w:ind w:left="6480" w:hanging="360"/>
+      </w:pPr>
+      <w:rPr>
+        <w:rFonts w:ascii="Symbol" w:hAnsi="Symbol" w:hint="default"/>
+        <w:sz w:val="20"/>
+      </w:rPr>
+    </w:lvl>
+  </w:abstractNum>
+  <w:abstractNum w:abstractNumId="8" w15:restartNumberingAfterBreak="0">
+    <w:nsid w:val="71C72F51"/>
+    <w:multiLevelType w:val="multilevel"/>
+    <w:tmpl w:val="C98807B8"/>
+    <w:lvl w:ilvl="0">
+      <w:start w:val="1"/>
+      <w:numFmt w:val="bullet"/>
+      <w:lvlText w:val=""/>
+      <w:lvlJc w:val="left"/>
+      <w:pPr>
+        <w:tabs>
+          <w:tab w:val="num" w:pos="720"/>
+        </w:tabs>
+        <w:ind w:left="720" w:hanging="360"/>
+      </w:pPr>
+      <w:rPr>
+        <w:rFonts w:ascii="Symbol" w:hAnsi="Symbol" w:hint="default"/>
+        <w:sz w:val="20"/>
+      </w:rPr>
+    </w:lvl>
+    <w:lvl w:ilvl="1" w:tentative="1">
+      <w:start w:val="1"/>
+      <w:numFmt w:val="bullet"/>
+      <w:lvlText w:val=""/>
+      <w:lvlJc w:val="left"/>
+      <w:pPr>
+        <w:tabs>
+          <w:tab w:val="num" w:pos="1440"/>
+        </w:tabs>
+        <w:ind w:left="1440" w:hanging="360"/>
+      </w:pPr>
+      <w:rPr>
+        <w:rFonts w:ascii="Symbol" w:hAnsi="Symbol" w:hint="default"/>
+        <w:sz w:val="20"/>
+      </w:rPr>
+    </w:lvl>
+    <w:lvl w:ilvl="2" w:tentative="1">
+      <w:start w:val="1"/>
+      <w:numFmt w:val="bullet"/>
+      <w:lvlText w:val=""/>
+      <w:lvlJc w:val="left"/>
+      <w:pPr>
+        <w:tabs>
+          <w:tab w:val="num" w:pos="2160"/>
+        </w:tabs>
+        <w:ind w:left="2160" w:hanging="360"/>
+      </w:pPr>
+      <w:rPr>
+        <w:rFonts w:ascii="Symbol" w:hAnsi="Symbol" w:hint="default"/>
+        <w:sz w:val="20"/>
+      </w:rPr>
+    </w:lvl>
+    <w:lvl w:ilvl="3" w:tentative="1">
+      <w:start w:val="1"/>
+      <w:numFmt w:val="bullet"/>
+      <w:lvlText w:val=""/>
+      <w:lvlJc w:val="left"/>
+      <w:pPr>
+        <w:tabs>
+          <w:tab w:val="num" w:pos="2880"/>
+        </w:tabs>
+        <w:ind w:left="2880" w:hanging="360"/>
+      </w:pPr>
+      <w:rPr>
+        <w:rFonts w:ascii="Symbol" w:hAnsi="Symbol" w:hint="default"/>
+        <w:sz w:val="20"/>
+      </w:rPr>
+    </w:lvl>
+    <w:lvl w:ilvl="4" w:tentative="1">
+      <w:start w:val="1"/>
+      <w:numFmt w:val="bullet"/>
+      <w:lvlText w:val=""/>
+      <w:lvlJc w:val="left"/>
+      <w:pPr>
+        <w:tabs>
+          <w:tab w:val="num" w:pos="3600"/>
+        </w:tabs>
+        <w:ind w:left="3600" w:hanging="360"/>
+      </w:pPr>
+      <w:rPr>
+        <w:rFonts w:ascii="Symbol" w:hAnsi="Symbol" w:hint="default"/>
+        <w:sz w:val="20"/>
+      </w:rPr>
+    </w:lvl>
+    <w:lvl w:ilvl="5" w:tentative="1">
+      <w:start w:val="1"/>
+      <w:numFmt w:val="bullet"/>
+      <w:lvlText w:val=""/>
+      <w:lvlJc w:val="left"/>
+      <w:pPr>
+        <w:tabs>
+          <w:tab w:val="num" w:pos="4320"/>
+        </w:tabs>
+        <w:ind w:left="4320" w:hanging="360"/>
+      </w:pPr>
+      <w:rPr>
+        <w:rFonts w:ascii="Symbol" w:hAnsi="Symbol" w:hint="default"/>
+        <w:sz w:val="20"/>
+      </w:rPr>
+    </w:lvl>
+    <w:lvl w:ilvl="6" w:tentative="1">
+      <w:start w:val="1"/>
+      <w:numFmt w:val="bullet"/>
+      <w:lvlText w:val=""/>
+      <w:lvlJc w:val="left"/>
+      <w:pPr>
+        <w:tabs>
+          <w:tab w:val="num" w:pos="5040"/>
+        </w:tabs>
+        <w:ind w:left="5040" w:hanging="360"/>
+      </w:pPr>
+      <w:rPr>
+        <w:rFonts w:ascii="Symbol" w:hAnsi="Symbol" w:hint="default"/>
+        <w:sz w:val="20"/>
+      </w:rPr>
+    </w:lvl>
+    <w:lvl w:ilvl="7" w:tentative="1">
+      <w:start w:val="1"/>
+      <w:numFmt w:val="bullet"/>
+      <w:lvlText w:val=""/>
+      <w:lvlJc w:val="left"/>
+      <w:pPr>
+        <w:tabs>
+          <w:tab w:val="num" w:pos="5760"/>
+        </w:tabs>
+        <w:ind w:left="5760" w:hanging="360"/>
+      </w:pPr>
+      <w:rPr>
+        <w:rFonts w:ascii="Symbol" w:hAnsi="Symbol" w:hint="default"/>
+        <w:sz w:val="20"/>
+      </w:rPr>
+    </w:lvl>
+    <w:lvl w:ilvl="8" w:tentative="1">
+      <w:start w:val="1"/>
+      <w:numFmt w:val="bullet"/>
+      <w:lvlText w:val=""/>
+      <w:lvlJc w:val="left"/>
+      <w:pPr>
+        <w:tabs>
+          <w:tab w:val="num" w:pos="6480"/>
+        </w:tabs>
+        <w:ind w:left="6480" w:hanging="360"/>
+      </w:pPr>
+      <w:rPr>
+        <w:rFonts w:ascii="Symbol" w:hAnsi="Symbol" w:hint="default"/>
+        <w:sz w:val="20"/>
+      </w:rPr>
+    </w:lvl>
+  </w:abstractNum>
+  <w:abstractNum w:abstractNumId="9" w15:restartNumberingAfterBreak="0">
+    <w:nsid w:val="77F257F8"/>
+    <w:multiLevelType w:val="multilevel"/>
+    <w:tmpl w:val="138A060E"/>
+    <w:lvl w:ilvl="0">
+      <w:start w:val="1"/>
+      <w:numFmt w:val="bullet"/>
+      <w:lvlText w:val=""/>
+      <w:lvlJc w:val="left"/>
+      <w:pPr>
+        <w:tabs>
+          <w:tab w:val="num" w:pos="720"/>
+        </w:tabs>
+        <w:ind w:left="720" w:hanging="360"/>
+      </w:pPr>
+      <w:rPr>
+        <w:rFonts w:ascii="Symbol" w:hAnsi="Symbol" w:hint="default"/>
+        <w:sz w:val="20"/>
+      </w:rPr>
+    </w:lvl>
+    <w:lvl w:ilvl="1" w:tentative="1">
+      <w:start w:val="1"/>
+      <w:numFmt w:val="bullet"/>
+      <w:lvlText w:val=""/>
+      <w:lvlJc w:val="left"/>
+      <w:pPr>
+        <w:tabs>
+          <w:tab w:val="num" w:pos="1440"/>
+        </w:tabs>
+        <w:ind w:left="1440" w:hanging="360"/>
+      </w:pPr>
+      <w:rPr>
+        <w:rFonts w:ascii="Symbol" w:hAnsi="Symbol" w:hint="default"/>
+        <w:sz w:val="20"/>
+      </w:rPr>
+    </w:lvl>
+    <w:lvl w:ilvl="2" w:tentative="1">
+      <w:start w:val="1"/>
+      <w:numFmt w:val="bullet"/>
+      <w:lvlText w:val=""/>
+      <w:lvlJc w:val="left"/>
+      <w:pPr>
+        <w:tabs>
+          <w:tab w:val="num" w:pos="2160"/>
+        </w:tabs>
+        <w:ind w:left="2160" w:hanging="360"/>
+      </w:pPr>
+      <w:rPr>
+        <w:rFonts w:ascii="Symbol" w:hAnsi="Symbol" w:hint="default"/>
+        <w:sz w:val="20"/>
+      </w:rPr>
+    </w:lvl>
+    <w:lvl w:ilvl="3" w:tentative="1">
+      <w:start w:val="1"/>
+      <w:numFmt w:val="bullet"/>
+      <w:lvlText w:val=""/>
+      <w:lvlJc w:val="left"/>
+      <w:pPr>
+        <w:tabs>
+          <w:tab w:val="num" w:pos="2880"/>
+        </w:tabs>
+        <w:ind w:left="2880" w:hanging="360"/>
+      </w:pPr>
+      <w:rPr>
+        <w:rFonts w:ascii="Symbol" w:hAnsi="Symbol" w:hint="default"/>
+        <w:sz w:val="20"/>
+      </w:rPr>
+    </w:lvl>
+    <w:lvl w:ilvl="4" w:tentative="1">
+      <w:start w:val="1"/>
+      <w:numFmt w:val="bullet"/>
+      <w:lvlText w:val=""/>
+      <w:lvlJc w:val="left"/>
+      <w:pPr>
+        <w:tabs>
+          <w:tab w:val="num" w:pos="3600"/>
+        </w:tabs>
+        <w:ind w:left="3600" w:hanging="360"/>
+      </w:pPr>
+      <w:rPr>
+        <w:rFonts w:ascii="Symbol" w:hAnsi="Symbol" w:hint="default"/>
+        <w:sz w:val="20"/>
+      </w:rPr>
+    </w:lvl>
+    <w:lvl w:ilvl="5" w:tentative="1">
+      <w:start w:val="1"/>
+      <w:numFmt w:val="bullet"/>
+      <w:lvlText w:val=""/>
+      <w:lvlJc w:val="left"/>
+      <w:pPr>
+        <w:tabs>
+          <w:tab w:val="num" w:pos="4320"/>
+        </w:tabs>
+        <w:ind w:left="4320" w:hanging="360"/>
+      </w:pPr>
+      <w:rPr>
+        <w:rFonts w:ascii="Symbol" w:hAnsi="Symbol" w:hint="default"/>
+        <w:sz w:val="20"/>
+      </w:rPr>
+    </w:lvl>
+    <w:lvl w:ilvl="6" w:tentative="1">
+      <w:start w:val="1"/>
+      <w:numFmt w:val="bullet"/>
+      <w:lvlText w:val=""/>
+      <w:lvlJc w:val="left"/>
+      <w:pPr>
+        <w:tabs>
+          <w:tab w:val="num" w:pos="5040"/>
+        </w:tabs>
+        <w:ind w:left="5040" w:hanging="360"/>
+      </w:pPr>
+      <w:rPr>
+        <w:rFonts w:ascii="Symbol" w:hAnsi="Symbol" w:hint="default"/>
+        <w:sz w:val="20"/>
+      </w:rPr>
+    </w:lvl>
+    <w:lvl w:ilvl="7" w:tentative="1">
+      <w:start w:val="1"/>
+      <w:numFmt w:val="bullet"/>
+      <w:lvlText w:val=""/>
+      <w:lvlJc w:val="left"/>
+      <w:pPr>
+        <w:tabs>
+          <w:tab w:val="num" w:pos="5760"/>
+        </w:tabs>
+        <w:ind w:left="5760" w:hanging="360"/>
+      </w:pPr>
+      <w:rPr>
+        <w:rFonts w:ascii="Symbol" w:hAnsi="Symbol" w:hint="default"/>
+        <w:sz w:val="20"/>
+      </w:rPr>
+    </w:lvl>
+    <w:lvl w:ilvl="8" w:tentative="1">
+      <w:start w:val="1"/>
+      <w:numFmt w:val="bullet"/>
+      <w:lvlText w:val=""/>
+      <w:lvlJc w:val="left"/>
+      <w:pPr>
+        <w:tabs>
+          <w:tab w:val="num" w:pos="6480"/>
+        </w:tabs>
+        <w:ind w:left="6480" w:hanging="360"/>
+      </w:pPr>
+      <w:rPr>
+        <w:rFonts w:ascii="Symbol" w:hAnsi="Symbol" w:hint="default"/>
+        <w:sz w:val="20"/>
+      </w:rPr>
+    </w:lvl>
+  </w:abstractNum>
+  <w:abstractNum w:abstractNumId="10" w15:restartNumberingAfterBreak="0">
+    <w:nsid w:val="7872721B"/>
+    <w:multiLevelType w:val="multilevel"/>
+    <w:tmpl w:val="6D4EA044"/>
+    <w:lvl w:ilvl="0">
+      <w:start w:val="1"/>
+      <w:numFmt w:val="bullet"/>
+      <w:lvlText w:val=""/>
+      <w:lvlJc w:val="left"/>
+      <w:pPr>
+        <w:tabs>
+          <w:tab w:val="num" w:pos="720"/>
+        </w:tabs>
+        <w:ind w:left="720" w:hanging="360"/>
+      </w:pPr>
+      <w:rPr>
+        <w:rFonts w:ascii="Symbol" w:hAnsi="Symbol" w:hint="default"/>
+        <w:sz w:val="20"/>
+      </w:rPr>
+    </w:lvl>
+    <w:lvl w:ilvl="1" w:tentative="1">
+      <w:start w:val="1"/>
+      <w:numFmt w:val="bullet"/>
+      <w:lvlText w:val=""/>
+      <w:lvlJc w:val="left"/>
+      <w:pPr>
+        <w:tabs>
+          <w:tab w:val="num" w:pos="1440"/>
+        </w:tabs>
+        <w:ind w:left="1440" w:hanging="360"/>
+      </w:pPr>
+      <w:rPr>
+        <w:rFonts w:ascii="Symbol" w:hAnsi="Symbol" w:hint="default"/>
+        <w:sz w:val="20"/>
+      </w:rPr>
+    </w:lvl>
+    <w:lvl w:ilvl="2" w:tentative="1">
+      <w:start w:val="1"/>
+      <w:numFmt w:val="bullet"/>
+      <w:lvlText w:val=""/>
+      <w:lvlJc w:val="left"/>
+      <w:pPr>
+        <w:tabs>
+          <w:tab w:val="num" w:pos="2160"/>
+        </w:tabs>
+        <w:ind w:left="2160" w:hanging="360"/>
+      </w:pPr>
+      <w:rPr>
+        <w:rFonts w:ascii="Symbol" w:hAnsi="Symbol" w:hint="default"/>
+        <w:sz w:val="20"/>
+      </w:rPr>
+    </w:lvl>
+    <w:lvl w:ilvl="3" w:tentative="1">
+      <w:start w:val="1"/>
+      <w:numFmt w:val="bullet"/>
+      <w:lvlText w:val=""/>
+      <w:lvlJc w:val="left"/>
+      <w:pPr>
+        <w:tabs>
+          <w:tab w:val="num" w:pos="2880"/>
+        </w:tabs>
+        <w:ind w:left="2880" w:hanging="360"/>
+      </w:pPr>
+      <w:rPr>
+        <w:rFonts w:ascii="Symbol" w:hAnsi="Symbol" w:hint="default"/>
+        <w:sz w:val="20"/>
+      </w:rPr>
+    </w:lvl>
+    <w:lvl w:ilvl="4" w:tentative="1">
+      <w:start w:val="1"/>
+      <w:numFmt w:val="bullet"/>
+      <w:lvlText w:val=""/>
+      <w:lvlJc w:val="left"/>
+      <w:pPr>
+        <w:tabs>
+          <w:tab w:val="num" w:pos="3600"/>
+        </w:tabs>
+        <w:ind w:left="3600" w:hanging="360"/>
+      </w:pPr>
+      <w:rPr>
+        <w:rFonts w:ascii="Symbol" w:hAnsi="Symbol" w:hint="default"/>
+        <w:sz w:val="20"/>
+      </w:rPr>
+    </w:lvl>
+    <w:lvl w:ilvl="5" w:tentative="1">
+      <w:start w:val="1"/>
+      <w:numFmt w:val="bullet"/>
+      <w:lvlText w:val=""/>
+      <w:lvlJc w:val="left"/>
+      <w:pPr>
+        <w:tabs>
+          <w:tab w:val="num" w:pos="4320"/>
+        </w:tabs>
+        <w:ind w:left="4320" w:hanging="360"/>
+      </w:pPr>
+      <w:rPr>
+        <w:rFonts w:ascii="Symbol" w:hAnsi="Symbol" w:hint="default"/>
+        <w:sz w:val="20"/>
+      </w:rPr>
+    </w:lvl>
+    <w:lvl w:ilvl="6" w:tentative="1">
+      <w:start w:val="1"/>
+      <w:numFmt w:val="bullet"/>
+      <w:lvlText w:val=""/>
+      <w:lvlJc w:val="left"/>
+      <w:pPr>
+        <w:tabs>
+          <w:tab w:val="num" w:pos="5040"/>
+        </w:tabs>
+        <w:ind w:left="5040" w:hanging="360"/>
+      </w:pPr>
+      <w:rPr>
+        <w:rFonts w:ascii="Symbol" w:hAnsi="Symbol" w:hint="default"/>
+        <w:sz w:val="20"/>
+      </w:rPr>
+    </w:lvl>
+    <w:lvl w:ilvl="7" w:tentative="1">
+      <w:start w:val="1"/>
+      <w:numFmt w:val="bullet"/>
+      <w:lvlText w:val=""/>
+      <w:lvlJc w:val="left"/>
+      <w:pPr>
+        <w:tabs>
+          <w:tab w:val="num" w:pos="5760"/>
+        </w:tabs>
+        <w:ind w:left="5760" w:hanging="360"/>
+      </w:pPr>
+      <w:rPr>
+        <w:rFonts w:ascii="Symbol" w:hAnsi="Symbol" w:hint="default"/>
+        <w:sz w:val="20"/>
+      </w:rPr>
+    </w:lvl>
+    <w:lvl w:ilvl="8" w:tentative="1">
+      <w:start w:val="1"/>
+      <w:numFmt w:val="bullet"/>
+      <w:lvlText w:val=""/>
+      <w:lvlJc w:val="left"/>
+      <w:pPr>
+        <w:tabs>
+          <w:tab w:val="num" w:pos="6480"/>
+        </w:tabs>
+        <w:ind w:left="6480" w:hanging="360"/>
+      </w:pPr>
+      <w:rPr>
+        <w:rFonts w:ascii="Symbol" w:hAnsi="Symbol" w:hint="default"/>
+        <w:sz w:val="20"/>
+      </w:rPr>
+    </w:lvl>
+  </w:abstractNum>
   <w:num w:numId="1">
+    <w:abstractNumId w:val="1"/>
+  </w:num>
+  <w:num w:numId="2">
+    <w:abstractNumId w:val="2"/>
+  </w:num>
+  <w:num w:numId="3">
+    <w:abstractNumId w:val="8"/>
+  </w:num>
+  <w:num w:numId="4">
+    <w:abstractNumId w:val="3"/>
+  </w:num>
+  <w:num w:numId="5">
+    <w:abstractNumId w:val="7"/>
+  </w:num>
+  <w:num w:numId="6">
     <w:abstractNumId w:val="0"/>
   </w:num>
-  <w:num w:numId="2">
-    <w:abstractNumId w:val="1"/>
+  <w:num w:numId="7">
+    <w:abstractNumId w:val="10"/>
+  </w:num>
+  <w:num w:numId="8">
+    <w:abstractNumId w:val="9"/>
+  </w:num>
+  <w:num w:numId="9">
+    <w:abstractNumId w:val="5"/>
+  </w:num>
+  <w:num w:numId="10">
+    <w:abstractNumId w:val="4"/>
+  </w:num>
+  <w:num w:numId="11">
+    <w:abstractNumId w:val="6"/>
   </w:num>
 </w:numbering>
 </file>
@@ -1110,6 +5405,50 @@
       <w:contextualSpacing/>
     </w:pPr>
   </w:style>
+  <w:style w:type="paragraph" w:styleId="NormalWeb">
+    <w:name w:val="Normal (Web)"/>
+    <w:basedOn w:val="Normal"/>
+    <w:uiPriority w:val="99"/>
+    <w:semiHidden/>
+    <w:unhideWhenUsed/>
+    <w:rsid w:val="00EC2A4C"/>
+    <w:pPr>
+      <w:spacing w:before="100" w:beforeAutospacing="1" w:after="100" w:afterAutospacing="1" w:line="240" w:lineRule="auto"/>
+    </w:pPr>
+    <w:rPr>
+      <w:rFonts w:ascii="Times New Roman" w:eastAsia="Times New Roman" w:hAnsi="Times New Roman" w:cs="Times New Roman"/>
+      <w:sz w:val="24"/>
+      <w:szCs w:val="24"/>
+      <w:lang w:eastAsia="fr-FR"/>
+    </w:rPr>
+  </w:style>
+  <w:style w:type="character" w:styleId="lev">
+    <w:name w:val="Strong"/>
+    <w:basedOn w:val="Policepardfaut"/>
+    <w:uiPriority w:val="22"/>
+    <w:qFormat/>
+    <w:rsid w:val="00EC2A4C"/>
+    <w:rPr>
+      <w:b/>
+      <w:bCs/>
+    </w:rPr>
+  </w:style>
+  <w:style w:type="character" w:customStyle="1" w:styleId="apple-converted-space">
+    <w:name w:val="apple-converted-space"/>
+    <w:basedOn w:val="Policepardfaut"/>
+    <w:rsid w:val="00EC2A4C"/>
+  </w:style>
+  <w:style w:type="character" w:styleId="Lienhypertexte">
+    <w:name w:val="Hyperlink"/>
+    <w:basedOn w:val="Policepardfaut"/>
+    <w:uiPriority w:val="99"/>
+    <w:unhideWhenUsed/>
+    <w:rsid w:val="004746CF"/>
+    <w:rPr>
+      <w:color w:val="0563C1" w:themeColor="hyperlink"/>
+      <w:u w:val="single"/>
+    </w:rPr>
+  </w:style>
 </w:styles>
 </file>
 
@@ -1372,4 +5711,16 @@
     </a:ext>
   </a:extLst>
 </a:theme>
+</file>
+
+<file path=customXml/item1.xml><?xml version="1.0" encoding="utf-8"?>
+<b:Sources xmlns:b="http://schemas.openxmlformats.org/officeDocument/2006/bibliography" xmlns="http://schemas.openxmlformats.org/officeDocument/2006/bibliography" SelectedStyle="\APASixthEditionOfficeOnline.xsl" StyleName="APA" Version="6"/>
+</file>
+
+<file path=customXml/itemProps1.xml><?xml version="1.0" encoding="utf-8"?>
+<ds:datastoreItem xmlns:ds="http://schemas.openxmlformats.org/officeDocument/2006/customXml" ds:itemID="{85625B87-51AA-4BE7-95B3-4F11E8EABC7E}">
+  <ds:schemaRefs>
+    <ds:schemaRef ds:uri="http://schemas.openxmlformats.org/officeDocument/2006/bibliography"/>
+  </ds:schemaRefs>
+</ds:datastoreItem>
 </file>
</xml_diff>

<commit_message>
Diapo RVP1 PE EPSA
</commit_message>
<xml_diff>
--- a/03_Optimus/03_Documents Projet/01_Documents Organisation/Organisation_EPSA.docx
+++ b/03_Optimus/03_Documents Projet/01_Documents Organisation/Organisation_EPSA.docx
@@ -301,10 +301,13 @@
         <w:t xml:space="preserve"> </w:t>
       </w:r>
       <w:r>
-        <w:t>Gantt de phase remontante, Dossier de lancement en production (</w:t>
-      </w:r>
-      <w:r>
-        <w:t>de Max), Bilan massique complet, kit de montage actualisé</w:t>
+        <w:t xml:space="preserve">Gantt de phase remontante, </w:t>
+      </w:r>
+      <w:r>
+        <w:t>RSP (Avec vérification de disponibilité des matériaux, et de la fabricabilité des pièces soudées ou pliées</w:t>
+      </w:r>
+      <w:r>
+        <w:t>), Bilan massique complet, kit de montage actualisé</w:t>
       </w:r>
     </w:p>
     <w:p>
@@ -1191,19 +1194,7 @@
                 <w:szCs w:val="20"/>
                 <w:lang w:eastAsia="fr-FR"/>
               </w:rPr>
-              <w:t>YSIDE</w:t>
-            </w:r>
-            <w:bookmarkStart w:id="0" w:name="_GoBack"/>
-            <w:bookmarkEnd w:id="0"/>
-            <w:r>
-              <w:rPr>
-                <w:rFonts w:eastAsia="Times New Roman" w:cstheme="minorHAnsi"/>
-                <w:color w:val="454545"/>
-                <w:sz w:val="20"/>
-                <w:szCs w:val="20"/>
-                <w:lang w:eastAsia="fr-FR"/>
-              </w:rPr>
-              <w:t>S</w:t>
+              <w:t>YSIDES</w:t>
             </w:r>
           </w:p>
         </w:tc>
@@ -1917,39 +1908,17 @@
           <w:szCs w:val="20"/>
           <w:lang w:eastAsia="fr-FR"/>
         </w:rPr>
-        <w:t>Ordre du jour de la séance de Mercredi (pour les  0As) :</w:t>
-      </w:r>
-      <w:r>
-        <w:rPr>
-          <w:rFonts w:eastAsia="Times New Roman" w:cstheme="minorHAnsi"/>
-          <w:b/>
-          <w:bCs/>
-          <w:color w:val="454545"/>
-          <w:sz w:val="20"/>
-          <w:szCs w:val="20"/>
-          <w:lang w:eastAsia="fr-FR"/>
-        </w:rPr>
-        <w:t> </w:t>
-      </w:r>
-      <w:r>
-        <w:rPr>
-          <w:rFonts w:eastAsia="Times New Roman" w:cstheme="minorHAnsi"/>
-          <w:color w:val="454545"/>
-          <w:sz w:val="20"/>
-          <w:szCs w:val="20"/>
-          <w:lang w:eastAsia="fr-FR"/>
-        </w:rPr>
-        <w:t>Vous</w:t>
-      </w:r>
-      <w:r>
-        <w:rPr>
-          <w:rFonts w:eastAsia="Times New Roman" w:cstheme="minorHAnsi"/>
-          <w:color w:val="454545"/>
-          <w:sz w:val="20"/>
-          <w:szCs w:val="20"/>
-          <w:lang w:eastAsia="fr-FR"/>
-        </w:rPr>
-        <w:t xml:space="preserve"> allez réaliser des vérifications du règlement et des mises en plan. </w:t>
+        <w:t>Ordre du jour de la séance de Mercredi (pour les  0As) : </w:t>
+      </w:r>
+      <w:r>
+        <w:rPr>
+          <w:rFonts w:eastAsia="Times New Roman" w:cstheme="minorHAnsi"/>
+          <w:color w:val="454545"/>
+          <w:sz w:val="20"/>
+          <w:szCs w:val="20"/>
+          <w:lang w:eastAsia="fr-FR"/>
+        </w:rPr>
+        <w:t xml:space="preserve">Vous allez réaliser des vérifications du règlement et des mises en plan. </w:t>
       </w:r>
     </w:p>
     <w:p>
@@ -2834,27 +2803,7 @@
           <w:szCs w:val="20"/>
           <w:lang w:eastAsia="fr-FR"/>
         </w:rPr>
-        <w:t xml:space="preserve"> [</w:t>
-      </w:r>
-      <w:r>
-        <w:rPr>
-          <w:rFonts w:eastAsia="Times New Roman" w:cstheme="minorHAnsi"/>
-          <w:color w:val="454545"/>
-          <w:sz w:val="20"/>
-          <w:szCs w:val="20"/>
-          <w:lang w:eastAsia="fr-FR"/>
-        </w:rPr>
-        <w:t>Bob</w:t>
-      </w:r>
-      <w:r>
-        <w:rPr>
-          <w:rFonts w:eastAsia="Times New Roman" w:cstheme="minorHAnsi"/>
-          <w:color w:val="454545"/>
-          <w:sz w:val="20"/>
-          <w:szCs w:val="20"/>
-          <w:lang w:eastAsia="fr-FR"/>
-        </w:rPr>
-        <w:t xml:space="preserve">] </w:t>
+        <w:t xml:space="preserve"> [Bob] </w:t>
       </w:r>
     </w:p>
     <w:p>
@@ -3281,6 +3230,99 @@
       <w:pPr>
         <w:spacing w:after="0" w:line="240" w:lineRule="auto"/>
         <w:rPr>
+          <w:rFonts w:eastAsia="Times New Roman" w:cstheme="minorHAnsi"/>
+          <w:color w:val="454545"/>
+          <w:sz w:val="20"/>
+          <w:szCs w:val="20"/>
+          <w:lang w:eastAsia="fr-FR"/>
+        </w:rPr>
+      </w:pPr>
+    </w:p>
+    <w:p>
+      <w:pPr>
+        <w:spacing w:after="0" w:line="240" w:lineRule="auto"/>
+        <w:rPr>
+          <w:rFonts w:eastAsia="Times New Roman" w:cstheme="minorHAnsi"/>
+          <w:color w:val="454545"/>
+          <w:sz w:val="20"/>
+          <w:szCs w:val="20"/>
+          <w:lang w:eastAsia="fr-FR"/>
+        </w:rPr>
+      </w:pPr>
+      <w:r>
+        <w:rPr>
+          <w:rFonts w:eastAsia="Times New Roman" w:cstheme="minorHAnsi"/>
+          <w:noProof/>
+          <w:color w:val="454545"/>
+          <w:sz w:val="20"/>
+          <w:szCs w:val="20"/>
+          <w:lang w:eastAsia="fr-FR"/>
+        </w:rPr>
+        <mc:AlternateContent>
+          <mc:Choice Requires="wps">
+            <w:drawing>
+              <wp:anchor distT="0" distB="0" distL="114300" distR="114300" simplePos="0" relativeHeight="251659264" behindDoc="0" locked="0" layoutInCell="1" allowOverlap="1">
+                <wp:simplePos x="0" y="0"/>
+                <wp:positionH relativeFrom="margin">
+                  <wp:posOffset>-167640</wp:posOffset>
+                </wp:positionH>
+                <wp:positionV relativeFrom="paragraph">
+                  <wp:posOffset>57785</wp:posOffset>
+                </wp:positionV>
+                <wp:extent cx="6096000" cy="6350"/>
+                <wp:effectExtent l="0" t="0" r="19050" b="31750"/>
+                <wp:wrapNone/>
+                <wp:docPr id="1" name="Connecteur droit 1"/>
+                <wp:cNvGraphicFramePr/>
+                <a:graphic xmlns:a="http://schemas.openxmlformats.org/drawingml/2006/main">
+                  <a:graphicData uri="http://schemas.microsoft.com/office/word/2010/wordprocessingShape">
+                    <wps:wsp>
+                      <wps:cNvCnPr/>
+                      <wps:spPr>
+                        <a:xfrm flipV="1">
+                          <a:off x="0" y="0"/>
+                          <a:ext cx="6096000" cy="6350"/>
+                        </a:xfrm>
+                        <a:prstGeom prst="line">
+                          <a:avLst/>
+                        </a:prstGeom>
+                      </wps:spPr>
+                      <wps:style>
+                        <a:lnRef idx="1">
+                          <a:schemeClr val="accent1"/>
+                        </a:lnRef>
+                        <a:fillRef idx="0">
+                          <a:schemeClr val="accent1"/>
+                        </a:fillRef>
+                        <a:effectRef idx="0">
+                          <a:schemeClr val="accent1"/>
+                        </a:effectRef>
+                        <a:fontRef idx="minor">
+                          <a:schemeClr val="tx1"/>
+                        </a:fontRef>
+                      </wps:style>
+                      <wps:bodyPr/>
+                    </wps:wsp>
+                  </a:graphicData>
+                </a:graphic>
+              </wp:anchor>
+            </w:drawing>
+          </mc:Choice>
+          <mc:Fallback>
+            <w:pict>
+              <v:line w14:anchorId="561D0DC5" id="Connecteur droit 1" o:spid="_x0000_s1026" style="position:absolute;flip:y;z-index:251659264;visibility:visible;mso-wrap-style:square;mso-wrap-distance-left:9pt;mso-wrap-distance-top:0;mso-wrap-distance-right:9pt;mso-wrap-distance-bottom:0;mso-position-horizontal:absolute;mso-position-horizontal-relative:margin;mso-position-vertical:absolute;mso-position-vertical-relative:text" from="-13.2pt,4.55pt" to="466.8pt,5.05pt" o:gfxdata="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" strokecolor="#5b9bd5 [3204]" strokeweight=".5pt">
+                <v:stroke joinstyle="miter"/>
+                <w10:wrap anchorx="margin"/>
+              </v:line>
+            </w:pict>
+          </mc:Fallback>
+        </mc:AlternateContent>
+      </w:r>
+    </w:p>
+    <w:p>
+      <w:pPr>
+        <w:spacing w:after="0" w:line="240" w:lineRule="auto"/>
+        <w:rPr>
           <w:rFonts w:ascii="Arial" w:eastAsia="Times New Roman" w:hAnsi="Arial" w:cs="Arial"/>
           <w:color w:val="000000"/>
           <w:sz w:val="24"/>
@@ -3288,6 +3330,1970 @@
           <w:lang w:eastAsia="fr-FR"/>
         </w:rPr>
       </w:pPr>
+    </w:p>
+    <w:p>
+      <w:pPr>
+        <w:pStyle w:val="NormalWeb"/>
+        <w:spacing w:before="0" w:beforeAutospacing="0" w:after="0" w:afterAutospacing="0"/>
+        <w:rPr>
+          <w:rFonts w:ascii="Arial" w:hAnsi="Arial" w:cs="Arial"/>
+          <w:color w:val="000000"/>
+        </w:rPr>
+      </w:pPr>
+      <w:bookmarkStart w:id="0" w:name="_GoBack"/>
+      <w:r>
+        <w:rPr>
+          <w:rFonts w:ascii="Arial" w:hAnsi="Arial" w:cs="Arial"/>
+          <w:color w:val="454545"/>
+          <w:sz w:val="20"/>
+          <w:szCs w:val="20"/>
+        </w:rPr>
+        <w:t>Salut, </w:t>
+      </w:r>
+    </w:p>
+    <w:p>
+      <w:pPr>
+        <w:pStyle w:val="NormalWeb"/>
+        <w:spacing w:before="0" w:beforeAutospacing="0" w:after="0" w:afterAutospacing="0"/>
+        <w:rPr>
+          <w:rFonts w:ascii="Arial" w:hAnsi="Arial" w:cs="Arial"/>
+          <w:color w:val="000000"/>
+        </w:rPr>
+      </w:pPr>
+    </w:p>
+    <w:p>
+      <w:pPr>
+        <w:pStyle w:val="NormalWeb"/>
+        <w:spacing w:before="0" w:beforeAutospacing="0" w:after="0" w:afterAutospacing="0"/>
+        <w:rPr>
+          <w:rFonts w:ascii="Arial" w:hAnsi="Arial" w:cs="Arial"/>
+          <w:color w:val="454545"/>
+          <w:sz w:val="20"/>
+          <w:szCs w:val="20"/>
+        </w:rPr>
+      </w:pPr>
+      <w:r>
+        <w:rPr>
+          <w:rFonts w:ascii="Arial" w:hAnsi="Arial" w:cs="Arial"/>
+          <w:color w:val="454545"/>
+          <w:sz w:val="20"/>
+          <w:szCs w:val="20"/>
+        </w:rPr>
+        <w:t xml:space="preserve">L’objectif de la semaine est de finir la totalité des </w:t>
+      </w:r>
+      <w:proofErr w:type="spellStart"/>
+      <w:r>
+        <w:rPr>
+          <w:rFonts w:ascii="Arial" w:hAnsi="Arial" w:cs="Arial"/>
+          <w:color w:val="454545"/>
+          <w:sz w:val="20"/>
+          <w:szCs w:val="20"/>
+        </w:rPr>
+        <w:t>MEPs</w:t>
+      </w:r>
+      <w:proofErr w:type="spellEnd"/>
+      <w:r>
+        <w:rPr>
+          <w:rFonts w:ascii="Arial" w:hAnsi="Arial" w:cs="Arial"/>
+          <w:color w:val="454545"/>
+          <w:sz w:val="20"/>
+          <w:szCs w:val="20"/>
+        </w:rPr>
+        <w:t xml:space="preserve"> pour que toute la production puisse être enchainée à la rentrée de Janvier et que les partenaires est l’intégralité des fichiers et documents nécessaire pour réaliser l’en</w:t>
+      </w:r>
+      <w:r>
+        <w:rPr>
+          <w:rFonts w:ascii="Arial" w:hAnsi="Arial" w:cs="Arial"/>
+          <w:color w:val="454545"/>
+          <w:sz w:val="20"/>
+          <w:szCs w:val="20"/>
+        </w:rPr>
+        <w:t xml:space="preserve">semble de nos pièces à quelques exceptions près. </w:t>
+      </w:r>
+    </w:p>
+    <w:p>
+      <w:pPr>
+        <w:pStyle w:val="NormalWeb"/>
+        <w:spacing w:before="0" w:beforeAutospacing="0" w:after="0" w:afterAutospacing="0"/>
+        <w:rPr>
+          <w:rFonts w:ascii="Arial" w:hAnsi="Arial" w:cs="Arial"/>
+          <w:color w:val="000000"/>
+        </w:rPr>
+      </w:pPr>
+      <w:r>
+        <w:rPr>
+          <w:rFonts w:ascii="Arial" w:hAnsi="Arial" w:cs="Arial"/>
+          <w:color w:val="454545"/>
+          <w:sz w:val="20"/>
+          <w:szCs w:val="20"/>
+        </w:rPr>
+        <w:t xml:space="preserve">Continuez de tenir à jour le RSP (certains ne le font pas et c’est très compliqué de gérer l’envoie en </w:t>
+      </w:r>
+      <w:proofErr w:type="spellStart"/>
+      <w:r>
+        <w:rPr>
+          <w:rFonts w:ascii="Arial" w:hAnsi="Arial" w:cs="Arial"/>
+          <w:color w:val="454545"/>
+          <w:sz w:val="20"/>
+          <w:szCs w:val="20"/>
+        </w:rPr>
+        <w:t>prod</w:t>
+      </w:r>
+      <w:proofErr w:type="spellEnd"/>
+      <w:r>
+        <w:rPr>
+          <w:rFonts w:ascii="Arial" w:hAnsi="Arial" w:cs="Arial"/>
+          <w:color w:val="454545"/>
+          <w:sz w:val="20"/>
+          <w:szCs w:val="20"/>
+        </w:rPr>
+        <w:t xml:space="preserve">) </w:t>
+      </w:r>
+      <w:r>
+        <w:rPr>
+          <w:rFonts w:ascii="Arial" w:hAnsi="Arial" w:cs="Arial"/>
+          <w:color w:val="000000"/>
+          <w:sz w:val="20"/>
+          <w:szCs w:val="20"/>
+        </w:rPr>
+        <w:t xml:space="preserve">: </w:t>
+      </w:r>
+      <w:hyperlink r:id="rId7" w:tgtFrame="_blank" w:history="1">
+        <w:r>
+          <w:rPr>
+            <w:rStyle w:val="Lienhypertexte"/>
+            <w:rFonts w:ascii="Arial" w:eastAsiaTheme="majorEastAsia" w:hAnsi="Arial" w:cs="Arial"/>
+            <w:color w:val="005A95"/>
+            <w:sz w:val="20"/>
+            <w:szCs w:val="20"/>
+          </w:rPr>
+          <w:t>https://docs.google.com/spreadsheets/d/1-Z5H6ungS4OEcnISqBbaZJFYOOCttJqDN1wQh1spwdU/edit?usp=sharing</w:t>
+        </w:r>
+      </w:hyperlink>
+      <w:r>
+        <w:rPr>
+          <w:rFonts w:ascii="Arial" w:hAnsi="Arial" w:cs="Arial"/>
+          <w:color w:val="000000"/>
+          <w:sz w:val="20"/>
+          <w:szCs w:val="20"/>
+        </w:rPr>
+        <w:t>. </w:t>
+      </w:r>
+      <w:r>
+        <w:rPr>
+          <w:rFonts w:ascii="Arial" w:hAnsi="Arial" w:cs="Arial"/>
+          <w:color w:val="000000"/>
+        </w:rPr>
+        <w:t xml:space="preserve"> </w:t>
+      </w:r>
+    </w:p>
+    <w:p>
+      <w:pPr>
+        <w:pStyle w:val="NormalWeb"/>
+        <w:spacing w:before="0" w:beforeAutospacing="0" w:after="0" w:afterAutospacing="0"/>
+        <w:rPr>
+          <w:rFonts w:ascii="Arial" w:hAnsi="Arial" w:cs="Arial"/>
+          <w:color w:val="000000"/>
+        </w:rPr>
+      </w:pPr>
+    </w:p>
+    <w:p>
+      <w:pPr>
+        <w:pStyle w:val="NormalWeb"/>
+        <w:spacing w:before="0" w:beforeAutospacing="0" w:after="0" w:afterAutospacing="0"/>
+        <w:rPr>
+          <w:rFonts w:ascii="Arial" w:hAnsi="Arial" w:cs="Arial"/>
+          <w:color w:val="000000"/>
+        </w:rPr>
+      </w:pPr>
+      <w:r>
+        <w:rPr>
+          <w:rStyle w:val="lev"/>
+          <w:rFonts w:ascii="Arial" w:hAnsi="Arial" w:cs="Arial"/>
+          <w:color w:val="000000"/>
+          <w:sz w:val="20"/>
+          <w:szCs w:val="20"/>
+        </w:rPr>
+        <w:t xml:space="preserve">De plus, pensez pour ceux qui ne l'on pas fait d'enregistrer votre pièce CATIA (c'est à dire votre </w:t>
+      </w:r>
+      <w:proofErr w:type="spellStart"/>
+      <w:r>
+        <w:rPr>
+          <w:rStyle w:val="lev"/>
+          <w:rFonts w:ascii="Arial" w:hAnsi="Arial" w:cs="Arial"/>
+          <w:color w:val="000000"/>
+          <w:sz w:val="20"/>
+          <w:szCs w:val="20"/>
+        </w:rPr>
+        <w:t>pière</w:t>
+      </w:r>
+      <w:proofErr w:type="spellEnd"/>
+      <w:r>
+        <w:rPr>
+          <w:rStyle w:val="lev"/>
+          <w:rFonts w:ascii="Arial" w:hAnsi="Arial" w:cs="Arial"/>
+          <w:color w:val="000000"/>
+          <w:sz w:val="20"/>
+          <w:szCs w:val="20"/>
+        </w:rPr>
+        <w:t xml:space="preserve"> au format .</w:t>
+      </w:r>
+      <w:proofErr w:type="spellStart"/>
+      <w:r>
+        <w:rPr>
+          <w:rStyle w:val="lev"/>
+          <w:rFonts w:ascii="Arial" w:hAnsi="Arial" w:cs="Arial"/>
+          <w:color w:val="000000"/>
+          <w:sz w:val="20"/>
+          <w:szCs w:val="20"/>
+        </w:rPr>
+        <w:t>CATPart</w:t>
+      </w:r>
+      <w:proofErr w:type="spellEnd"/>
+      <w:r>
+        <w:rPr>
+          <w:rStyle w:val="lev"/>
+          <w:rFonts w:ascii="Arial" w:hAnsi="Arial" w:cs="Arial"/>
+          <w:color w:val="000000"/>
+          <w:sz w:val="20"/>
+          <w:szCs w:val="20"/>
+        </w:rPr>
+        <w:t>) en format .</w:t>
+      </w:r>
+      <w:proofErr w:type="spellStart"/>
+      <w:r>
+        <w:rPr>
+          <w:rStyle w:val="lev"/>
+          <w:rFonts w:ascii="Arial" w:hAnsi="Arial" w:cs="Arial"/>
+          <w:color w:val="000000"/>
+          <w:sz w:val="20"/>
+          <w:szCs w:val="20"/>
+        </w:rPr>
+        <w:t>igs</w:t>
+      </w:r>
+      <w:proofErr w:type="spellEnd"/>
+      <w:r>
+        <w:rPr>
+          <w:rStyle w:val="lev"/>
+          <w:rFonts w:ascii="Arial" w:hAnsi="Arial" w:cs="Arial"/>
+          <w:color w:val="000000"/>
+          <w:sz w:val="20"/>
+          <w:szCs w:val="20"/>
+        </w:rPr>
+        <w:t xml:space="preserve"> et de la mettre avec votre mise en plan. </w:t>
+      </w:r>
+    </w:p>
+    <w:p>
+      <w:pPr>
+        <w:pStyle w:val="NormalWeb"/>
+        <w:spacing w:before="0" w:beforeAutospacing="0" w:after="0" w:afterAutospacing="0"/>
+        <w:rPr>
+          <w:rFonts w:ascii="Arial" w:hAnsi="Arial" w:cs="Arial"/>
+          <w:color w:val="000000"/>
+        </w:rPr>
+      </w:pPr>
+      <w:r>
+        <w:rPr>
+          <w:rFonts w:ascii="Arial" w:hAnsi="Arial" w:cs="Arial"/>
+          <w:color w:val="454545"/>
+          <w:sz w:val="20"/>
+          <w:szCs w:val="20"/>
+        </w:rPr>
+        <w:t> </w:t>
+      </w:r>
+    </w:p>
+    <w:p>
+      <w:pPr>
+        <w:pStyle w:val="NormalWeb"/>
+        <w:spacing w:before="0" w:beforeAutospacing="0" w:after="0" w:afterAutospacing="0"/>
+        <w:rPr>
+          <w:rFonts w:ascii="Arial" w:hAnsi="Arial" w:cs="Arial"/>
+          <w:b/>
+          <w:bCs/>
+          <w:color w:val="333333"/>
+          <w:sz w:val="18"/>
+          <w:szCs w:val="18"/>
+        </w:rPr>
+      </w:pPr>
+      <w:r>
+        <w:rPr>
+          <w:rStyle w:val="lev"/>
+          <w:rFonts w:ascii="Arial" w:hAnsi="Arial" w:cs="Arial"/>
+          <w:color w:val="454545"/>
+          <w:sz w:val="20"/>
+          <w:szCs w:val="20"/>
+          <w:u w:val="single"/>
+        </w:rPr>
+        <w:t>Rappel</w:t>
+      </w:r>
+      <w:r>
+        <w:rPr>
+          <w:rFonts w:ascii="Arial" w:hAnsi="Arial" w:cs="Arial"/>
+          <w:color w:val="454545"/>
+          <w:sz w:val="20"/>
+          <w:szCs w:val="20"/>
+          <w:u w:val="single"/>
+        </w:rPr>
+        <w:t xml:space="preserve"> </w:t>
+      </w:r>
+      <w:r>
+        <w:rPr>
+          <w:rFonts w:ascii="Arial" w:hAnsi="Arial" w:cs="Arial"/>
+          <w:color w:val="454545"/>
+          <w:sz w:val="20"/>
+          <w:szCs w:val="20"/>
+        </w:rPr>
+        <w:t xml:space="preserve">: afin de s'entrainer aux </w:t>
+      </w:r>
+      <w:r>
+        <w:rPr>
+          <w:rStyle w:val="lev"/>
+          <w:rFonts w:ascii="Arial" w:hAnsi="Arial" w:cs="Arial"/>
+          <w:color w:val="454545"/>
+          <w:sz w:val="20"/>
+          <w:szCs w:val="20"/>
+        </w:rPr>
+        <w:t>quizz des compétitions</w:t>
+      </w:r>
+      <w:r>
+        <w:rPr>
+          <w:rFonts w:ascii="Arial" w:hAnsi="Arial" w:cs="Arial"/>
+          <w:color w:val="454545"/>
+          <w:sz w:val="20"/>
+          <w:szCs w:val="20"/>
+        </w:rPr>
+        <w:t xml:space="preserve"> seront organisé </w:t>
+      </w:r>
+      <w:r>
+        <w:rPr>
+          <w:rStyle w:val="lev"/>
+          <w:rFonts w:ascii="Arial" w:hAnsi="Arial" w:cs="Arial"/>
+          <w:color w:val="454545"/>
+          <w:sz w:val="20"/>
+          <w:szCs w:val="20"/>
+        </w:rPr>
+        <w:t>chaque semaine</w:t>
+      </w:r>
+      <w:r>
+        <w:rPr>
+          <w:rFonts w:ascii="Arial" w:hAnsi="Arial" w:cs="Arial"/>
+          <w:color w:val="454545"/>
+          <w:sz w:val="20"/>
+          <w:szCs w:val="20"/>
+        </w:rPr>
+        <w:t xml:space="preserve"> en début de séances des 2As et 0As dont relisez (ou plutôt lisez le règlement pour certains ^^) et apprenez le règlement FSG dès maintenant ! La date des quizz est le 1er février (</w:t>
+      </w:r>
+      <w:r>
+        <w:rPr>
+          <w:rStyle w:val="lev"/>
+          <w:rFonts w:ascii="Arial" w:hAnsi="Arial" w:cs="Arial"/>
+          <w:color w:val="FF0000"/>
+          <w:sz w:val="20"/>
+          <w:szCs w:val="20"/>
+        </w:rPr>
+        <w:t>J-</w:t>
+      </w:r>
+      <w:r>
+        <w:rPr>
+          <w:rFonts w:ascii="Arial" w:hAnsi="Arial" w:cs="Arial"/>
+          <w:b/>
+          <w:bCs/>
+          <w:color w:val="FF0000"/>
+          <w:sz w:val="18"/>
+          <w:szCs w:val="18"/>
+        </w:rPr>
+        <w:t>47</w:t>
+      </w:r>
+      <w:r>
+        <w:rPr>
+          <w:rFonts w:ascii="Arial" w:hAnsi="Arial" w:cs="Arial"/>
+          <w:b/>
+          <w:bCs/>
+          <w:color w:val="333333"/>
+          <w:sz w:val="18"/>
+          <w:szCs w:val="18"/>
+        </w:rPr>
+        <w:t>)</w:t>
+      </w:r>
+    </w:p>
+    <w:p>
+      <w:pPr>
+        <w:pStyle w:val="NormalWeb"/>
+        <w:spacing w:before="0" w:beforeAutospacing="0" w:after="0" w:afterAutospacing="0"/>
+        <w:rPr>
+          <w:rFonts w:ascii="Arial" w:hAnsi="Arial" w:cs="Arial"/>
+          <w:color w:val="000000"/>
+        </w:rPr>
+      </w:pPr>
+    </w:p>
+    <w:p>
+      <w:pPr>
+        <w:spacing w:after="0" w:line="240" w:lineRule="auto"/>
+        <w:rPr>
+          <w:rFonts w:eastAsia="Times New Roman" w:cstheme="minorHAnsi"/>
+          <w:b/>
+          <w:bCs/>
+          <w:color w:val="454545"/>
+          <w:sz w:val="20"/>
+          <w:szCs w:val="20"/>
+          <w:lang w:eastAsia="fr-FR"/>
+        </w:rPr>
+      </w:pPr>
+      <w:r>
+        <w:rPr>
+          <w:rFonts w:eastAsia="Times New Roman" w:cstheme="minorHAnsi"/>
+          <w:b/>
+          <w:bCs/>
+          <w:color w:val="454545"/>
+          <w:sz w:val="20"/>
+          <w:szCs w:val="20"/>
+          <w:lang w:eastAsia="fr-FR"/>
+        </w:rPr>
+        <w:t xml:space="preserve">Planning de la semaine : </w:t>
+      </w:r>
+    </w:p>
+    <w:p>
+      <w:pPr>
+        <w:spacing w:after="0" w:line="240" w:lineRule="auto"/>
+        <w:rPr>
+          <w:rFonts w:eastAsia="Times New Roman" w:cstheme="minorHAnsi"/>
+          <w:color w:val="454545"/>
+          <w:sz w:val="20"/>
+          <w:szCs w:val="20"/>
+          <w:lang w:eastAsia="fr-FR"/>
+        </w:rPr>
+      </w:pPr>
+    </w:p>
+    <w:tbl>
+      <w:tblPr>
+        <w:tblW w:w="0" w:type="auto"/>
+        <w:tblBorders>
+          <w:top w:val="outset" w:sz="6" w:space="0" w:color="auto"/>
+          <w:left w:val="outset" w:sz="6" w:space="0" w:color="auto"/>
+          <w:bottom w:val="outset" w:sz="6" w:space="0" w:color="auto"/>
+          <w:right w:val="outset" w:sz="6" w:space="0" w:color="auto"/>
+        </w:tblBorders>
+        <w:tblCellMar>
+          <w:left w:w="0" w:type="dxa"/>
+          <w:right w:w="0" w:type="dxa"/>
+        </w:tblCellMar>
+        <w:tblLook w:val="04A0" w:firstRow="1" w:lastRow="0" w:firstColumn="1" w:lastColumn="0" w:noHBand="0" w:noVBand="1"/>
+      </w:tblPr>
+      <w:tblGrid>
+        <w:gridCol w:w="2289"/>
+        <w:gridCol w:w="1466"/>
+        <w:gridCol w:w="4426"/>
+      </w:tblGrid>
+      <w:tr>
+        <w:tc>
+          <w:tcPr>
+            <w:tcW w:w="0" w:type="auto"/>
+            <w:tcBorders>
+              <w:top w:val="single" w:sz="6" w:space="0" w:color="AAAAAA"/>
+              <w:left w:val="single" w:sz="6" w:space="0" w:color="AAAAAA"/>
+              <w:bottom w:val="single" w:sz="6" w:space="0" w:color="AAAAAA"/>
+              <w:right w:val="single" w:sz="6" w:space="0" w:color="AAAAAA"/>
+            </w:tcBorders>
+            <w:tcMar>
+              <w:top w:w="15" w:type="dxa"/>
+              <w:left w:w="75" w:type="dxa"/>
+              <w:bottom w:w="15" w:type="dxa"/>
+              <w:right w:w="75" w:type="dxa"/>
+            </w:tcMar>
+            <w:hideMark/>
+          </w:tcPr>
+          <w:p>
+            <w:pPr>
+              <w:spacing w:after="0" w:line="240" w:lineRule="auto"/>
+              <w:rPr>
+                <w:rFonts w:eastAsia="Times New Roman" w:cstheme="minorHAnsi"/>
+                <w:color w:val="454545"/>
+                <w:sz w:val="20"/>
+                <w:szCs w:val="20"/>
+                <w:lang w:eastAsia="fr-FR"/>
+              </w:rPr>
+            </w:pPr>
+            <w:r>
+              <w:rPr>
+                <w:rFonts w:eastAsia="Times New Roman" w:cstheme="minorHAnsi"/>
+                <w:b/>
+                <w:bCs/>
+                <w:color w:val="454545"/>
+                <w:sz w:val="20"/>
+                <w:szCs w:val="20"/>
+                <w:lang w:eastAsia="fr-FR"/>
+              </w:rPr>
+              <w:t>Date : horaire</w:t>
+            </w:r>
+          </w:p>
+        </w:tc>
+        <w:tc>
+          <w:tcPr>
+            <w:tcW w:w="0" w:type="auto"/>
+            <w:tcBorders>
+              <w:top w:val="single" w:sz="6" w:space="0" w:color="AAAAAA"/>
+              <w:left w:val="single" w:sz="6" w:space="0" w:color="AAAAAA"/>
+              <w:bottom w:val="single" w:sz="6" w:space="0" w:color="AAAAAA"/>
+              <w:right w:val="single" w:sz="6" w:space="0" w:color="AAAAAA"/>
+            </w:tcBorders>
+            <w:tcMar>
+              <w:top w:w="15" w:type="dxa"/>
+              <w:left w:w="75" w:type="dxa"/>
+              <w:bottom w:w="15" w:type="dxa"/>
+              <w:right w:w="75" w:type="dxa"/>
+            </w:tcMar>
+            <w:hideMark/>
+          </w:tcPr>
+          <w:p>
+            <w:pPr>
+              <w:spacing w:after="0" w:line="240" w:lineRule="auto"/>
+              <w:rPr>
+                <w:rFonts w:eastAsia="Times New Roman" w:cstheme="minorHAnsi"/>
+                <w:color w:val="454545"/>
+                <w:sz w:val="20"/>
+                <w:szCs w:val="20"/>
+                <w:lang w:eastAsia="fr-FR"/>
+              </w:rPr>
+            </w:pPr>
+            <w:r>
+              <w:rPr>
+                <w:rFonts w:eastAsia="Times New Roman" w:cstheme="minorHAnsi"/>
+                <w:b/>
+                <w:bCs/>
+                <w:color w:val="454545"/>
+                <w:sz w:val="20"/>
+                <w:szCs w:val="20"/>
+                <w:lang w:eastAsia="fr-FR"/>
+              </w:rPr>
+              <w:t>Salle</w:t>
+            </w:r>
+          </w:p>
+        </w:tc>
+        <w:tc>
+          <w:tcPr>
+            <w:tcW w:w="0" w:type="auto"/>
+            <w:tcBorders>
+              <w:top w:val="single" w:sz="6" w:space="0" w:color="AAAAAA"/>
+              <w:left w:val="single" w:sz="6" w:space="0" w:color="AAAAAA"/>
+              <w:bottom w:val="single" w:sz="6" w:space="0" w:color="AAAAAA"/>
+              <w:right w:val="single" w:sz="6" w:space="0" w:color="AAAAAA"/>
+            </w:tcBorders>
+            <w:tcMar>
+              <w:top w:w="15" w:type="dxa"/>
+              <w:left w:w="75" w:type="dxa"/>
+              <w:bottom w:w="15" w:type="dxa"/>
+              <w:right w:w="75" w:type="dxa"/>
+            </w:tcMar>
+            <w:hideMark/>
+          </w:tcPr>
+          <w:p>
+            <w:pPr>
+              <w:spacing w:after="0" w:line="240" w:lineRule="auto"/>
+              <w:rPr>
+                <w:rFonts w:eastAsia="Times New Roman" w:cstheme="minorHAnsi"/>
+                <w:color w:val="454545"/>
+                <w:sz w:val="20"/>
+                <w:szCs w:val="20"/>
+                <w:lang w:eastAsia="fr-FR"/>
+              </w:rPr>
+            </w:pPr>
+            <w:r>
+              <w:rPr>
+                <w:rFonts w:eastAsia="Times New Roman" w:cstheme="minorHAnsi"/>
+                <w:b/>
+                <w:bCs/>
+                <w:color w:val="454545"/>
+                <w:sz w:val="20"/>
+                <w:szCs w:val="20"/>
+                <w:lang w:eastAsia="fr-FR"/>
+              </w:rPr>
+              <w:t>Description</w:t>
+            </w:r>
+          </w:p>
+        </w:tc>
+      </w:tr>
+      <w:tr>
+        <w:tc>
+          <w:tcPr>
+            <w:tcW w:w="0" w:type="auto"/>
+            <w:tcBorders>
+              <w:top w:val="single" w:sz="6" w:space="0" w:color="AAAAAA"/>
+              <w:left w:val="single" w:sz="6" w:space="0" w:color="AAAAAA"/>
+              <w:bottom w:val="single" w:sz="6" w:space="0" w:color="AAAAAA"/>
+              <w:right w:val="single" w:sz="6" w:space="0" w:color="AAAAAA"/>
+            </w:tcBorders>
+            <w:tcMar>
+              <w:top w:w="15" w:type="dxa"/>
+              <w:left w:w="75" w:type="dxa"/>
+              <w:bottom w:w="15" w:type="dxa"/>
+              <w:right w:w="75" w:type="dxa"/>
+            </w:tcMar>
+            <w:hideMark/>
+          </w:tcPr>
+          <w:p>
+            <w:pPr>
+              <w:spacing w:after="0" w:line="240" w:lineRule="auto"/>
+              <w:rPr>
+                <w:rFonts w:eastAsia="Times New Roman" w:cstheme="minorHAnsi"/>
+                <w:color w:val="454545"/>
+                <w:sz w:val="20"/>
+                <w:szCs w:val="20"/>
+                <w:lang w:eastAsia="fr-FR"/>
+              </w:rPr>
+            </w:pPr>
+            <w:r>
+              <w:rPr>
+                <w:rFonts w:eastAsia="Times New Roman" w:cstheme="minorHAnsi"/>
+                <w:color w:val="454545"/>
+                <w:sz w:val="20"/>
+                <w:szCs w:val="20"/>
+                <w:lang w:eastAsia="fr-FR"/>
+              </w:rPr>
+              <w:t>Lundi 17/12</w:t>
+            </w:r>
+            <w:r>
+              <w:rPr>
+                <w:rFonts w:eastAsia="Times New Roman" w:cstheme="minorHAnsi"/>
+                <w:color w:val="454545"/>
+                <w:sz w:val="20"/>
+                <w:szCs w:val="20"/>
+                <w:lang w:eastAsia="fr-FR"/>
+              </w:rPr>
+              <w:t xml:space="preserve"> : 18h-2</w:t>
+            </w:r>
+            <w:r>
+              <w:rPr>
+                <w:rFonts w:eastAsia="Times New Roman" w:cstheme="minorHAnsi"/>
+                <w:color w:val="454545"/>
+                <w:sz w:val="20"/>
+                <w:szCs w:val="20"/>
+                <w:lang w:eastAsia="fr-FR"/>
+              </w:rPr>
+              <w:t>0</w:t>
+            </w:r>
+            <w:r>
+              <w:rPr>
+                <w:rFonts w:eastAsia="Times New Roman" w:cstheme="minorHAnsi"/>
+                <w:color w:val="454545"/>
+                <w:sz w:val="20"/>
+                <w:szCs w:val="20"/>
+                <w:lang w:eastAsia="fr-FR"/>
+              </w:rPr>
+              <w:t>h</w:t>
+            </w:r>
+          </w:p>
+        </w:tc>
+        <w:tc>
+          <w:tcPr>
+            <w:tcW w:w="0" w:type="auto"/>
+            <w:tcBorders>
+              <w:top w:val="single" w:sz="6" w:space="0" w:color="AAAAAA"/>
+              <w:left w:val="single" w:sz="6" w:space="0" w:color="AAAAAA"/>
+              <w:bottom w:val="single" w:sz="6" w:space="0" w:color="AAAAAA"/>
+              <w:right w:val="single" w:sz="6" w:space="0" w:color="AAAAAA"/>
+            </w:tcBorders>
+            <w:tcMar>
+              <w:top w:w="15" w:type="dxa"/>
+              <w:left w:w="75" w:type="dxa"/>
+              <w:bottom w:w="15" w:type="dxa"/>
+              <w:right w:w="75" w:type="dxa"/>
+            </w:tcMar>
+            <w:hideMark/>
+          </w:tcPr>
+          <w:p>
+            <w:pPr>
+              <w:spacing w:after="0" w:line="240" w:lineRule="auto"/>
+              <w:rPr>
+                <w:rFonts w:eastAsia="Times New Roman" w:cstheme="minorHAnsi"/>
+                <w:color w:val="454545"/>
+                <w:sz w:val="20"/>
+                <w:szCs w:val="20"/>
+                <w:lang w:eastAsia="fr-FR"/>
+              </w:rPr>
+            </w:pPr>
+            <w:r>
+              <w:rPr>
+                <w:rFonts w:eastAsia="Times New Roman" w:cstheme="minorHAnsi"/>
+                <w:color w:val="454545"/>
+                <w:sz w:val="20"/>
+                <w:szCs w:val="20"/>
+                <w:lang w:eastAsia="fr-FR"/>
+              </w:rPr>
+              <w:t>local H10</w:t>
+            </w:r>
+          </w:p>
+        </w:tc>
+        <w:tc>
+          <w:tcPr>
+            <w:tcW w:w="0" w:type="auto"/>
+            <w:tcBorders>
+              <w:top w:val="single" w:sz="6" w:space="0" w:color="AAAAAA"/>
+              <w:left w:val="single" w:sz="6" w:space="0" w:color="AAAAAA"/>
+              <w:bottom w:val="single" w:sz="6" w:space="0" w:color="AAAAAA"/>
+              <w:right w:val="single" w:sz="6" w:space="0" w:color="AAAAAA"/>
+            </w:tcBorders>
+            <w:tcMar>
+              <w:top w:w="15" w:type="dxa"/>
+              <w:left w:w="75" w:type="dxa"/>
+              <w:bottom w:w="15" w:type="dxa"/>
+              <w:right w:w="75" w:type="dxa"/>
+            </w:tcMar>
+            <w:hideMark/>
+          </w:tcPr>
+          <w:p>
+            <w:pPr>
+              <w:spacing w:after="0" w:line="240" w:lineRule="auto"/>
+              <w:rPr>
+                <w:rFonts w:eastAsia="Times New Roman" w:cstheme="minorHAnsi"/>
+                <w:color w:val="454545"/>
+                <w:sz w:val="20"/>
+                <w:szCs w:val="20"/>
+                <w:lang w:eastAsia="fr-FR"/>
+              </w:rPr>
+            </w:pPr>
+            <w:r>
+              <w:rPr>
+                <w:rFonts w:eastAsia="Times New Roman" w:cstheme="minorHAnsi"/>
+                <w:color w:val="454545"/>
+                <w:sz w:val="20"/>
+                <w:szCs w:val="20"/>
+                <w:lang w:eastAsia="fr-FR"/>
+              </w:rPr>
+              <w:t xml:space="preserve">Séance de travail </w:t>
+            </w:r>
+            <w:r>
+              <w:rPr>
+                <w:rFonts w:eastAsia="Times New Roman" w:cstheme="minorHAnsi"/>
+                <w:color w:val="454545"/>
+                <w:sz w:val="20"/>
+                <w:szCs w:val="20"/>
+                <w:lang w:eastAsia="fr-FR"/>
+              </w:rPr>
+              <w:t xml:space="preserve">intergénérationnel </w:t>
+            </w:r>
+            <w:r>
+              <w:rPr>
+                <w:rFonts w:eastAsia="Times New Roman" w:cstheme="minorHAnsi"/>
+                <w:color w:val="454545"/>
+                <w:sz w:val="20"/>
+                <w:szCs w:val="20"/>
+                <w:lang w:eastAsia="fr-FR"/>
+              </w:rPr>
+              <w:t>pour 0As et 2As</w:t>
+            </w:r>
+          </w:p>
+        </w:tc>
+      </w:tr>
+      <w:tr>
+        <w:tc>
+          <w:tcPr>
+            <w:tcW w:w="0" w:type="auto"/>
+            <w:tcBorders>
+              <w:top w:val="single" w:sz="6" w:space="0" w:color="AAAAAA"/>
+              <w:left w:val="single" w:sz="6" w:space="0" w:color="AAAAAA"/>
+              <w:bottom w:val="single" w:sz="6" w:space="0" w:color="AAAAAA"/>
+              <w:right w:val="single" w:sz="6" w:space="0" w:color="AAAAAA"/>
+            </w:tcBorders>
+            <w:tcMar>
+              <w:top w:w="15" w:type="dxa"/>
+              <w:left w:w="75" w:type="dxa"/>
+              <w:bottom w:w="15" w:type="dxa"/>
+              <w:right w:w="75" w:type="dxa"/>
+            </w:tcMar>
+            <w:hideMark/>
+          </w:tcPr>
+          <w:p>
+            <w:pPr>
+              <w:spacing w:after="0" w:line="240" w:lineRule="auto"/>
+              <w:rPr>
+                <w:rFonts w:eastAsia="Times New Roman" w:cstheme="minorHAnsi"/>
+                <w:color w:val="454545"/>
+                <w:sz w:val="20"/>
+                <w:szCs w:val="20"/>
+                <w:lang w:eastAsia="fr-FR"/>
+              </w:rPr>
+            </w:pPr>
+            <w:r>
+              <w:rPr>
+                <w:rFonts w:eastAsia="Times New Roman" w:cstheme="minorHAnsi"/>
+                <w:color w:val="454545"/>
+                <w:sz w:val="20"/>
+                <w:szCs w:val="20"/>
+                <w:lang w:eastAsia="fr-FR"/>
+              </w:rPr>
+              <w:t>Mardi 18/12</w:t>
+            </w:r>
+            <w:r>
+              <w:rPr>
+                <w:rFonts w:eastAsia="Times New Roman" w:cstheme="minorHAnsi"/>
+                <w:color w:val="454545"/>
+                <w:sz w:val="20"/>
+                <w:szCs w:val="20"/>
+                <w:lang w:eastAsia="fr-FR"/>
+              </w:rPr>
+              <w:t xml:space="preserve"> : 14h-16h</w:t>
+            </w:r>
+          </w:p>
+        </w:tc>
+        <w:tc>
+          <w:tcPr>
+            <w:tcW w:w="0" w:type="auto"/>
+            <w:tcBorders>
+              <w:top w:val="single" w:sz="6" w:space="0" w:color="AAAAAA"/>
+              <w:left w:val="single" w:sz="6" w:space="0" w:color="AAAAAA"/>
+              <w:bottom w:val="single" w:sz="6" w:space="0" w:color="AAAAAA"/>
+              <w:right w:val="single" w:sz="6" w:space="0" w:color="AAAAAA"/>
+            </w:tcBorders>
+            <w:tcMar>
+              <w:top w:w="15" w:type="dxa"/>
+              <w:left w:w="75" w:type="dxa"/>
+              <w:bottom w:w="15" w:type="dxa"/>
+              <w:right w:w="75" w:type="dxa"/>
+            </w:tcMar>
+            <w:hideMark/>
+          </w:tcPr>
+          <w:p>
+            <w:pPr>
+              <w:spacing w:after="0" w:line="240" w:lineRule="auto"/>
+              <w:rPr>
+                <w:rFonts w:eastAsia="Times New Roman" w:cstheme="minorHAnsi"/>
+                <w:color w:val="454545"/>
+                <w:sz w:val="20"/>
+                <w:szCs w:val="20"/>
+                <w:lang w:eastAsia="fr-FR"/>
+              </w:rPr>
+            </w:pPr>
+            <w:r>
+              <w:rPr>
+                <w:rFonts w:eastAsia="Times New Roman" w:cstheme="minorHAnsi"/>
+                <w:color w:val="454545"/>
+                <w:sz w:val="20"/>
+                <w:szCs w:val="20"/>
+                <w:lang w:eastAsia="fr-FR"/>
+              </w:rPr>
+              <w:t>YSIDES</w:t>
+            </w:r>
+          </w:p>
+        </w:tc>
+        <w:tc>
+          <w:tcPr>
+            <w:tcW w:w="0" w:type="auto"/>
+            <w:tcBorders>
+              <w:top w:val="single" w:sz="6" w:space="0" w:color="AAAAAA"/>
+              <w:left w:val="single" w:sz="6" w:space="0" w:color="AAAAAA"/>
+              <w:bottom w:val="single" w:sz="6" w:space="0" w:color="AAAAAA"/>
+              <w:right w:val="single" w:sz="6" w:space="0" w:color="AAAAAA"/>
+            </w:tcBorders>
+            <w:tcMar>
+              <w:top w:w="15" w:type="dxa"/>
+              <w:left w:w="75" w:type="dxa"/>
+              <w:bottom w:w="15" w:type="dxa"/>
+              <w:right w:w="75" w:type="dxa"/>
+            </w:tcMar>
+            <w:hideMark/>
+          </w:tcPr>
+          <w:p>
+            <w:pPr>
+              <w:spacing w:after="0" w:line="240" w:lineRule="auto"/>
+              <w:rPr>
+                <w:rFonts w:eastAsia="Times New Roman" w:cstheme="minorHAnsi"/>
+                <w:color w:val="454545"/>
+                <w:sz w:val="20"/>
+                <w:szCs w:val="20"/>
+                <w:lang w:eastAsia="fr-FR"/>
+              </w:rPr>
+            </w:pPr>
+            <w:r>
+              <w:rPr>
+                <w:rFonts w:eastAsia="Times New Roman" w:cstheme="minorHAnsi"/>
+                <w:color w:val="454545"/>
+                <w:sz w:val="20"/>
+                <w:szCs w:val="20"/>
+                <w:lang w:eastAsia="fr-FR"/>
+              </w:rPr>
+              <w:t xml:space="preserve">Finaliser les dernières </w:t>
+            </w:r>
+            <w:proofErr w:type="spellStart"/>
+            <w:r>
+              <w:rPr>
+                <w:rFonts w:eastAsia="Times New Roman" w:cstheme="minorHAnsi"/>
+                <w:color w:val="454545"/>
+                <w:sz w:val="20"/>
+                <w:szCs w:val="20"/>
+                <w:lang w:eastAsia="fr-FR"/>
+              </w:rPr>
+              <w:t>MEPs</w:t>
+            </w:r>
+            <w:proofErr w:type="spellEnd"/>
+          </w:p>
+        </w:tc>
+      </w:tr>
+      <w:tr>
+        <w:tc>
+          <w:tcPr>
+            <w:tcW w:w="0" w:type="auto"/>
+            <w:tcBorders>
+              <w:top w:val="single" w:sz="6" w:space="0" w:color="AAAAAA"/>
+              <w:left w:val="single" w:sz="6" w:space="0" w:color="AAAAAA"/>
+              <w:bottom w:val="single" w:sz="6" w:space="0" w:color="AAAAAA"/>
+              <w:right w:val="single" w:sz="6" w:space="0" w:color="AAAAAA"/>
+            </w:tcBorders>
+            <w:tcMar>
+              <w:top w:w="15" w:type="dxa"/>
+              <w:left w:w="75" w:type="dxa"/>
+              <w:bottom w:w="15" w:type="dxa"/>
+              <w:right w:w="75" w:type="dxa"/>
+            </w:tcMar>
+            <w:hideMark/>
+          </w:tcPr>
+          <w:p>
+            <w:pPr>
+              <w:spacing w:after="0" w:line="240" w:lineRule="auto"/>
+              <w:rPr>
+                <w:rFonts w:eastAsia="Times New Roman" w:cstheme="minorHAnsi"/>
+                <w:color w:val="454545"/>
+                <w:sz w:val="20"/>
+                <w:szCs w:val="20"/>
+                <w:lang w:eastAsia="fr-FR"/>
+              </w:rPr>
+            </w:pPr>
+            <w:r>
+              <w:rPr>
+                <w:rFonts w:eastAsia="Times New Roman" w:cstheme="minorHAnsi"/>
+                <w:color w:val="454545"/>
+                <w:sz w:val="20"/>
+                <w:szCs w:val="20"/>
+                <w:lang w:eastAsia="fr-FR"/>
+              </w:rPr>
+              <w:t>Mercredi 19/12</w:t>
+            </w:r>
+            <w:r>
+              <w:rPr>
+                <w:rFonts w:eastAsia="Times New Roman" w:cstheme="minorHAnsi"/>
+                <w:color w:val="454545"/>
+                <w:sz w:val="20"/>
+                <w:szCs w:val="20"/>
+                <w:lang w:eastAsia="fr-FR"/>
+              </w:rPr>
+              <w:t xml:space="preserve"> : 14h-16h</w:t>
+            </w:r>
+          </w:p>
+        </w:tc>
+        <w:tc>
+          <w:tcPr>
+            <w:tcW w:w="0" w:type="auto"/>
+            <w:tcBorders>
+              <w:top w:val="single" w:sz="6" w:space="0" w:color="AAAAAA"/>
+              <w:left w:val="single" w:sz="6" w:space="0" w:color="AAAAAA"/>
+              <w:bottom w:val="single" w:sz="6" w:space="0" w:color="AAAAAA"/>
+              <w:right w:val="single" w:sz="6" w:space="0" w:color="AAAAAA"/>
+            </w:tcBorders>
+            <w:tcMar>
+              <w:top w:w="15" w:type="dxa"/>
+              <w:left w:w="75" w:type="dxa"/>
+              <w:bottom w:w="15" w:type="dxa"/>
+              <w:right w:w="75" w:type="dxa"/>
+            </w:tcMar>
+            <w:hideMark/>
+          </w:tcPr>
+          <w:p>
+            <w:pPr>
+              <w:spacing w:after="0" w:line="240" w:lineRule="auto"/>
+              <w:rPr>
+                <w:rFonts w:eastAsia="Times New Roman" w:cstheme="minorHAnsi"/>
+                <w:color w:val="454545"/>
+                <w:sz w:val="20"/>
+                <w:szCs w:val="20"/>
+                <w:lang w:eastAsia="fr-FR"/>
+              </w:rPr>
+            </w:pPr>
+            <w:r>
+              <w:rPr>
+                <w:rFonts w:eastAsia="Times New Roman" w:cstheme="minorHAnsi"/>
+                <w:color w:val="454545"/>
+                <w:sz w:val="20"/>
+                <w:szCs w:val="20"/>
+                <w:lang w:eastAsia="fr-FR"/>
+              </w:rPr>
+              <w:t>Salle 10</w:t>
+            </w:r>
+          </w:p>
+        </w:tc>
+        <w:tc>
+          <w:tcPr>
+            <w:tcW w:w="0" w:type="auto"/>
+            <w:tcBorders>
+              <w:top w:val="single" w:sz="6" w:space="0" w:color="AAAAAA"/>
+              <w:left w:val="single" w:sz="6" w:space="0" w:color="AAAAAA"/>
+              <w:bottom w:val="single" w:sz="6" w:space="0" w:color="AAAAAA"/>
+              <w:right w:val="single" w:sz="6" w:space="0" w:color="AAAAAA"/>
+            </w:tcBorders>
+            <w:tcMar>
+              <w:top w:w="15" w:type="dxa"/>
+              <w:left w:w="75" w:type="dxa"/>
+              <w:bottom w:w="15" w:type="dxa"/>
+              <w:right w:w="75" w:type="dxa"/>
+            </w:tcMar>
+            <w:hideMark/>
+          </w:tcPr>
+          <w:p>
+            <w:pPr>
+              <w:spacing w:after="0" w:line="240" w:lineRule="auto"/>
+              <w:rPr>
+                <w:rFonts w:eastAsia="Times New Roman" w:cstheme="minorHAnsi"/>
+                <w:color w:val="454545"/>
+                <w:sz w:val="20"/>
+                <w:szCs w:val="20"/>
+                <w:lang w:val="en-GB" w:eastAsia="fr-FR"/>
+              </w:rPr>
+            </w:pPr>
+            <w:r>
+              <w:rPr>
+                <w:rFonts w:eastAsia="Times New Roman" w:cstheme="minorHAnsi"/>
+                <w:color w:val="454545"/>
+                <w:sz w:val="20"/>
+                <w:szCs w:val="20"/>
+                <w:lang w:val="en-GB" w:eastAsia="fr-FR"/>
+              </w:rPr>
+              <w:t xml:space="preserve">TD com avec Nicolas </w:t>
+            </w:r>
+            <w:proofErr w:type="spellStart"/>
+            <w:r>
+              <w:rPr>
+                <w:rFonts w:eastAsia="Times New Roman" w:cstheme="minorHAnsi"/>
+                <w:color w:val="454545"/>
+                <w:sz w:val="20"/>
+                <w:szCs w:val="20"/>
+                <w:lang w:val="en-GB" w:eastAsia="fr-FR"/>
+              </w:rPr>
+              <w:t>Hourcade</w:t>
+            </w:r>
+            <w:proofErr w:type="spellEnd"/>
+            <w:r>
+              <w:rPr>
+                <w:rFonts w:eastAsia="Times New Roman" w:cstheme="minorHAnsi"/>
+                <w:color w:val="454545"/>
+                <w:sz w:val="20"/>
+                <w:szCs w:val="20"/>
+                <w:lang w:val="en-GB" w:eastAsia="fr-FR"/>
+              </w:rPr>
+              <w:t xml:space="preserve">  </w:t>
+            </w:r>
+          </w:p>
+        </w:tc>
+      </w:tr>
+      <w:tr>
+        <w:tc>
+          <w:tcPr>
+            <w:tcW w:w="0" w:type="auto"/>
+            <w:tcBorders>
+              <w:top w:val="single" w:sz="6" w:space="0" w:color="AAAAAA"/>
+              <w:left w:val="single" w:sz="6" w:space="0" w:color="AAAAAA"/>
+              <w:bottom w:val="single" w:sz="6" w:space="0" w:color="AAAAAA"/>
+              <w:right w:val="single" w:sz="6" w:space="0" w:color="AAAAAA"/>
+            </w:tcBorders>
+            <w:tcMar>
+              <w:top w:w="15" w:type="dxa"/>
+              <w:left w:w="75" w:type="dxa"/>
+              <w:bottom w:w="15" w:type="dxa"/>
+              <w:right w:w="75" w:type="dxa"/>
+            </w:tcMar>
+            <w:hideMark/>
+          </w:tcPr>
+          <w:p>
+            <w:pPr>
+              <w:spacing w:after="0" w:line="240" w:lineRule="auto"/>
+              <w:rPr>
+                <w:rFonts w:eastAsia="Times New Roman" w:cstheme="minorHAnsi"/>
+                <w:color w:val="454545"/>
+                <w:sz w:val="20"/>
+                <w:szCs w:val="20"/>
+                <w:lang w:eastAsia="fr-FR"/>
+              </w:rPr>
+            </w:pPr>
+            <w:r>
+              <w:rPr>
+                <w:rFonts w:eastAsia="Times New Roman" w:cstheme="minorHAnsi"/>
+                <w:color w:val="454545"/>
+                <w:sz w:val="20"/>
+                <w:szCs w:val="20"/>
+                <w:lang w:eastAsia="fr-FR"/>
+              </w:rPr>
+              <w:t>Mercredi 19</w:t>
+            </w:r>
+            <w:r>
+              <w:rPr>
+                <w:rFonts w:eastAsia="Times New Roman" w:cstheme="minorHAnsi"/>
+                <w:color w:val="454545"/>
+                <w:sz w:val="20"/>
+                <w:szCs w:val="20"/>
+                <w:lang w:eastAsia="fr-FR"/>
+              </w:rPr>
+              <w:t>/12 : 16h-18h </w:t>
+            </w:r>
+          </w:p>
+        </w:tc>
+        <w:tc>
+          <w:tcPr>
+            <w:tcW w:w="0" w:type="auto"/>
+            <w:tcBorders>
+              <w:top w:val="single" w:sz="6" w:space="0" w:color="AAAAAA"/>
+              <w:left w:val="single" w:sz="6" w:space="0" w:color="AAAAAA"/>
+              <w:bottom w:val="single" w:sz="6" w:space="0" w:color="AAAAAA"/>
+              <w:right w:val="single" w:sz="6" w:space="0" w:color="AAAAAA"/>
+            </w:tcBorders>
+            <w:tcMar>
+              <w:top w:w="15" w:type="dxa"/>
+              <w:left w:w="75" w:type="dxa"/>
+              <w:bottom w:w="15" w:type="dxa"/>
+              <w:right w:w="75" w:type="dxa"/>
+            </w:tcMar>
+            <w:hideMark/>
+          </w:tcPr>
+          <w:p>
+            <w:pPr>
+              <w:spacing w:after="0" w:line="240" w:lineRule="auto"/>
+              <w:rPr>
+                <w:rFonts w:eastAsia="Times New Roman" w:cstheme="minorHAnsi"/>
+                <w:color w:val="454545"/>
+                <w:sz w:val="20"/>
+                <w:szCs w:val="20"/>
+                <w:lang w:eastAsia="fr-FR"/>
+              </w:rPr>
+            </w:pPr>
+            <w:r>
+              <w:rPr>
+                <w:rFonts w:eastAsia="Times New Roman" w:cstheme="minorHAnsi"/>
+                <w:color w:val="454545"/>
+                <w:sz w:val="20"/>
+                <w:szCs w:val="20"/>
+                <w:lang w:eastAsia="fr-FR"/>
+              </w:rPr>
+              <w:t xml:space="preserve">Quelque part </w:t>
+            </w:r>
+          </w:p>
+        </w:tc>
+        <w:tc>
+          <w:tcPr>
+            <w:tcW w:w="0" w:type="auto"/>
+            <w:tcBorders>
+              <w:top w:val="single" w:sz="6" w:space="0" w:color="AAAAAA"/>
+              <w:left w:val="single" w:sz="6" w:space="0" w:color="AAAAAA"/>
+              <w:bottom w:val="single" w:sz="6" w:space="0" w:color="AAAAAA"/>
+              <w:right w:val="single" w:sz="6" w:space="0" w:color="AAAAAA"/>
+            </w:tcBorders>
+            <w:tcMar>
+              <w:top w:w="15" w:type="dxa"/>
+              <w:left w:w="75" w:type="dxa"/>
+              <w:bottom w:w="15" w:type="dxa"/>
+              <w:right w:w="75" w:type="dxa"/>
+            </w:tcMar>
+            <w:hideMark/>
+          </w:tcPr>
+          <w:p>
+            <w:pPr>
+              <w:spacing w:after="0" w:line="240" w:lineRule="auto"/>
+              <w:rPr>
+                <w:rFonts w:eastAsia="Times New Roman" w:cstheme="minorHAnsi"/>
+                <w:color w:val="454545"/>
+                <w:sz w:val="20"/>
+                <w:szCs w:val="20"/>
+                <w:lang w:eastAsia="fr-FR"/>
+              </w:rPr>
+            </w:pPr>
+            <w:r>
+              <w:rPr>
+                <w:rFonts w:eastAsia="Times New Roman" w:cstheme="minorHAnsi"/>
+                <w:color w:val="454545"/>
+                <w:sz w:val="20"/>
+                <w:szCs w:val="20"/>
+                <w:lang w:eastAsia="fr-FR"/>
+              </w:rPr>
+              <w:t>Karting Team Building</w:t>
+            </w:r>
+          </w:p>
+        </w:tc>
+      </w:tr>
+      <w:tr>
+        <w:tc>
+          <w:tcPr>
+            <w:tcW w:w="0" w:type="auto"/>
+            <w:tcBorders>
+              <w:top w:val="single" w:sz="6" w:space="0" w:color="AAAAAA"/>
+              <w:left w:val="single" w:sz="6" w:space="0" w:color="AAAAAA"/>
+              <w:bottom w:val="single" w:sz="6" w:space="0" w:color="AAAAAA"/>
+              <w:right w:val="single" w:sz="6" w:space="0" w:color="AAAAAA"/>
+            </w:tcBorders>
+            <w:tcMar>
+              <w:top w:w="15" w:type="dxa"/>
+              <w:left w:w="75" w:type="dxa"/>
+              <w:bottom w:w="15" w:type="dxa"/>
+              <w:right w:w="75" w:type="dxa"/>
+            </w:tcMar>
+            <w:hideMark/>
+          </w:tcPr>
+          <w:p>
+            <w:pPr>
+              <w:spacing w:after="0" w:line="240" w:lineRule="auto"/>
+              <w:rPr>
+                <w:rFonts w:eastAsia="Times New Roman" w:cstheme="minorHAnsi"/>
+                <w:color w:val="454545"/>
+                <w:sz w:val="20"/>
+                <w:szCs w:val="20"/>
+                <w:lang w:eastAsia="fr-FR"/>
+              </w:rPr>
+            </w:pPr>
+            <w:r>
+              <w:rPr>
+                <w:rFonts w:eastAsia="Times New Roman" w:cstheme="minorHAnsi"/>
+                <w:color w:val="454545"/>
+                <w:sz w:val="20"/>
+                <w:szCs w:val="20"/>
+                <w:lang w:eastAsia="fr-FR"/>
+              </w:rPr>
+              <w:t xml:space="preserve">Jeudi 20/12 : 14h-18h </w:t>
+            </w:r>
+          </w:p>
+        </w:tc>
+        <w:tc>
+          <w:tcPr>
+            <w:tcW w:w="0" w:type="auto"/>
+            <w:tcBorders>
+              <w:top w:val="single" w:sz="6" w:space="0" w:color="AAAAAA"/>
+              <w:left w:val="single" w:sz="6" w:space="0" w:color="AAAAAA"/>
+              <w:bottom w:val="single" w:sz="6" w:space="0" w:color="AAAAAA"/>
+              <w:right w:val="single" w:sz="6" w:space="0" w:color="AAAAAA"/>
+            </w:tcBorders>
+            <w:tcMar>
+              <w:top w:w="15" w:type="dxa"/>
+              <w:left w:w="75" w:type="dxa"/>
+              <w:bottom w:w="15" w:type="dxa"/>
+              <w:right w:w="75" w:type="dxa"/>
+            </w:tcMar>
+            <w:hideMark/>
+          </w:tcPr>
+          <w:p>
+            <w:pPr>
+              <w:spacing w:after="0" w:line="240" w:lineRule="auto"/>
+              <w:rPr>
+                <w:rFonts w:eastAsia="Times New Roman" w:cstheme="minorHAnsi"/>
+                <w:color w:val="454545"/>
+                <w:sz w:val="20"/>
+                <w:szCs w:val="20"/>
+                <w:lang w:eastAsia="fr-FR"/>
+              </w:rPr>
+            </w:pPr>
+            <w:r>
+              <w:rPr>
+                <w:rFonts w:eastAsia="Times New Roman" w:cstheme="minorHAnsi"/>
+                <w:color w:val="454545"/>
+                <w:sz w:val="20"/>
+                <w:szCs w:val="20"/>
+                <w:lang w:eastAsia="fr-FR"/>
+              </w:rPr>
+              <w:t>Garage Centrale</w:t>
+            </w:r>
+          </w:p>
+        </w:tc>
+        <w:tc>
+          <w:tcPr>
+            <w:tcW w:w="0" w:type="auto"/>
+            <w:tcBorders>
+              <w:top w:val="single" w:sz="6" w:space="0" w:color="AAAAAA"/>
+              <w:left w:val="single" w:sz="6" w:space="0" w:color="AAAAAA"/>
+              <w:bottom w:val="single" w:sz="6" w:space="0" w:color="AAAAAA"/>
+              <w:right w:val="single" w:sz="6" w:space="0" w:color="AAAAAA"/>
+            </w:tcBorders>
+            <w:tcMar>
+              <w:top w:w="15" w:type="dxa"/>
+              <w:left w:w="75" w:type="dxa"/>
+              <w:bottom w:w="15" w:type="dxa"/>
+              <w:right w:w="75" w:type="dxa"/>
+            </w:tcMar>
+            <w:hideMark/>
+          </w:tcPr>
+          <w:p>
+            <w:pPr>
+              <w:spacing w:after="0" w:line="240" w:lineRule="auto"/>
+              <w:rPr>
+                <w:rFonts w:eastAsia="Times New Roman" w:cstheme="minorHAnsi"/>
+                <w:color w:val="454545"/>
+                <w:sz w:val="20"/>
+                <w:szCs w:val="20"/>
+                <w:lang w:eastAsia="fr-FR"/>
+              </w:rPr>
+            </w:pPr>
+            <w:r>
+              <w:rPr>
+                <w:rFonts w:eastAsia="Times New Roman" w:cstheme="minorHAnsi"/>
+                <w:color w:val="454545"/>
+                <w:sz w:val="20"/>
+                <w:szCs w:val="20"/>
+                <w:lang w:eastAsia="fr-FR"/>
+              </w:rPr>
+              <w:t>Séance de rangement et finir les dernières MEPS</w:t>
+            </w:r>
+          </w:p>
+        </w:tc>
+      </w:tr>
+    </w:tbl>
+    <w:p/>
+    <w:p>
+      <w:r>
+        <w:t xml:space="preserve">De plus, je le rappelle aux 2As </w:t>
+      </w:r>
+      <w:proofErr w:type="gramStart"/>
+      <w:r>
+        <w:t>préparer</w:t>
+      </w:r>
+      <w:proofErr w:type="gramEnd"/>
+      <w:r>
+        <w:t xml:space="preserve"> des présentations que vous ferrez au 0As </w:t>
+      </w:r>
+    </w:p>
+    <w:bookmarkEnd w:id="0"/>
+    <w:p/>
+    <w:p/>
+    <w:p>
+      <w:pPr>
+        <w:spacing w:after="0" w:line="270" w:lineRule="atLeast"/>
+        <w:rPr>
+          <w:rFonts w:eastAsia="Times New Roman" w:cstheme="minorHAnsi"/>
+          <w:color w:val="222222"/>
+          <w:sz w:val="20"/>
+          <w:szCs w:val="20"/>
+          <w:lang w:val="en-GB" w:eastAsia="fr-FR"/>
+        </w:rPr>
+      </w:pPr>
+      <w:r>
+        <w:rPr>
+          <w:rFonts w:eastAsia="Times New Roman" w:cstheme="minorHAnsi"/>
+          <w:b/>
+          <w:color w:val="FF0000"/>
+          <w:sz w:val="20"/>
+          <w:szCs w:val="20"/>
+          <w:lang w:val="en-GB" w:eastAsia="fr-FR"/>
+        </w:rPr>
+        <w:lastRenderedPageBreak/>
+        <w:t>Object:</w:t>
+      </w:r>
+      <w:r>
+        <w:rPr>
+          <w:rFonts w:eastAsia="Times New Roman" w:cstheme="minorHAnsi"/>
+          <w:color w:val="FF0000"/>
+          <w:sz w:val="20"/>
+          <w:szCs w:val="20"/>
+          <w:lang w:val="en-GB" w:eastAsia="fr-FR"/>
+        </w:rPr>
+        <w:t xml:space="preserve"> </w:t>
+      </w:r>
+      <w:r>
+        <w:rPr>
+          <w:rFonts w:cstheme="minorHAnsi"/>
+          <w:color w:val="222222"/>
+          <w:sz w:val="20"/>
+          <w:szCs w:val="20"/>
+          <w:lang w:val="en-GB"/>
+        </w:rPr>
+        <w:t>Mechanical Engineering 12 Month Placement Scheme</w:t>
+      </w:r>
+    </w:p>
+    <w:p>
+      <w:pPr>
+        <w:spacing w:before="100" w:beforeAutospacing="1" w:after="100" w:afterAutospacing="1" w:line="240" w:lineRule="auto"/>
+        <w:rPr>
+          <w:rFonts w:eastAsia="Times New Roman" w:cstheme="minorHAnsi"/>
+          <w:color w:val="FF0000"/>
+          <w:sz w:val="20"/>
+          <w:szCs w:val="20"/>
+          <w:lang w:val="en-GB" w:eastAsia="fr-FR"/>
+        </w:rPr>
+      </w:pPr>
+      <w:r>
+        <w:rPr>
+          <w:rFonts w:eastAsia="Times New Roman" w:cstheme="minorHAnsi"/>
+          <w:color w:val="222222"/>
+          <w:sz w:val="20"/>
+          <w:szCs w:val="20"/>
+          <w:lang w:val="en-GB" w:eastAsia="fr-FR"/>
+        </w:rPr>
+        <w:t>I am currently studying mechanical engineering in a French Engineering School</w:t>
+      </w:r>
+      <w:r>
+        <w:rPr>
+          <w:rFonts w:eastAsia="Times New Roman" w:cstheme="minorHAnsi"/>
+          <w:color w:val="222222"/>
+          <w:sz w:val="20"/>
+          <w:szCs w:val="20"/>
+          <w:lang w:val="en-GB" w:eastAsia="fr-FR"/>
+        </w:rPr>
+        <w:t>, the fifth engineering school in France</w:t>
+      </w:r>
+      <w:r>
+        <w:rPr>
+          <w:rFonts w:eastAsia="Times New Roman" w:cstheme="minorHAnsi"/>
+          <w:color w:val="222222"/>
+          <w:sz w:val="20"/>
+          <w:szCs w:val="20"/>
+          <w:lang w:val="en-GB" w:eastAsia="fr-FR"/>
+        </w:rPr>
+        <w:t>.</w:t>
+      </w:r>
+      <w:r>
+        <w:rPr>
+          <w:rFonts w:eastAsia="Times New Roman" w:cstheme="minorHAnsi"/>
+          <w:color w:val="000000" w:themeColor="text1"/>
+          <w:sz w:val="20"/>
+          <w:szCs w:val="20"/>
+          <w:lang w:val="en-GB" w:eastAsia="fr-FR"/>
+        </w:rPr>
+        <w:t xml:space="preserve"> I have studied </w:t>
+      </w:r>
+      <w:r>
+        <w:rPr>
+          <w:rFonts w:cstheme="minorHAnsi"/>
+          <w:color w:val="000000"/>
+          <w:sz w:val="20"/>
+          <w:szCs w:val="20"/>
+          <w:shd w:val="clear" w:color="auto" w:fill="FFFBB8"/>
+          <w:lang w:val="en-GB"/>
+        </w:rPr>
+        <w:t>numerical analysis</w:t>
+      </w:r>
+      <w:r>
+        <w:rPr>
+          <w:rFonts w:eastAsia="Times New Roman" w:cstheme="minorHAnsi"/>
+          <w:color w:val="000000" w:themeColor="text1"/>
+          <w:sz w:val="20"/>
+          <w:szCs w:val="20"/>
+          <w:lang w:val="en-GB" w:eastAsia="fr-FR"/>
+        </w:rPr>
+        <w:t xml:space="preserve"> and mechanical class</w:t>
+      </w:r>
+      <w:r>
+        <w:rPr>
+          <w:rFonts w:eastAsia="Times New Roman" w:cstheme="minorHAnsi"/>
+          <w:color w:val="000000" w:themeColor="text1"/>
+          <w:sz w:val="20"/>
+          <w:szCs w:val="20"/>
+          <w:lang w:val="en-GB" w:eastAsia="fr-FR"/>
+        </w:rPr>
+        <w:t>es</w:t>
+      </w:r>
+      <w:r>
+        <w:rPr>
+          <w:rFonts w:eastAsia="Times New Roman" w:cstheme="minorHAnsi"/>
+          <w:color w:val="000000" w:themeColor="text1"/>
+          <w:sz w:val="20"/>
+          <w:szCs w:val="20"/>
+          <w:lang w:val="en-GB" w:eastAsia="fr-FR"/>
+        </w:rPr>
+        <w:t xml:space="preserve">. </w:t>
+      </w:r>
+    </w:p>
+    <w:p>
+      <w:pPr>
+        <w:spacing w:after="0" w:line="270" w:lineRule="atLeast"/>
+        <w:rPr>
+          <w:rFonts w:eastAsia="Times New Roman" w:cstheme="minorHAnsi"/>
+          <w:color w:val="222222"/>
+          <w:sz w:val="20"/>
+          <w:szCs w:val="20"/>
+          <w:lang w:val="en-GB" w:eastAsia="fr-FR"/>
+        </w:rPr>
+      </w:pPr>
+      <w:r>
+        <w:rPr>
+          <w:rFonts w:eastAsia="Times New Roman" w:cstheme="minorHAnsi"/>
+          <w:color w:val="222222"/>
+          <w:sz w:val="20"/>
+          <w:szCs w:val="20"/>
+          <w:lang w:val="en-GB" w:eastAsia="fr-FR"/>
+        </w:rPr>
+        <w:t>I have a comprehensive understanding of the development of automotive projects</w:t>
+      </w:r>
+      <w:r>
+        <w:rPr>
+          <w:rFonts w:eastAsia="Times New Roman" w:cstheme="minorHAnsi"/>
+          <w:color w:val="222222"/>
+          <w:sz w:val="20"/>
+          <w:szCs w:val="20"/>
+          <w:lang w:val="en-GB" w:eastAsia="fr-FR"/>
+        </w:rPr>
+        <w:t xml:space="preserve"> and a </w:t>
+      </w:r>
+      <w:proofErr w:type="spellStart"/>
+      <w:r>
+        <w:rPr>
+          <w:rFonts w:eastAsia="Times New Roman" w:cstheme="minorHAnsi"/>
+          <w:color w:val="222222"/>
+          <w:sz w:val="20"/>
+          <w:szCs w:val="20"/>
+          <w:lang w:val="en-GB" w:eastAsia="fr-FR"/>
+        </w:rPr>
+        <w:t>pratical</w:t>
+      </w:r>
+      <w:proofErr w:type="spellEnd"/>
+      <w:r>
+        <w:rPr>
+          <w:rFonts w:eastAsia="Times New Roman" w:cstheme="minorHAnsi"/>
+          <w:color w:val="222222"/>
+          <w:sz w:val="20"/>
+          <w:szCs w:val="20"/>
+          <w:lang w:val="en-GB" w:eastAsia="fr-FR"/>
+        </w:rPr>
+        <w:t xml:space="preserve"> experience on it. I</w:t>
+      </w:r>
+      <w:r>
+        <w:rPr>
+          <w:rFonts w:eastAsia="Times New Roman" w:cstheme="minorHAnsi"/>
+          <w:color w:val="222222"/>
+          <w:sz w:val="20"/>
+          <w:szCs w:val="20"/>
+          <w:lang w:val="en-GB" w:eastAsia="fr-FR"/>
+        </w:rPr>
+        <w:t xml:space="preserve"> have experience in an </w:t>
+      </w:r>
+      <w:proofErr w:type="spellStart"/>
+      <w:r>
+        <w:rPr>
+          <w:rFonts w:eastAsia="Times New Roman" w:cstheme="minorHAnsi"/>
+          <w:color w:val="222222"/>
+          <w:sz w:val="20"/>
+          <w:szCs w:val="20"/>
+          <w:lang w:val="en-GB" w:eastAsia="fr-FR"/>
+        </w:rPr>
+        <w:t>fsae</w:t>
+      </w:r>
+      <w:proofErr w:type="spellEnd"/>
+      <w:r>
+        <w:rPr>
+          <w:rFonts w:eastAsia="Times New Roman" w:cstheme="minorHAnsi"/>
+          <w:color w:val="222222"/>
+          <w:sz w:val="20"/>
+          <w:szCs w:val="20"/>
+          <w:lang w:val="en-GB" w:eastAsia="fr-FR"/>
+        </w:rPr>
+        <w:t xml:space="preserve"> team. </w:t>
+      </w:r>
+    </w:p>
+    <w:p>
+      <w:pPr>
+        <w:spacing w:after="0" w:line="270" w:lineRule="atLeast"/>
+        <w:rPr>
+          <w:rFonts w:eastAsia="Times New Roman" w:cstheme="minorHAnsi"/>
+          <w:color w:val="222222"/>
+          <w:sz w:val="20"/>
+          <w:szCs w:val="20"/>
+          <w:lang w:val="en-GB" w:eastAsia="fr-FR"/>
+        </w:rPr>
+      </w:pPr>
+    </w:p>
+    <w:p>
+      <w:pPr>
+        <w:spacing w:after="0" w:line="270" w:lineRule="atLeast"/>
+        <w:rPr>
+          <w:rFonts w:eastAsia="Times New Roman" w:cstheme="minorHAnsi"/>
+          <w:color w:val="222222"/>
+          <w:sz w:val="20"/>
+          <w:szCs w:val="20"/>
+          <w:lang w:val="en-GB" w:eastAsia="fr-FR"/>
+        </w:rPr>
+      </w:pPr>
+      <w:r>
+        <w:rPr>
+          <w:rFonts w:eastAsia="Times New Roman" w:cstheme="minorHAnsi"/>
+          <w:color w:val="222222"/>
+          <w:sz w:val="20"/>
+          <w:szCs w:val="20"/>
+          <w:lang w:val="en-GB" w:eastAsia="fr-FR"/>
+        </w:rPr>
+        <w:t xml:space="preserve">I am in a Formula Student Team called EPSA at </w:t>
+      </w:r>
+      <w:proofErr w:type="spellStart"/>
+      <w:r>
+        <w:rPr>
+          <w:rFonts w:eastAsia="Times New Roman" w:cstheme="minorHAnsi"/>
+          <w:color w:val="222222"/>
+          <w:sz w:val="20"/>
+          <w:szCs w:val="20"/>
+          <w:lang w:val="en-GB" w:eastAsia="fr-FR"/>
+        </w:rPr>
+        <w:t>l'Ecole</w:t>
+      </w:r>
+      <w:proofErr w:type="spellEnd"/>
+      <w:r>
+        <w:rPr>
+          <w:rFonts w:eastAsia="Times New Roman" w:cstheme="minorHAnsi"/>
+          <w:color w:val="222222"/>
+          <w:sz w:val="20"/>
+          <w:szCs w:val="20"/>
+          <w:lang w:val="en-GB" w:eastAsia="fr-FR"/>
+        </w:rPr>
+        <w:t xml:space="preserve"> Centrale de Lyon. Last year, I began in the team as a member of the department of Vehicle dynamic and suspensions. I improved my skill in mechanical design using CAD software like CATIA and FEA software like ANSYS Mechanical. And now, I am the project manager</w:t>
+      </w:r>
+      <w:r>
+        <w:rPr>
+          <w:rFonts w:eastAsia="Times New Roman" w:cstheme="minorHAnsi"/>
+          <w:color w:val="222222"/>
+          <w:sz w:val="20"/>
+          <w:szCs w:val="20"/>
+          <w:lang w:val="en-GB" w:eastAsia="fr-FR"/>
+        </w:rPr>
+        <w:t xml:space="preserve"> of the team, we are about forty members</w:t>
+      </w:r>
+      <w:r>
+        <w:rPr>
+          <w:rFonts w:eastAsia="Times New Roman" w:cstheme="minorHAnsi"/>
+          <w:color w:val="222222"/>
+          <w:sz w:val="20"/>
+          <w:szCs w:val="20"/>
+          <w:lang w:val="en-GB" w:eastAsia="fr-FR"/>
+        </w:rPr>
+        <w:t xml:space="preserve">. I learnt to use management tools like </w:t>
+      </w:r>
+      <w:r>
+        <w:rPr>
+          <w:rFonts w:eastAsia="Times New Roman" w:cstheme="minorHAnsi"/>
+          <w:color w:val="222222"/>
+          <w:sz w:val="20"/>
+          <w:szCs w:val="20"/>
+          <w:lang w:val="en-GB" w:eastAsia="fr-FR"/>
+        </w:rPr>
+        <w:t>Microsoft Project</w:t>
+      </w:r>
+      <w:r>
+        <w:rPr>
+          <w:rFonts w:eastAsia="Times New Roman" w:cstheme="minorHAnsi"/>
+          <w:color w:val="222222"/>
+          <w:sz w:val="20"/>
+          <w:szCs w:val="20"/>
+          <w:lang w:val="en-GB" w:eastAsia="fr-FR"/>
+        </w:rPr>
+        <w:t xml:space="preserve"> and create new ones in Excel with VBA scripts. </w:t>
+      </w:r>
+      <w:r>
+        <w:rPr>
+          <w:rFonts w:eastAsia="Times New Roman" w:cstheme="minorHAnsi"/>
+          <w:color w:val="222222"/>
+          <w:sz w:val="20"/>
+          <w:szCs w:val="20"/>
+          <w:lang w:val="en-GB" w:eastAsia="fr-FR"/>
+        </w:rPr>
+        <w:t xml:space="preserve">I have </w:t>
+      </w:r>
+      <w:r>
+        <w:rPr>
+          <w:rFonts w:eastAsia="Times New Roman" w:cstheme="minorHAnsi"/>
+          <w:color w:val="000000" w:themeColor="text1"/>
+          <w:sz w:val="20"/>
+          <w:szCs w:val="20"/>
+          <w:lang w:val="en-GB" w:eastAsia="fr-FR"/>
+        </w:rPr>
+        <w:t>a</w:t>
+      </w:r>
+      <w:r>
+        <w:rPr>
+          <w:rFonts w:eastAsia="Times New Roman" w:cstheme="minorHAnsi"/>
+          <w:color w:val="000000" w:themeColor="text1"/>
+          <w:sz w:val="20"/>
+          <w:szCs w:val="20"/>
+          <w:lang w:val="en-GB" w:eastAsia="fr-FR"/>
+        </w:rPr>
+        <w:t>n excellent understanding of engineering first principles</w:t>
+      </w:r>
+      <w:r>
+        <w:rPr>
+          <w:rFonts w:eastAsia="Times New Roman" w:cstheme="minorHAnsi"/>
+          <w:color w:val="000000" w:themeColor="text1"/>
+          <w:sz w:val="20"/>
+          <w:szCs w:val="20"/>
+          <w:lang w:val="en-GB" w:eastAsia="fr-FR"/>
+        </w:rPr>
+        <w:t xml:space="preserve"> like V-model and drafting specifications.</w:t>
+      </w:r>
+    </w:p>
+    <w:p>
+      <w:pPr>
+        <w:spacing w:after="0" w:line="270" w:lineRule="atLeast"/>
+        <w:rPr>
+          <w:rFonts w:eastAsia="Times New Roman" w:cstheme="minorHAnsi"/>
+          <w:color w:val="222222"/>
+          <w:sz w:val="20"/>
+          <w:szCs w:val="20"/>
+          <w:lang w:val="en-GB" w:eastAsia="fr-FR"/>
+        </w:rPr>
+      </w:pPr>
+    </w:p>
+    <w:p>
+      <w:pPr>
+        <w:spacing w:after="150" w:line="240" w:lineRule="auto"/>
+        <w:rPr>
+          <w:rFonts w:eastAsia="Times New Roman" w:cstheme="minorHAnsi"/>
+          <w:color w:val="FF0000"/>
+          <w:sz w:val="20"/>
+          <w:szCs w:val="20"/>
+          <w:lang w:val="en-GB" w:eastAsia="fr-FR"/>
+        </w:rPr>
+      </w:pPr>
+      <w:r>
+        <w:rPr>
+          <w:rFonts w:eastAsia="Times New Roman" w:cstheme="minorHAnsi"/>
+          <w:color w:val="222222"/>
+          <w:sz w:val="20"/>
+          <w:szCs w:val="20"/>
+          <w:lang w:val="en-GB" w:eastAsia="fr-FR"/>
+        </w:rPr>
+        <w:t xml:space="preserve">I have already experienced a </w:t>
+      </w:r>
+      <w:r>
+        <w:rPr>
+          <w:rFonts w:eastAsia="Times New Roman" w:cstheme="minorHAnsi"/>
+          <w:color w:val="222222"/>
+          <w:sz w:val="20"/>
+          <w:szCs w:val="20"/>
+          <w:lang w:val="en-GB" w:eastAsia="fr-FR"/>
+        </w:rPr>
+        <w:t xml:space="preserve">total involvement in a project and I am no worried about </w:t>
+      </w:r>
+      <w:r>
+        <w:rPr>
+          <w:rFonts w:eastAsia="Times New Roman" w:cstheme="minorHAnsi"/>
+          <w:color w:val="000000" w:themeColor="text1"/>
+          <w:sz w:val="20"/>
+          <w:szCs w:val="20"/>
+          <w:lang w:val="en-GB" w:eastAsia="fr-FR"/>
+        </w:rPr>
+        <w:t>to go the extra mile to help the team succeed</w:t>
+      </w:r>
+      <w:r>
+        <w:rPr>
+          <w:rFonts w:eastAsia="Times New Roman" w:cstheme="minorHAnsi"/>
+          <w:color w:val="000000" w:themeColor="text1"/>
+          <w:sz w:val="20"/>
+          <w:szCs w:val="20"/>
+          <w:lang w:val="en-GB" w:eastAsia="fr-FR"/>
+        </w:rPr>
+        <w:t>.</w:t>
+      </w:r>
+    </w:p>
+    <w:p>
+      <w:pPr>
+        <w:spacing w:after="0" w:line="270" w:lineRule="atLeast"/>
+        <w:rPr>
+          <w:rFonts w:eastAsia="Times New Roman" w:cstheme="minorHAnsi"/>
+          <w:color w:val="222222"/>
+          <w:sz w:val="20"/>
+          <w:szCs w:val="20"/>
+          <w:lang w:val="en-GB" w:eastAsia="fr-FR"/>
+        </w:rPr>
+      </w:pPr>
+      <w:r>
+        <w:rPr>
+          <w:rFonts w:eastAsia="Times New Roman" w:cstheme="minorHAnsi"/>
+          <w:color w:val="222222"/>
+          <w:sz w:val="20"/>
+          <w:szCs w:val="20"/>
+          <w:lang w:val="en-GB" w:eastAsia="fr-FR"/>
+        </w:rPr>
+        <w:t xml:space="preserve">I answer </w:t>
+      </w:r>
+      <w:r>
+        <w:rPr>
+          <w:rFonts w:eastAsia="Times New Roman" w:cstheme="minorHAnsi"/>
+          <w:color w:val="222222"/>
+          <w:sz w:val="20"/>
+          <w:szCs w:val="20"/>
+          <w:lang w:val="en-GB" w:eastAsia="fr-FR"/>
+        </w:rPr>
+        <w:t>y</w:t>
+      </w:r>
+      <w:r>
+        <w:rPr>
+          <w:rFonts w:eastAsia="Times New Roman" w:cstheme="minorHAnsi"/>
+          <w:color w:val="222222"/>
+          <w:sz w:val="20"/>
+          <w:szCs w:val="20"/>
+          <w:lang w:val="en-GB" w:eastAsia="fr-FR"/>
+        </w:rPr>
+        <w:t xml:space="preserve">our job application because I think it could help me to keep improving my skills in Mechanical Engineering through Formula 1 projects and </w:t>
+      </w:r>
+      <w:r>
+        <w:rPr>
+          <w:rFonts w:eastAsia="Times New Roman" w:cstheme="minorHAnsi"/>
+          <w:color w:val="222222"/>
+          <w:sz w:val="20"/>
+          <w:szCs w:val="20"/>
+          <w:lang w:val="en-GB" w:eastAsia="fr-FR"/>
+        </w:rPr>
+        <w:t>I am determined, reliable and strongly motivated to m</w:t>
+      </w:r>
+      <w:r>
+        <w:rPr>
+          <w:rFonts w:eastAsia="Times New Roman" w:cstheme="minorHAnsi"/>
+          <w:color w:val="222222"/>
+          <w:sz w:val="20"/>
+          <w:szCs w:val="20"/>
+          <w:lang w:val="en-GB" w:eastAsia="fr-FR"/>
+        </w:rPr>
+        <w:t>eet an exciting challenge in your</w:t>
+      </w:r>
+      <w:r>
+        <w:rPr>
+          <w:rFonts w:eastAsia="Times New Roman" w:cstheme="minorHAnsi"/>
+          <w:color w:val="222222"/>
+          <w:sz w:val="20"/>
+          <w:szCs w:val="20"/>
+          <w:lang w:val="en-GB" w:eastAsia="fr-FR"/>
+        </w:rPr>
+        <w:t xml:space="preserve"> company</w:t>
+      </w:r>
+      <w:r>
+        <w:rPr>
+          <w:rFonts w:eastAsia="Times New Roman" w:cstheme="minorHAnsi"/>
+          <w:color w:val="222222"/>
+          <w:sz w:val="20"/>
+          <w:szCs w:val="20"/>
+          <w:lang w:val="en-GB" w:eastAsia="fr-FR"/>
+        </w:rPr>
+        <w:t>.</w:t>
+      </w:r>
+    </w:p>
+    <w:p>
+      <w:pPr>
+        <w:spacing w:after="0" w:line="270" w:lineRule="atLeast"/>
+        <w:rPr>
+          <w:rFonts w:eastAsia="Times New Roman" w:cstheme="minorHAnsi"/>
+          <w:color w:val="222222"/>
+          <w:sz w:val="20"/>
+          <w:szCs w:val="20"/>
+          <w:lang w:val="en-GB" w:eastAsia="fr-FR"/>
+        </w:rPr>
+      </w:pPr>
+    </w:p>
+    <w:p>
+      <w:pPr>
+        <w:spacing w:after="0" w:line="270" w:lineRule="atLeast"/>
+        <w:rPr>
+          <w:rFonts w:eastAsia="Times New Roman" w:cstheme="minorHAnsi"/>
+          <w:color w:val="222222"/>
+          <w:sz w:val="20"/>
+          <w:szCs w:val="20"/>
+          <w:lang w:val="en-GB" w:eastAsia="fr-FR"/>
+        </w:rPr>
+      </w:pPr>
+      <w:r>
+        <w:rPr>
+          <w:rFonts w:eastAsia="Times New Roman" w:cstheme="minorHAnsi"/>
+          <w:color w:val="222222"/>
+          <w:sz w:val="20"/>
+          <w:szCs w:val="20"/>
+          <w:lang w:val="en-GB" w:eastAsia="fr-FR"/>
+        </w:rPr>
+        <w:t xml:space="preserve">Thank you for your time and consideration. I look forward to speaking with you about this </w:t>
+      </w:r>
+      <w:proofErr w:type="spellStart"/>
+      <w:r>
+        <w:rPr>
+          <w:rFonts w:eastAsia="Times New Roman" w:cstheme="minorHAnsi"/>
+          <w:color w:val="222222"/>
+          <w:sz w:val="20"/>
+          <w:szCs w:val="20"/>
+          <w:lang w:val="en-GB" w:eastAsia="fr-FR"/>
+        </w:rPr>
+        <w:t>intership</w:t>
+      </w:r>
+      <w:proofErr w:type="spellEnd"/>
+      <w:r>
+        <w:rPr>
+          <w:rFonts w:eastAsia="Times New Roman" w:cstheme="minorHAnsi"/>
+          <w:color w:val="222222"/>
+          <w:sz w:val="20"/>
+          <w:szCs w:val="20"/>
+          <w:lang w:val="en-GB" w:eastAsia="fr-FR"/>
+        </w:rPr>
+        <w:t xml:space="preserve"> opportunity.</w:t>
+      </w:r>
+    </w:p>
+    <w:p>
+      <w:pPr>
+        <w:spacing w:after="0" w:line="270" w:lineRule="atLeast"/>
+        <w:rPr>
+          <w:rFonts w:eastAsia="Times New Roman" w:cstheme="minorHAnsi"/>
+          <w:color w:val="222222"/>
+          <w:sz w:val="20"/>
+          <w:szCs w:val="20"/>
+          <w:lang w:val="en-GB" w:eastAsia="fr-FR"/>
+        </w:rPr>
+      </w:pPr>
+    </w:p>
+    <w:p>
+      <w:pPr>
+        <w:spacing w:after="0" w:line="270" w:lineRule="atLeast"/>
+        <w:rPr>
+          <w:rFonts w:eastAsia="Times New Roman" w:cstheme="minorHAnsi"/>
+          <w:color w:val="222222"/>
+          <w:sz w:val="20"/>
+          <w:szCs w:val="20"/>
+          <w:lang w:eastAsia="fr-FR"/>
+        </w:rPr>
+      </w:pPr>
+      <w:proofErr w:type="spellStart"/>
+      <w:r>
+        <w:rPr>
+          <w:rFonts w:eastAsia="Times New Roman" w:cstheme="minorHAnsi"/>
+          <w:color w:val="222222"/>
+          <w:sz w:val="20"/>
+          <w:szCs w:val="20"/>
+          <w:lang w:eastAsia="fr-FR"/>
+        </w:rPr>
+        <w:t>Sincerely</w:t>
+      </w:r>
+      <w:proofErr w:type="spellEnd"/>
+      <w:r>
+        <w:rPr>
+          <w:rFonts w:eastAsia="Times New Roman" w:cstheme="minorHAnsi"/>
+          <w:color w:val="222222"/>
+          <w:sz w:val="20"/>
+          <w:szCs w:val="20"/>
+          <w:lang w:eastAsia="fr-FR"/>
+        </w:rPr>
+        <w:t>,</w:t>
+      </w:r>
+    </w:p>
+    <w:p>
+      <w:pPr>
+        <w:spacing w:after="0" w:line="270" w:lineRule="atLeast"/>
+        <w:rPr>
+          <w:rFonts w:eastAsia="Times New Roman" w:cstheme="minorHAnsi"/>
+          <w:color w:val="FF0000"/>
+          <w:sz w:val="20"/>
+          <w:szCs w:val="20"/>
+          <w:lang w:val="en-GB" w:eastAsia="fr-FR"/>
+        </w:rPr>
+      </w:pPr>
+    </w:p>
+    <w:p>
+      <w:pPr>
+        <w:spacing w:after="0" w:line="270" w:lineRule="atLeast"/>
+        <w:rPr>
+          <w:rFonts w:eastAsia="Times New Roman" w:cstheme="minorHAnsi"/>
+          <w:color w:val="222222"/>
+          <w:sz w:val="20"/>
+          <w:szCs w:val="20"/>
+          <w:lang w:eastAsia="fr-FR"/>
+        </w:rPr>
+      </w:pPr>
+      <w:r>
+        <w:rPr>
+          <w:rFonts w:eastAsia="Times New Roman" w:cstheme="minorHAnsi"/>
+          <w:color w:val="222222"/>
+          <w:sz w:val="20"/>
+          <w:szCs w:val="20"/>
+          <w:lang w:eastAsia="fr-FR"/>
+        </w:rPr>
+        <w:t>GAMEIRO Nicolas</w:t>
+      </w:r>
     </w:p>
     <w:p/>
     <w:sectPr>
@@ -3303,6 +5309,155 @@
 <file path=word/numbering.xml><?xml version="1.0" encoding="utf-8"?>
 <w:numbering xmlns:wpc="http://schemas.microsoft.com/office/word/2010/wordprocessingCanvas" xmlns:mc="http://schemas.openxmlformats.org/markup-compatibility/2006" xmlns:o="urn:schemas-microsoft-com:office:office" xmlns:r="http://schemas.openxmlformats.org/officeDocument/2006/relationships" xmlns:m="http://schemas.openxmlformats.org/officeDocument/2006/math" xmlns:v="urn:schemas-microsoft-com:vml" xmlns:wp14="http://schemas.microsoft.com/office/word/2010/wordprocessingDrawing" xmlns:wp="http://schemas.openxmlformats.org/drawingml/2006/wordprocessingDrawing" xmlns:w10="urn:schemas-microsoft-com:office:word" xmlns:w="http://schemas.openxmlformats.org/wordprocessingml/2006/main" xmlns:w14="http://schemas.microsoft.com/office/word/2010/wordml" xmlns:w15="http://schemas.microsoft.com/office/word/2012/wordml" xmlns:wpg="http://schemas.microsoft.com/office/word/2010/wordprocessingGroup" xmlns:wpi="http://schemas.microsoft.com/office/word/2010/wordprocessingInk" xmlns:wne="http://schemas.microsoft.com/office/word/2006/wordml" xmlns:wps="http://schemas.microsoft.com/office/word/2010/wordprocessingShape" mc:Ignorable="w14 w15 wp14">
   <w:abstractNum w:abstractNumId="0" w15:restartNumberingAfterBreak="0">
+    <w:nsid w:val="0C1E1BD8"/>
+    <w:multiLevelType w:val="multilevel"/>
+    <w:tmpl w:val="D318B8A8"/>
+    <w:lvl w:ilvl="0">
+      <w:start w:val="1"/>
+      <w:numFmt w:val="bullet"/>
+      <w:lvlText w:val=""/>
+      <w:lvlJc w:val="left"/>
+      <w:pPr>
+        <w:tabs>
+          <w:tab w:val="num" w:pos="720"/>
+        </w:tabs>
+        <w:ind w:left="720" w:hanging="360"/>
+      </w:pPr>
+      <w:rPr>
+        <w:rFonts w:ascii="Symbol" w:hAnsi="Symbol" w:hint="default"/>
+        <w:sz w:val="20"/>
+      </w:rPr>
+    </w:lvl>
+    <w:lvl w:ilvl="1" w:tentative="1">
+      <w:start w:val="1"/>
+      <w:numFmt w:val="bullet"/>
+      <w:lvlText w:val=""/>
+      <w:lvlJc w:val="left"/>
+      <w:pPr>
+        <w:tabs>
+          <w:tab w:val="num" w:pos="1440"/>
+        </w:tabs>
+        <w:ind w:left="1440" w:hanging="360"/>
+      </w:pPr>
+      <w:rPr>
+        <w:rFonts w:ascii="Symbol" w:hAnsi="Symbol" w:hint="default"/>
+        <w:sz w:val="20"/>
+      </w:rPr>
+    </w:lvl>
+    <w:lvl w:ilvl="2" w:tentative="1">
+      <w:start w:val="1"/>
+      <w:numFmt w:val="bullet"/>
+      <w:lvlText w:val=""/>
+      <w:lvlJc w:val="left"/>
+      <w:pPr>
+        <w:tabs>
+          <w:tab w:val="num" w:pos="2160"/>
+        </w:tabs>
+        <w:ind w:left="2160" w:hanging="360"/>
+      </w:pPr>
+      <w:rPr>
+        <w:rFonts w:ascii="Symbol" w:hAnsi="Symbol" w:hint="default"/>
+        <w:sz w:val="20"/>
+      </w:rPr>
+    </w:lvl>
+    <w:lvl w:ilvl="3" w:tentative="1">
+      <w:start w:val="1"/>
+      <w:numFmt w:val="bullet"/>
+      <w:lvlText w:val=""/>
+      <w:lvlJc w:val="left"/>
+      <w:pPr>
+        <w:tabs>
+          <w:tab w:val="num" w:pos="2880"/>
+        </w:tabs>
+        <w:ind w:left="2880" w:hanging="360"/>
+      </w:pPr>
+      <w:rPr>
+        <w:rFonts w:ascii="Symbol" w:hAnsi="Symbol" w:hint="default"/>
+        <w:sz w:val="20"/>
+      </w:rPr>
+    </w:lvl>
+    <w:lvl w:ilvl="4" w:tentative="1">
+      <w:start w:val="1"/>
+      <w:numFmt w:val="bullet"/>
+      <w:lvlText w:val=""/>
+      <w:lvlJc w:val="left"/>
+      <w:pPr>
+        <w:tabs>
+          <w:tab w:val="num" w:pos="3600"/>
+        </w:tabs>
+        <w:ind w:left="3600" w:hanging="360"/>
+      </w:pPr>
+      <w:rPr>
+        <w:rFonts w:ascii="Symbol" w:hAnsi="Symbol" w:hint="default"/>
+        <w:sz w:val="20"/>
+      </w:rPr>
+    </w:lvl>
+    <w:lvl w:ilvl="5" w:tentative="1">
+      <w:start w:val="1"/>
+      <w:numFmt w:val="bullet"/>
+      <w:lvlText w:val=""/>
+      <w:lvlJc w:val="left"/>
+      <w:pPr>
+        <w:tabs>
+          <w:tab w:val="num" w:pos="4320"/>
+        </w:tabs>
+        <w:ind w:left="4320" w:hanging="360"/>
+      </w:pPr>
+      <w:rPr>
+        <w:rFonts w:ascii="Symbol" w:hAnsi="Symbol" w:hint="default"/>
+        <w:sz w:val="20"/>
+      </w:rPr>
+    </w:lvl>
+    <w:lvl w:ilvl="6" w:tentative="1">
+      <w:start w:val="1"/>
+      <w:numFmt w:val="bullet"/>
+      <w:lvlText w:val=""/>
+      <w:lvlJc w:val="left"/>
+      <w:pPr>
+        <w:tabs>
+          <w:tab w:val="num" w:pos="5040"/>
+        </w:tabs>
+        <w:ind w:left="5040" w:hanging="360"/>
+      </w:pPr>
+      <w:rPr>
+        <w:rFonts w:ascii="Symbol" w:hAnsi="Symbol" w:hint="default"/>
+        <w:sz w:val="20"/>
+      </w:rPr>
+    </w:lvl>
+    <w:lvl w:ilvl="7" w:tentative="1">
+      <w:start w:val="1"/>
+      <w:numFmt w:val="bullet"/>
+      <w:lvlText w:val=""/>
+      <w:lvlJc w:val="left"/>
+      <w:pPr>
+        <w:tabs>
+          <w:tab w:val="num" w:pos="5760"/>
+        </w:tabs>
+        <w:ind w:left="5760" w:hanging="360"/>
+      </w:pPr>
+      <w:rPr>
+        <w:rFonts w:ascii="Symbol" w:hAnsi="Symbol" w:hint="default"/>
+        <w:sz w:val="20"/>
+      </w:rPr>
+    </w:lvl>
+    <w:lvl w:ilvl="8" w:tentative="1">
+      <w:start w:val="1"/>
+      <w:numFmt w:val="bullet"/>
+      <w:lvlText w:val=""/>
+      <w:lvlJc w:val="left"/>
+      <w:pPr>
+        <w:tabs>
+          <w:tab w:val="num" w:pos="6480"/>
+        </w:tabs>
+        <w:ind w:left="6480" w:hanging="360"/>
+      </w:pPr>
+      <w:rPr>
+        <w:rFonts w:ascii="Symbol" w:hAnsi="Symbol" w:hint="default"/>
+        <w:sz w:val="20"/>
+      </w:rPr>
+    </w:lvl>
+  </w:abstractNum>
+  <w:abstractNum w:abstractNumId="1" w15:restartNumberingAfterBreak="0">
     <w:nsid w:val="12241618"/>
     <w:multiLevelType w:val="multilevel"/>
     <w:tmpl w:val="AE268460"/>
@@ -3451,7 +5606,7 @@
       </w:rPr>
     </w:lvl>
   </w:abstractNum>
-  <w:abstractNum w:abstractNumId="1" w15:restartNumberingAfterBreak="0">
+  <w:abstractNum w:abstractNumId="2" w15:restartNumberingAfterBreak="0">
     <w:nsid w:val="25EB74DE"/>
     <w:multiLevelType w:val="hybridMultilevel"/>
     <w:tmpl w:val="7CAC518A"/>
@@ -3564,7 +5719,7 @@
       </w:rPr>
     </w:lvl>
   </w:abstractNum>
-  <w:abstractNum w:abstractNumId="2" w15:restartNumberingAfterBreak="0">
+  <w:abstractNum w:abstractNumId="3" w15:restartNumberingAfterBreak="0">
     <w:nsid w:val="2F0E5F84"/>
     <w:multiLevelType w:val="hybridMultilevel"/>
     <w:tmpl w:val="0D606B56"/>
@@ -3677,7 +5832,7 @@
       </w:rPr>
     </w:lvl>
   </w:abstractNum>
-  <w:abstractNum w:abstractNumId="3" w15:restartNumberingAfterBreak="0">
+  <w:abstractNum w:abstractNumId="4" w15:restartNumberingAfterBreak="0">
     <w:nsid w:val="33087B2E"/>
     <w:multiLevelType w:val="multilevel"/>
     <w:tmpl w:val="AED6E124"/>
@@ -3826,7 +5981,7 @@
       </w:rPr>
     </w:lvl>
   </w:abstractNum>
-  <w:abstractNum w:abstractNumId="4" w15:restartNumberingAfterBreak="0">
+  <w:abstractNum w:abstractNumId="5" w15:restartNumberingAfterBreak="0">
     <w:nsid w:val="4ABF34CC"/>
     <w:multiLevelType w:val="multilevel"/>
     <w:tmpl w:val="7DC8BE00"/>
@@ -3975,7 +6130,7 @@
       </w:rPr>
     </w:lvl>
   </w:abstractNum>
-  <w:abstractNum w:abstractNumId="5" w15:restartNumberingAfterBreak="0">
+  <w:abstractNum w:abstractNumId="6" w15:restartNumberingAfterBreak="0">
     <w:nsid w:val="4B635249"/>
     <w:multiLevelType w:val="multilevel"/>
     <w:tmpl w:val="195416B6"/>
@@ -4124,7 +6279,7 @@
       </w:rPr>
     </w:lvl>
   </w:abstractNum>
-  <w:abstractNum w:abstractNumId="6" w15:restartNumberingAfterBreak="0">
+  <w:abstractNum w:abstractNumId="7" w15:restartNumberingAfterBreak="0">
     <w:nsid w:val="53C3327A"/>
     <w:multiLevelType w:val="multilevel"/>
     <w:tmpl w:val="7E92397C"/>
@@ -4273,7 +6428,156 @@
       </w:rPr>
     </w:lvl>
   </w:abstractNum>
-  <w:abstractNum w:abstractNumId="7" w15:restartNumberingAfterBreak="0">
+  <w:abstractNum w:abstractNumId="8" w15:restartNumberingAfterBreak="0">
+    <w:nsid w:val="660C3299"/>
+    <w:multiLevelType w:val="multilevel"/>
+    <w:tmpl w:val="AD6804BA"/>
+    <w:lvl w:ilvl="0">
+      <w:start w:val="1"/>
+      <w:numFmt w:val="bullet"/>
+      <w:lvlText w:val=""/>
+      <w:lvlJc w:val="left"/>
+      <w:pPr>
+        <w:tabs>
+          <w:tab w:val="num" w:pos="720"/>
+        </w:tabs>
+        <w:ind w:left="720" w:hanging="360"/>
+      </w:pPr>
+      <w:rPr>
+        <w:rFonts w:ascii="Symbol" w:hAnsi="Symbol" w:hint="default"/>
+        <w:sz w:val="20"/>
+      </w:rPr>
+    </w:lvl>
+    <w:lvl w:ilvl="1" w:tentative="1">
+      <w:start w:val="1"/>
+      <w:numFmt w:val="bullet"/>
+      <w:lvlText w:val="o"/>
+      <w:lvlJc w:val="left"/>
+      <w:pPr>
+        <w:tabs>
+          <w:tab w:val="num" w:pos="1440"/>
+        </w:tabs>
+        <w:ind w:left="1440" w:hanging="360"/>
+      </w:pPr>
+      <w:rPr>
+        <w:rFonts w:ascii="Courier New" w:hAnsi="Courier New" w:hint="default"/>
+        <w:sz w:val="20"/>
+      </w:rPr>
+    </w:lvl>
+    <w:lvl w:ilvl="2" w:tentative="1">
+      <w:start w:val="1"/>
+      <w:numFmt w:val="bullet"/>
+      <w:lvlText w:val=""/>
+      <w:lvlJc w:val="left"/>
+      <w:pPr>
+        <w:tabs>
+          <w:tab w:val="num" w:pos="2160"/>
+        </w:tabs>
+        <w:ind w:left="2160" w:hanging="360"/>
+      </w:pPr>
+      <w:rPr>
+        <w:rFonts w:ascii="Wingdings" w:hAnsi="Wingdings" w:hint="default"/>
+        <w:sz w:val="20"/>
+      </w:rPr>
+    </w:lvl>
+    <w:lvl w:ilvl="3" w:tentative="1">
+      <w:start w:val="1"/>
+      <w:numFmt w:val="bullet"/>
+      <w:lvlText w:val=""/>
+      <w:lvlJc w:val="left"/>
+      <w:pPr>
+        <w:tabs>
+          <w:tab w:val="num" w:pos="2880"/>
+        </w:tabs>
+        <w:ind w:left="2880" w:hanging="360"/>
+      </w:pPr>
+      <w:rPr>
+        <w:rFonts w:ascii="Wingdings" w:hAnsi="Wingdings" w:hint="default"/>
+        <w:sz w:val="20"/>
+      </w:rPr>
+    </w:lvl>
+    <w:lvl w:ilvl="4" w:tentative="1">
+      <w:start w:val="1"/>
+      <w:numFmt w:val="bullet"/>
+      <w:lvlText w:val=""/>
+      <w:lvlJc w:val="left"/>
+      <w:pPr>
+        <w:tabs>
+          <w:tab w:val="num" w:pos="3600"/>
+        </w:tabs>
+        <w:ind w:left="3600" w:hanging="360"/>
+      </w:pPr>
+      <w:rPr>
+        <w:rFonts w:ascii="Wingdings" w:hAnsi="Wingdings" w:hint="default"/>
+        <w:sz w:val="20"/>
+      </w:rPr>
+    </w:lvl>
+    <w:lvl w:ilvl="5" w:tentative="1">
+      <w:start w:val="1"/>
+      <w:numFmt w:val="bullet"/>
+      <w:lvlText w:val=""/>
+      <w:lvlJc w:val="left"/>
+      <w:pPr>
+        <w:tabs>
+          <w:tab w:val="num" w:pos="4320"/>
+        </w:tabs>
+        <w:ind w:left="4320" w:hanging="360"/>
+      </w:pPr>
+      <w:rPr>
+        <w:rFonts w:ascii="Wingdings" w:hAnsi="Wingdings" w:hint="default"/>
+        <w:sz w:val="20"/>
+      </w:rPr>
+    </w:lvl>
+    <w:lvl w:ilvl="6" w:tentative="1">
+      <w:start w:val="1"/>
+      <w:numFmt w:val="bullet"/>
+      <w:lvlText w:val=""/>
+      <w:lvlJc w:val="left"/>
+      <w:pPr>
+        <w:tabs>
+          <w:tab w:val="num" w:pos="5040"/>
+        </w:tabs>
+        <w:ind w:left="5040" w:hanging="360"/>
+      </w:pPr>
+      <w:rPr>
+        <w:rFonts w:ascii="Wingdings" w:hAnsi="Wingdings" w:hint="default"/>
+        <w:sz w:val="20"/>
+      </w:rPr>
+    </w:lvl>
+    <w:lvl w:ilvl="7" w:tentative="1">
+      <w:start w:val="1"/>
+      <w:numFmt w:val="bullet"/>
+      <w:lvlText w:val=""/>
+      <w:lvlJc w:val="left"/>
+      <w:pPr>
+        <w:tabs>
+          <w:tab w:val="num" w:pos="5760"/>
+        </w:tabs>
+        <w:ind w:left="5760" w:hanging="360"/>
+      </w:pPr>
+      <w:rPr>
+        <w:rFonts w:ascii="Wingdings" w:hAnsi="Wingdings" w:hint="default"/>
+        <w:sz w:val="20"/>
+      </w:rPr>
+    </w:lvl>
+    <w:lvl w:ilvl="8" w:tentative="1">
+      <w:start w:val="1"/>
+      <w:numFmt w:val="bullet"/>
+      <w:lvlText w:val=""/>
+      <w:lvlJc w:val="left"/>
+      <w:pPr>
+        <w:tabs>
+          <w:tab w:val="num" w:pos="6480"/>
+        </w:tabs>
+        <w:ind w:left="6480" w:hanging="360"/>
+      </w:pPr>
+      <w:rPr>
+        <w:rFonts w:ascii="Wingdings" w:hAnsi="Wingdings" w:hint="default"/>
+        <w:sz w:val="20"/>
+      </w:rPr>
+    </w:lvl>
+  </w:abstractNum>
+  <w:abstractNum w:abstractNumId="9" w15:restartNumberingAfterBreak="0">
     <w:nsid w:val="6E114CF1"/>
     <w:multiLevelType w:val="multilevel"/>
     <w:tmpl w:val="F8462F62"/>
@@ -4422,7 +6726,7 @@
       </w:rPr>
     </w:lvl>
   </w:abstractNum>
-  <w:abstractNum w:abstractNumId="8" w15:restartNumberingAfterBreak="0">
+  <w:abstractNum w:abstractNumId="10" w15:restartNumberingAfterBreak="0">
     <w:nsid w:val="71C72F51"/>
     <w:multiLevelType w:val="multilevel"/>
     <w:tmpl w:val="C98807B8"/>
@@ -4571,7 +6875,7 @@
       </w:rPr>
     </w:lvl>
   </w:abstractNum>
-  <w:abstractNum w:abstractNumId="9" w15:restartNumberingAfterBreak="0">
+  <w:abstractNum w:abstractNumId="11" w15:restartNumberingAfterBreak="0">
     <w:nsid w:val="77F257F8"/>
     <w:multiLevelType w:val="multilevel"/>
     <w:tmpl w:val="138A060E"/>
@@ -4720,7 +7024,7 @@
       </w:rPr>
     </w:lvl>
   </w:abstractNum>
-  <w:abstractNum w:abstractNumId="10" w15:restartNumberingAfterBreak="0">
+  <w:abstractNum w:abstractNumId="12" w15:restartNumberingAfterBreak="0">
     <w:nsid w:val="7872721B"/>
     <w:multiLevelType w:val="multilevel"/>
     <w:tmpl w:val="6D4EA044"/>
@@ -4870,37 +7174,43 @@
     </w:lvl>
   </w:abstractNum>
   <w:num w:numId="1">
+    <w:abstractNumId w:val="2"/>
+  </w:num>
+  <w:num w:numId="2">
+    <w:abstractNumId w:val="3"/>
+  </w:num>
+  <w:num w:numId="3">
+    <w:abstractNumId w:val="10"/>
+  </w:num>
+  <w:num w:numId="4">
+    <w:abstractNumId w:val="4"/>
+  </w:num>
+  <w:num w:numId="5">
+    <w:abstractNumId w:val="9"/>
+  </w:num>
+  <w:num w:numId="6">
     <w:abstractNumId w:val="1"/>
   </w:num>
-  <w:num w:numId="2">
-    <w:abstractNumId w:val="2"/>
+  <w:num w:numId="7">
+    <w:abstractNumId w:val="12"/>
   </w:num>
-  <w:num w:numId="3">
+  <w:num w:numId="8">
+    <w:abstractNumId w:val="11"/>
+  </w:num>
+  <w:num w:numId="9">
+    <w:abstractNumId w:val="6"/>
+  </w:num>
+  <w:num w:numId="10">
+    <w:abstractNumId w:val="5"/>
+  </w:num>
+  <w:num w:numId="11">
+    <w:abstractNumId w:val="7"/>
+  </w:num>
+  <w:num w:numId="12">
     <w:abstractNumId w:val="8"/>
   </w:num>
-  <w:num w:numId="4">
-    <w:abstractNumId w:val="3"/>
-  </w:num>
-  <w:num w:numId="5">
-    <w:abstractNumId w:val="7"/>
-  </w:num>
-  <w:num w:numId="6">
+  <w:num w:numId="13">
     <w:abstractNumId w:val="0"/>
-  </w:num>
-  <w:num w:numId="7">
-    <w:abstractNumId w:val="10"/>
-  </w:num>
-  <w:num w:numId="8">
-    <w:abstractNumId w:val="9"/>
-  </w:num>
-  <w:num w:numId="9">
-    <w:abstractNumId w:val="5"/>
-  </w:num>
-  <w:num w:numId="10">
-    <w:abstractNumId w:val="4"/>
-  </w:num>
-  <w:num w:numId="11">
-    <w:abstractNumId w:val="6"/>
   </w:num>
 </w:numbering>
 </file>
@@ -5409,7 +7719,6 @@
     <w:name w:val="Normal (Web)"/>
     <w:basedOn w:val="Normal"/>
     <w:uiPriority w:val="99"/>
-    <w:semiHidden/>
     <w:unhideWhenUsed/>
     <w:rsid w:val="00EC2A4C"/>
     <w:pPr>
@@ -5448,6 +7757,11 @@
       <w:color w:val="0563C1" w:themeColor="hyperlink"/>
       <w:u w:val="single"/>
     </w:rPr>
+  </w:style>
+  <w:style w:type="character" w:customStyle="1" w:styleId="object">
+    <w:name w:val="object"/>
+    <w:basedOn w:val="Policepardfaut"/>
+    <w:rsid w:val="00551416"/>
   </w:style>
 </w:styles>
 </file>
@@ -5718,7 +8032,7 @@
 </file>
 
 <file path=customXml/itemProps1.xml><?xml version="1.0" encoding="utf-8"?>
-<ds:datastoreItem xmlns:ds="http://schemas.openxmlformats.org/officeDocument/2006/customXml" ds:itemID="{85625B87-51AA-4BE7-95B3-4F11E8EABC7E}">
+<ds:datastoreItem xmlns:ds="http://schemas.openxmlformats.org/officeDocument/2006/customXml" ds:itemID="{D2AFF772-F7C4-4D47-81FF-075082FC6257}">
   <ds:schemaRefs>
     <ds:schemaRef ds:uri="http://schemas.openxmlformats.org/officeDocument/2006/bibliography"/>
   </ds:schemaRefs>

</xml_diff>